<commit_message>
rearrange the code & adding graph creator python file
</commit_message>
<xml_diff>
--- a/word_files/מטלת גמר קורס סוגיות ברשתות חברתיות.docx
+++ b/word_files/מטלת גמר קורס סוגיות ברשתות חברתיות.docx
@@ -1103,6 +1103,32 @@
           <w:rtl/>
         </w:rPr>
       </w:pPr>
+    </w:p>
+    <w:p>
+      <w:pPr>
+        <w:bidi w:val="0"/>
+      </w:pPr>
+    </w:p>
+    <w:p>
+      <w:pPr>
+        <w:rPr>
+          <w:b/>
+          <w:bCs/>
+          <w:u w:val="single"/>
+          <w:rtl/>
+        </w:rPr>
+      </w:pPr>
+      <w:r>
+        <w:rPr>
+          <w:rFonts w:hint="cs"/>
+          <w:b/>
+          <w:bCs/>
+          <w:u w:val="single"/>
+          <w:rtl/>
+        </w:rPr>
+        <w:lastRenderedPageBreak/>
+        <w:t>שאלה 2</w:t>
+      </w:r>
     </w:p>
     <w:p>
       <w:pPr>

</xml_diff>

<commit_message>
add counter for the edges and the nodes
</commit_message>
<xml_diff>
--- a/word_files/מטלת גמר קורס סוגיות ברשתות חברתיות.docx
+++ b/word_files/מטלת גמר קורס סוגיות ברשתות חברתיות.docx
@@ -253,10 +253,7 @@
         </w:r>
       </w:hyperlink>
       <w:r>
-        <w:t xml:space="preserve">, </w:t>
-      </w:r>
-      <w:r>
-        <w:t xml:space="preserve">Henri </w:t>
+        <w:t xml:space="preserve">, Henri </w:t>
       </w:r>
       <w:proofErr w:type="spellStart"/>
       <w:r>
@@ -529,14 +526,7 @@
           <w:rFonts w:hint="cs"/>
           <w:rtl/>
         </w:rPr>
-        <w:t xml:space="preserve">כותב התסריט של הסרט </w:t>
-      </w:r>
-      <w:r>
-        <w:rPr>
-          <w:rFonts w:hint="cs"/>
-          <w:rtl/>
-        </w:rPr>
-        <w:t>"</w:t>
+        <w:t>כותב התסריט של הסרט "</w:t>
       </w:r>
       <w:r>
         <w:t xml:space="preserve"> </w:t>
@@ -680,35 +670,7 @@
           <w:rFonts w:hint="cs"/>
           <w:rtl/>
         </w:rPr>
-        <w:t>כותב</w:t>
-      </w:r>
-      <w:r>
-        <w:rPr>
-          <w:rFonts w:hint="cs"/>
-          <w:rtl/>
-        </w:rPr>
-        <w:t>י</w:t>
-      </w:r>
-      <w:r>
-        <w:rPr>
-          <w:rFonts w:hint="cs"/>
-          <w:rtl/>
-        </w:rPr>
-        <w:t xml:space="preserve"> התסריט של הסרט</w:t>
-      </w:r>
-      <w:r>
-        <w:rPr>
-          <w:rFonts w:hint="cs"/>
-          <w:rtl/>
-        </w:rPr>
-        <w:t xml:space="preserve"> </w:t>
-      </w:r>
-      <w:r>
-        <w:rPr>
-          <w:rFonts w:hint="cs"/>
-          <w:rtl/>
-        </w:rPr>
-        <w:t>"</w:t>
+        <w:t>כותבי התסריט של הסרט "</w:t>
       </w:r>
       <w:r>
         <w:t xml:space="preserve"> </w:t>
@@ -721,14 +683,7 @@
           <w:rFonts w:hint="cs"/>
           <w:rtl/>
         </w:rPr>
-        <w:t xml:space="preserve"> "</w:t>
-      </w:r>
-      <w:r>
-        <w:rPr>
-          <w:rFonts w:hint="cs"/>
-          <w:rtl/>
-        </w:rPr>
-        <w:t xml:space="preserve"> הם </w:t>
+        <w:t xml:space="preserve"> " הם </w:t>
       </w:r>
       <w:hyperlink r:id="rId16" w:tooltip="Scripts by Craig Kyle" w:history="1">
         <w:r>
@@ -760,7 +715,7 @@
     <w:p>
       <w:pPr>
         <w:rPr>
-          <w:rFonts w:cs="Arial" w:hint="cs"/>
+          <w:rFonts w:cs="Arial"/>
           <w:rtl/>
         </w:rPr>
       </w:pPr>
@@ -886,19 +841,13 @@
         <w:t xml:space="preserve">  </w:t>
       </w:r>
       <w:r>
-        <w:t>Fantasy</w:t>
-      </w:r>
-      <w:r>
-        <w:t xml:space="preserve"> ,</w:t>
-      </w:r>
-      <w:r>
-        <w:t>Thriller</w:t>
-      </w:r>
-    </w:p>
-    <w:p>
-      <w:pPr>
-        <w:rPr>
-          <w:rFonts w:cs="Arial" w:hint="cs"/>
+        <w:t>Fantasy ,Thriller</w:t>
+      </w:r>
+    </w:p>
+    <w:p>
+      <w:pPr>
+        <w:rPr>
+          <w:rFonts w:cs="Arial"/>
           <w:rtl/>
         </w:rPr>
       </w:pPr>
@@ -1136,11 +1085,64 @@
           <w:rtl/>
         </w:rPr>
       </w:pPr>
-    </w:p>
-    <w:p>
-      <w:pPr>
-        <w:rPr>
-          <w:rFonts w:hint="cs"/>
+      <w:proofErr w:type="spellStart"/>
+      <w:proofErr w:type="gramStart"/>
+      <w:r>
+        <w:t>a,b</w:t>
+      </w:r>
+      <w:proofErr w:type="spellEnd"/>
+      <w:proofErr w:type="gramEnd"/>
+      <w:r>
+        <w:rPr>
+          <w:rFonts w:hint="cs"/>
+          <w:rtl/>
+        </w:rPr>
+        <w:t xml:space="preserve"> בנספח</w:t>
+      </w:r>
+    </w:p>
+    <w:p>
+      <w:pPr>
+        <w:rPr>
+          <w:rFonts w:hint="cs"/>
+          <w:rtl/>
+        </w:rPr>
+      </w:pPr>
+      <w:r>
+        <w:t>C</w:t>
+      </w:r>
+      <w:r>
+        <w:rPr>
+          <w:rFonts w:hint="cs"/>
+          <w:rtl/>
+        </w:rPr>
+        <w:t xml:space="preserve"> בסרט </w:t>
+      </w:r>
+      <w:proofErr w:type="spellStart"/>
+      <w:r>
+        <w:t>thor</w:t>
+      </w:r>
+      <w:proofErr w:type="spellEnd"/>
+      <w:r>
+        <w:rPr>
+          <w:rFonts w:hint="cs"/>
+          <w:rtl/>
+        </w:rPr>
+        <w:t xml:space="preserve"> יש יותר קשתות (1738) אבל פחות קודקודים (41), ובסרט </w:t>
+      </w:r>
+      <w:r>
+        <w:t>batman</w:t>
+      </w:r>
+      <w:r>
+        <w:rPr>
+          <w:rFonts w:hint="cs"/>
+          <w:rtl/>
+        </w:rPr>
+        <w:t xml:space="preserve"> יש יותר קודקודים (71) אבל פחות קשתות (1598).</w:t>
+      </w:r>
+    </w:p>
+    <w:p>
+      <w:pPr>
+        <w:rPr>
           <w:rtl/>
         </w:rPr>
       </w:pPr>
@@ -1683,6 +1685,7 @@
   <w:style w:type="character" w:default="1" w:styleId="a0">
     <w:name w:val="Default Paragraph Font"/>
     <w:uiPriority w:val="1"/>
+    <w:semiHidden/>
     <w:unhideWhenUsed/>
   </w:style>
   <w:style w:type="table" w:default="1" w:styleId="a1">

</xml_diff>

<commit_message>
start Q5 building surface
</commit_message>
<xml_diff>
--- a/word_files/מטלת גמר קורס סוגיות ברשתות חברתיות.docx
+++ b/word_files/מטלת גמר קורס סוגיות ברשתות חברתיות.docx
@@ -1,6 +1,6 @@
 
 <file path=word/document.xml><?xml version="1.0" encoding="utf-8"?>
-<w:document xmlns:wpc="http://schemas.microsoft.com/office/word/2010/wordprocessingCanvas" xmlns:cx="http://schemas.microsoft.com/office/drawing/2014/chartex" xmlns:cx1="http://schemas.microsoft.com/office/drawing/2015/9/8/chartex" xmlns:cx2="http://schemas.microsoft.com/office/drawing/2015/10/21/chartex" xmlns:cx3="http://schemas.microsoft.com/office/drawing/2016/5/9/chartex" xmlns:cx4="http://schemas.microsoft.com/office/drawing/2016/5/10/chartex" xmlns:cx5="http://schemas.microsoft.com/office/drawing/2016/5/11/chartex" xmlns:cx6="http://schemas.microsoft.com/office/drawing/2016/5/12/chartex" xmlns:cx7="http://schemas.microsoft.com/office/drawing/2016/5/13/chartex" xmlns:cx8="http://schemas.microsoft.com/office/drawing/2016/5/14/chartex" xmlns:mc="http://schemas.openxmlformats.org/markup-compatibility/2006" xmlns:aink="http://schemas.microsoft.com/office/drawing/2016/ink" xmlns:am3d="http://schemas.microsoft.com/office/drawing/2017/model3d" xmlns:o="urn:schemas-microsoft-com:office:office" xmlns:r="http://schemas.openxmlformats.org/officeDocument/2006/relationships" xmlns:m="http://schemas.openxmlformats.org/officeDocument/2006/math" xmlns:v="urn:schemas-microsoft-com:vml" xmlns:wp14="http://schemas.microsoft.com/office/word/2010/wordprocessingDrawing" xmlns:wp="http://schemas.openxmlformats.org/drawingml/2006/wordprocessingDrawing" xmlns:w10="urn:schemas-microsoft-com:office:word" xmlns:w="http://schemas.openxmlformats.org/wordprocessingml/2006/main" xmlns:w14="http://schemas.microsoft.com/office/word/2010/wordml" xmlns:w15="http://schemas.microsoft.com/office/word/2012/wordml" xmlns:w16cid="http://schemas.microsoft.com/office/word/2016/wordml/cid" xmlns:w16se="http://schemas.microsoft.com/office/word/2015/wordml/symex" xmlns:wpg="http://schemas.microsoft.com/office/word/2010/wordprocessingGroup" xmlns:wpi="http://schemas.microsoft.com/office/word/2010/wordprocessingInk" xmlns:wne="http://schemas.microsoft.com/office/word/2006/wordml" xmlns:wps="http://schemas.microsoft.com/office/word/2010/wordprocessingShape" mc:Ignorable="w14 w15 w16se w16cid wp14">
+<w:document xmlns:wpc="http://schemas.microsoft.com/office/word/2010/wordprocessingCanvas" xmlns:cx="http://schemas.microsoft.com/office/drawing/2014/chartex" xmlns:cx1="http://schemas.microsoft.com/office/drawing/2015/9/8/chartex" xmlns:cx2="http://schemas.microsoft.com/office/drawing/2015/10/21/chartex" xmlns:cx3="http://schemas.microsoft.com/office/drawing/2016/5/9/chartex" xmlns:cx4="http://schemas.microsoft.com/office/drawing/2016/5/10/chartex" xmlns:cx5="http://schemas.microsoft.com/office/drawing/2016/5/11/chartex" xmlns:cx6="http://schemas.microsoft.com/office/drawing/2016/5/12/chartex" xmlns:cx7="http://schemas.microsoft.com/office/drawing/2016/5/13/chartex" xmlns:cx8="http://schemas.microsoft.com/office/drawing/2016/5/14/chartex" xmlns:mc="http://schemas.openxmlformats.org/markup-compatibility/2006" xmlns:aink="http://schemas.microsoft.com/office/drawing/2016/ink" xmlns:am3d="http://schemas.microsoft.com/office/drawing/2017/model3d" xmlns:o="urn:schemas-microsoft-com:office:office" xmlns:r="http://schemas.openxmlformats.org/officeDocument/2006/relationships" xmlns:m="http://schemas.openxmlformats.org/officeDocument/2006/math" xmlns:v="urn:schemas-microsoft-com:vml" xmlns:wp14="http://schemas.microsoft.com/office/word/2010/wordprocessingDrawing" xmlns:wp="http://schemas.openxmlformats.org/drawingml/2006/wordprocessingDrawing" xmlns:w10="urn:schemas-microsoft-com:office:word" xmlns:w="http://schemas.openxmlformats.org/wordprocessingml/2006/main" xmlns:w14="http://schemas.microsoft.com/office/word/2010/wordml" xmlns:w15="http://schemas.microsoft.com/office/word/2012/wordml" xmlns:w16cex="http://schemas.microsoft.com/office/word/2018/wordml/cex" xmlns:w16cid="http://schemas.microsoft.com/office/word/2016/wordml/cid" xmlns:w16="http://schemas.microsoft.com/office/word/2018/wordml" xmlns:w16se="http://schemas.microsoft.com/office/word/2015/wordml/symex" xmlns:wpg="http://schemas.microsoft.com/office/word/2010/wordprocessingGroup" xmlns:wpi="http://schemas.microsoft.com/office/word/2010/wordprocessingInk" xmlns:wne="http://schemas.microsoft.com/office/word/2006/wordml" xmlns:wps="http://schemas.microsoft.com/office/word/2010/wordprocessingShape" mc:Ignorable="w14 w15 w16se w16cid w16 w16cex wp14">
   <w:body>
     <w:p>
       <w:pPr>
@@ -40,6 +40,7 @@
           <w:rtl/>
         </w:rPr>
       </w:pPr>
+      <w:proofErr w:type="gramStart"/>
       <w:r>
         <w:rPr>
           <w:b/>
@@ -47,6 +48,7 @@
         </w:rPr>
         <w:t>.a</w:t>
       </w:r>
+      <w:proofErr w:type="gramEnd"/>
       <w:r>
         <w:rPr>
           <w:rFonts w:hint="cs"/>
@@ -102,6 +104,7 @@
           <w:rtl/>
         </w:rPr>
       </w:pPr>
+      <w:proofErr w:type="gramStart"/>
       <w:r>
         <w:rPr>
           <w:b/>
@@ -109,6 +112,7 @@
         </w:rPr>
         <w:t>.b</w:t>
       </w:r>
+      <w:proofErr w:type="gramEnd"/>
       <w:r>
         <w:rPr>
           <w:rFonts w:hint="cs"/>
@@ -249,15 +253,31 @@
         </w:r>
       </w:hyperlink>
       <w:r>
-        <w:t xml:space="preserve">, Henri Ducard / </w:t>
+        <w:t xml:space="preserve">, Henri </w:t>
+      </w:r>
+      <w:proofErr w:type="spellStart"/>
+      <w:r>
+        <w:t>Ducard</w:t>
+      </w:r>
+      <w:proofErr w:type="spellEnd"/>
+      <w:r>
+        <w:t xml:space="preserve"> / </w:t>
       </w:r>
       <w:hyperlink r:id="rId8" w:tooltip="Ra's al Ghul" w:history="1">
         <w:r>
           <w:rPr>
             <w:rStyle w:val="Hyperlink"/>
           </w:rPr>
-          <w:t>Ra's al Ghul</w:t>
+          <w:t xml:space="preserve">Ra's al </w:t>
         </w:r>
+        <w:proofErr w:type="spellStart"/>
+        <w:r>
+          <w:rPr>
+            <w:rStyle w:val="Hyperlink"/>
+          </w:rPr>
+          <w:t>Ghul</w:t>
+        </w:r>
+        <w:proofErr w:type="spellEnd"/>
       </w:hyperlink>
       <w:r>
         <w:t xml:space="preserve">, </w:t>
@@ -388,8 +408,16 @@
           <w:rPr>
             <w:rStyle w:val="Hyperlink"/>
           </w:rPr>
-          <w:t>Ra's al Ghul</w:t>
+          <w:t xml:space="preserve">Ra's al </w:t>
         </w:r>
+        <w:proofErr w:type="spellStart"/>
+        <w:r>
+          <w:rPr>
+            <w:rStyle w:val="Hyperlink"/>
+          </w:rPr>
+          <w:t>Ghul</w:t>
+        </w:r>
+        <w:proofErr w:type="spellEnd"/>
       </w:hyperlink>
       <w:r>
         <w:rPr>
@@ -477,6 +505,7 @@
           <w:rtl/>
         </w:rPr>
       </w:pPr>
+      <w:proofErr w:type="gramStart"/>
       <w:r>
         <w:rPr>
           <w:b/>
@@ -484,6 +513,7 @@
         </w:rPr>
         <w:t>.e</w:t>
       </w:r>
+      <w:proofErr w:type="gramEnd"/>
       <w:r>
         <w:rPr>
           <w:rFonts w:hint="cs"/>
@@ -509,14 +539,94 @@
           <w:rFonts w:hint="cs"/>
           <w:rtl/>
         </w:rPr>
-        <w:t xml:space="preserve">" הוא כריסטופר נולאן. במאי עתור פרסים שידוע בעיקר על יצירת "התחלה", "מומנטו" וטרילוגיית באטמן. </w:t>
+        <w:t xml:space="preserve">" הוא כריסטופר </w:t>
+      </w:r>
+      <w:proofErr w:type="spellStart"/>
+      <w:r>
+        <w:rPr>
+          <w:rFonts w:hint="cs"/>
+          <w:rtl/>
+        </w:rPr>
+        <w:t>נולאן</w:t>
+      </w:r>
+      <w:proofErr w:type="spellEnd"/>
+      <w:r>
+        <w:rPr>
+          <w:rFonts w:hint="cs"/>
+          <w:rtl/>
+        </w:rPr>
+        <w:t>. במאי עתור פרסים שידוע בעיקר על יצירת "התחלה", "</w:t>
+      </w:r>
+      <w:proofErr w:type="spellStart"/>
+      <w:r>
+        <w:rPr>
+          <w:rFonts w:hint="cs"/>
+          <w:rtl/>
+        </w:rPr>
+        <w:t>מומנטו</w:t>
+      </w:r>
+      <w:proofErr w:type="spellEnd"/>
+      <w:r>
+        <w:rPr>
+          <w:rFonts w:hint="cs"/>
+          <w:rtl/>
+        </w:rPr>
+        <w:t xml:space="preserve">" וטרילוגיית באטמן. </w:t>
       </w:r>
       <w:r>
         <w:rPr>
           <w:rFonts w:cs="Arial"/>
           <w:rtl/>
         </w:rPr>
-        <w:t>הסרטים של נולאן עוסקים בעיקר בנושאים פילוסופיים, אתיים ומטאפיזיים, החוקרים את המוסר האנושי, הקונספט של הזמן, וטבעה של הזהות האישית. סרטיו ידועים בנראטיבם הלא ליניארי, מטא-בדיון, ובדמויות גבריות האובססיביות בנוגע לעבר. נולאן ידוע בכך ששילב אלמנטים של ארט האוס בסרטים שוברי קופות</w:t>
+        <w:t xml:space="preserve">הסרטים של </w:t>
+      </w:r>
+      <w:proofErr w:type="spellStart"/>
+      <w:r>
+        <w:rPr>
+          <w:rFonts w:cs="Arial"/>
+          <w:rtl/>
+        </w:rPr>
+        <w:t>נולאן</w:t>
+      </w:r>
+      <w:proofErr w:type="spellEnd"/>
+      <w:r>
+        <w:rPr>
+          <w:rFonts w:cs="Arial"/>
+          <w:rtl/>
+        </w:rPr>
+        <w:t xml:space="preserve"> עוסקים בעיקר בנושאים פילוסופיים, אתיים ומטאפיזיים, החוקרים את המוסר האנושי, הקונספט של הזמן, וטבעה של הזהות האישית. סרטיו ידועים </w:t>
+      </w:r>
+      <w:proofErr w:type="spellStart"/>
+      <w:r>
+        <w:rPr>
+          <w:rFonts w:cs="Arial"/>
+          <w:rtl/>
+        </w:rPr>
+        <w:t>בנראטיבם</w:t>
+      </w:r>
+      <w:proofErr w:type="spellEnd"/>
+      <w:r>
+        <w:rPr>
+          <w:rFonts w:cs="Arial"/>
+          <w:rtl/>
+        </w:rPr>
+        <w:t xml:space="preserve"> הלא ליניארי, מטא-בדיון, ובדמויות גבריות האובססיביות בנוגע לעבר. </w:t>
+      </w:r>
+      <w:proofErr w:type="spellStart"/>
+      <w:r>
+        <w:rPr>
+          <w:rFonts w:cs="Arial"/>
+          <w:rtl/>
+        </w:rPr>
+        <w:t>נולאן</w:t>
+      </w:r>
+      <w:proofErr w:type="spellEnd"/>
+      <w:r>
+        <w:rPr>
+          <w:rFonts w:cs="Arial"/>
+          <w:rtl/>
+        </w:rPr>
+        <w:t xml:space="preserve"> ידוע בכך ששילב אלמנטים של ארט האוס בסרטים שוברי קופות</w:t>
       </w:r>
       <w:r>
         <w:rPr>
@@ -609,6 +719,7 @@
           <w:rtl/>
         </w:rPr>
       </w:pPr>
+      <w:proofErr w:type="gramStart"/>
       <w:r>
         <w:rPr>
           <w:rFonts w:cs="Arial"/>
@@ -617,6 +728,7 @@
         </w:rPr>
         <w:t>.f</w:t>
       </w:r>
+      <w:proofErr w:type="gramEnd"/>
       <w:r>
         <w:rPr>
           <w:rFonts w:cs="Arial" w:hint="cs"/>
@@ -631,12 +743,14 @@
         </w:rPr>
         <w:t xml:space="preserve">לפי </w:t>
       </w:r>
+      <w:proofErr w:type="spellStart"/>
       <w:r>
         <w:rPr>
           <w:rFonts w:cs="Arial"/>
         </w:rPr>
         <w:t>imdb</w:t>
       </w:r>
+      <w:proofErr w:type="spellEnd"/>
       <w:r>
         <w:rPr>
           <w:rFonts w:cs="Arial" w:hint="cs"/>
@@ -673,6 +787,7 @@
           <w:numId w:val="1"/>
         </w:numPr>
       </w:pPr>
+      <w:proofErr w:type="gramStart"/>
       <w:r>
         <w:t>Action</w:t>
       </w:r>
@@ -693,6 +808,7 @@
       <w:r>
         <w:t>Adventure</w:t>
       </w:r>
+      <w:proofErr w:type="gramEnd"/>
       <w:r>
         <w:rPr>
           <w:rFonts w:hint="cs"/>
@@ -742,12 +858,14 @@
         </w:rPr>
         <w:t xml:space="preserve">לפי </w:t>
       </w:r>
+      <w:proofErr w:type="spellStart"/>
       <w:r>
         <w:rPr>
           <w:rFonts w:cs="Arial"/>
         </w:rPr>
         <w:t>imdb</w:t>
       </w:r>
+      <w:proofErr w:type="spellEnd"/>
       <w:r>
         <w:rPr>
           <w:rFonts w:cs="Arial" w:hint="cs"/>
@@ -791,7 +909,11 @@
         <w:t>,</w:t>
       </w:r>
       <w:r>
-        <w:t xml:space="preserve"> Adventure</w:t>
+        <w:t xml:space="preserve"> </w:t>
+      </w:r>
+      <w:proofErr w:type="gramStart"/>
+      <w:r>
+        <w:t>Adventure</w:t>
       </w:r>
       <w:r>
         <w:t>,</w:t>
@@ -799,13 +921,15 @@
       <w:r>
         <w:t xml:space="preserve">  Comedy</w:t>
       </w:r>
-    </w:p>
-    <w:p>
-      <w:pPr>
-        <w:rPr>
-          <w:rtl/>
-        </w:rPr>
-      </w:pPr>
+      <w:proofErr w:type="gramEnd"/>
+    </w:p>
+    <w:p>
+      <w:pPr>
+        <w:rPr>
+          <w:rtl/>
+        </w:rPr>
+      </w:pPr>
+      <w:proofErr w:type="gramStart"/>
       <w:r>
         <w:t>.</w:t>
       </w:r>
@@ -816,6 +940,7 @@
         </w:rPr>
         <w:t>g</w:t>
       </w:r>
+      <w:proofErr w:type="gramEnd"/>
       <w:r>
         <w:rPr>
           <w:rFonts w:hint="cs"/>
@@ -956,200 +1081,519 @@
     </w:p>
     <w:p>
       <w:pPr>
-        <w:rPr>
-          <w:rtl/>
-        </w:rPr>
-      </w:pPr>
-      <w:r>
-        <w:t>a,b</w:t>
-      </w:r>
-      <w:r>
-        <w:rPr>
-          <w:rFonts w:hint="cs"/>
-          <w:rtl/>
-        </w:rPr>
-        <w:t xml:space="preserve"> בנספח</w:t>
-      </w:r>
-    </w:p>
-    <w:p>
-      <w:pPr>
-        <w:rPr>
-          <w:rtl/>
-        </w:rPr>
-      </w:pPr>
-      <w:r>
-        <w:t>C</w:t>
-      </w:r>
-    </w:p>
-    <w:p>
-      <w:pPr>
-        <w:rPr>
-          <w:rtl/>
-        </w:rPr>
-      </w:pPr>
-      <w:r>
-        <w:rPr>
-          <w:rFonts w:hint="cs"/>
-          <w:rtl/>
-        </w:rPr>
-        <w:t xml:space="preserve">בסרט </w:t>
-      </w:r>
-      <w:r>
-        <w:t>thor</w:t>
-      </w:r>
-      <w:r>
-        <w:rPr>
-          <w:rFonts w:hint="cs"/>
-          <w:rtl/>
-        </w:rPr>
-        <w:t xml:space="preserve"> יש יותר קשתות (</w:t>
-      </w:r>
-      <w:r>
-        <w:rPr>
-          <w:rFonts w:cs="Arial"/>
-          <w:rtl/>
-        </w:rPr>
-        <w:t>842</w:t>
-      </w:r>
-      <w:r>
-        <w:rPr>
-          <w:rFonts w:hint="cs"/>
-          <w:rtl/>
-        </w:rPr>
-        <w:t xml:space="preserve">) אבל פחות קודקודים (41), ובסרט </w:t>
-      </w:r>
-      <w:r>
-        <w:t>batman</w:t>
-      </w:r>
-      <w:r>
-        <w:rPr>
-          <w:rFonts w:hint="cs"/>
-          <w:rtl/>
-        </w:rPr>
-        <w:t xml:space="preserve"> יש יותר קודקודים (71) אבל פחות קשתות (</w:t>
-      </w:r>
-      <w:r>
-        <w:rPr>
-          <w:rFonts w:cs="Arial"/>
-          <w:rtl/>
-        </w:rPr>
-        <w:t>799</w:t>
-      </w:r>
-      <w:r>
-        <w:rPr>
-          <w:rFonts w:hint="cs"/>
-          <w:rtl/>
-        </w:rPr>
-        <w:t>).</w:t>
-      </w:r>
-      <w:r>
-        <w:rPr>
-          <w:rFonts w:hint="cs"/>
-          <w:rtl/>
-        </w:rPr>
-        <w:t xml:space="preserve"> </w:t>
-      </w:r>
-    </w:p>
-    <w:p>
-      <w:pPr>
-        <w:rPr>
-          <w:rtl/>
-        </w:rPr>
-      </w:pPr>
-      <w:r>
-        <w:rPr>
-          <w:rFonts w:hint="cs"/>
-        </w:rPr>
-        <w:t>D</w:t>
-      </w:r>
-    </w:p>
-    <w:p>
-      <w:pPr>
-        <w:rPr>
-          <w:rtl/>
-        </w:rPr>
-      </w:pPr>
-      <w:r>
-        <w:rPr>
-          <w:rFonts w:hint="cs"/>
-          <w:rtl/>
-        </w:rPr>
-        <w:t>השתמשנו בארבעת האלגוריתמים הבאים על מנת לבדוק מי הן ארבעת הדמויות החשובות:</w:t>
-      </w:r>
-    </w:p>
-    <w:p>
-      <w:pPr>
-        <w:rPr>
-          <w:rtl/>
-        </w:rPr>
-      </w:pPr>
-      <w:r>
-        <w:t>closeness_centrality, degree_centrality, betweenness_centrality, eigenvector_centrality</w:t>
-      </w:r>
-    </w:p>
-    <w:p>
-      <w:pPr>
-        <w:rPr>
-          <w:rtl/>
-        </w:rPr>
-      </w:pPr>
-      <w:r>
-        <w:rPr>
-          <w:rFonts w:hint="cs"/>
-          <w:rtl/>
-        </w:rPr>
-        <w:t>פתרון בקובץ.</w:t>
-      </w:r>
-    </w:p>
-    <w:p>
-      <w:pPr>
-        <w:rPr>
-          <w:rtl/>
-        </w:rPr>
-      </w:pPr>
-      <w:r>
-        <w:rPr>
-          <w:rFonts w:hint="cs"/>
-        </w:rPr>
-        <w:t>E</w:t>
-      </w:r>
-    </w:p>
-    <w:p>
-      <w:pPr>
-        <w:rPr>
-          <w:rtl/>
-        </w:rPr>
-      </w:pPr>
-      <w:r>
-        <w:rPr>
-          <w:rFonts w:hint="cs"/>
-          <w:rtl/>
-        </w:rPr>
-        <w:t xml:space="preserve">בסרט </w:t>
-      </w:r>
-      <w:r>
-        <w:rPr>
+        <w:pStyle w:val="a3"/>
+        <w:numPr>
+          <w:ilvl w:val="0"/>
+          <w:numId w:val="1"/>
+        </w:numPr>
+        <w:rPr>
+          <w:rFonts w:hint="cs"/>
           <w:b/>
           <w:bCs/>
-        </w:rPr>
-        <w:t>thor ragnarok</w:t>
-      </w:r>
-      <w:r>
-        <w:rPr>
-          <w:rFonts w:hint="cs"/>
-          <w:rtl/>
-        </w:rPr>
-        <w:t xml:space="preserve"> ארבעת האלגוריתמים דייקו בצורה דיי משמעותית. מלבד באלגוריתם </w:t>
-      </w:r>
+          <w:u w:val="single"/>
+          <w:rtl/>
+        </w:rPr>
+      </w:pPr>
+      <w:r>
+        <w:rPr>
+          <w:rFonts w:hint="cs"/>
+          <w:b/>
+          <w:bCs/>
+          <w:u w:val="single"/>
+          <w:rtl/>
+        </w:rPr>
+        <w:t xml:space="preserve">הערה- בשאלה זו השתמשנו בקובץ התסריט של הסרטים. </w:t>
+      </w:r>
+    </w:p>
+    <w:p>
+      <w:pPr>
+        <w:rPr>
+          <w:rtl/>
+        </w:rPr>
+      </w:pPr>
+      <w:r>
+        <w:t xml:space="preserve">PART </w:t>
+      </w:r>
+      <w:r>
+        <w:rPr>
+          <w:rFonts w:hint="cs"/>
+        </w:rPr>
+        <w:t>A</w:t>
+      </w:r>
+    </w:p>
+    <w:p>
+      <w:pPr>
+        <w:rPr>
+          <w:rFonts w:hint="cs"/>
+          <w:rtl/>
+        </w:rPr>
+      </w:pPr>
+      <w:r>
+        <w:rPr>
+          <w:rFonts w:hint="cs"/>
+          <w:rtl/>
+        </w:rPr>
+        <w:t xml:space="preserve">ראה נספח </w:t>
+      </w:r>
+      <w:commentRangeStart w:id="0"/>
+      <w:proofErr w:type="spellStart"/>
+      <w:r>
+        <w:rPr>
+          <w:rFonts w:hint="cs"/>
+          <w:rtl/>
+        </w:rPr>
+        <w:t>דוקס</w:t>
+      </w:r>
+      <w:commentRangeEnd w:id="0"/>
+      <w:proofErr w:type="spellEnd"/>
+      <w:r>
+        <w:rPr>
+          <w:rStyle w:val="a5"/>
+          <w:rtl/>
+        </w:rPr>
+        <w:commentReference w:id="0"/>
+      </w:r>
+      <w:r>
+        <w:rPr>
+          <w:rFonts w:hint="cs"/>
+          <w:rtl/>
+        </w:rPr>
+        <w:t xml:space="preserve"> </w:t>
+      </w:r>
+    </w:p>
+    <w:p>
+      <w:pPr>
+        <w:rPr>
+          <w:rtl/>
+        </w:rPr>
+      </w:pPr>
+      <w:r>
+        <w:t xml:space="preserve">PART </w:t>
+      </w:r>
+      <w:r>
+        <w:rPr>
+          <w:rFonts w:hint="cs"/>
+        </w:rPr>
+        <w:t>B</w:t>
+      </w:r>
+    </w:p>
+    <w:p>
+      <w:pPr>
+        <w:rPr>
+          <w:rtl/>
+        </w:rPr>
+      </w:pPr>
+      <w:r>
+        <w:rPr>
+          <w:rFonts w:hint="cs"/>
+          <w:rtl/>
+        </w:rPr>
+        <w:t xml:space="preserve">בקובץ </w:t>
+      </w:r>
+      <w:proofErr w:type="spellStart"/>
+      <w:r>
+        <w:rPr>
+          <w:rFonts w:hint="cs"/>
+          <w:rtl/>
+        </w:rPr>
+        <w:t>פייתון</w:t>
+      </w:r>
+      <w:proofErr w:type="spellEnd"/>
+      <w:r>
+        <w:rPr>
+          <w:rFonts w:hint="cs"/>
+          <w:rtl/>
+        </w:rPr>
+        <w:t xml:space="preserve"> שאלה 2</w:t>
+      </w:r>
+    </w:p>
+    <w:p>
+      <w:pPr>
+        <w:rPr>
+          <w:rtl/>
+        </w:rPr>
+      </w:pPr>
+      <w:r>
+        <w:t xml:space="preserve">PART </w:t>
+      </w:r>
+      <w:r>
+        <w:t>C</w:t>
+      </w:r>
+    </w:p>
+    <w:p>
+      <w:pPr>
+        <w:rPr>
+          <w:rtl/>
+        </w:rPr>
+      </w:pPr>
+      <w:r>
+        <w:rPr>
+          <w:rFonts w:hint="cs"/>
+          <w:rtl/>
+        </w:rPr>
+        <w:t xml:space="preserve">בסרט </w:t>
+      </w:r>
+      <w:proofErr w:type="spellStart"/>
+      <w:r>
+        <w:t>thor</w:t>
+      </w:r>
+      <w:proofErr w:type="spellEnd"/>
+      <w:r>
+        <w:rPr>
+          <w:rFonts w:hint="cs"/>
+          <w:rtl/>
+        </w:rPr>
+        <w:t xml:space="preserve"> יש יותר קשתות (</w:t>
+      </w:r>
+      <w:r>
+        <w:rPr>
+          <w:rFonts w:cs="Arial"/>
+          <w:rtl/>
+        </w:rPr>
+        <w:t>842</w:t>
+      </w:r>
+      <w:r>
+        <w:rPr>
+          <w:rFonts w:hint="cs"/>
+          <w:rtl/>
+        </w:rPr>
+        <w:t xml:space="preserve">) אבל פחות קודקודים (41), ובסרט </w:t>
+      </w:r>
+      <w:r>
+        <w:t>batman</w:t>
+      </w:r>
+      <w:r>
+        <w:rPr>
+          <w:rFonts w:hint="cs"/>
+          <w:rtl/>
+        </w:rPr>
+        <w:t xml:space="preserve"> יש יותר קודקודים (71) אבל פחות קשתות (</w:t>
+      </w:r>
+      <w:r>
+        <w:rPr>
+          <w:rFonts w:cs="Arial"/>
+          <w:rtl/>
+        </w:rPr>
+        <w:t>799</w:t>
+      </w:r>
+      <w:r>
+        <w:rPr>
+          <w:rFonts w:hint="cs"/>
+          <w:rtl/>
+        </w:rPr>
+        <w:t>).</w:t>
+      </w:r>
+      <w:r>
+        <w:rPr>
+          <w:rFonts w:hint="cs"/>
+          <w:rtl/>
+        </w:rPr>
+        <w:t xml:space="preserve"> </w:t>
+      </w:r>
+    </w:p>
+    <w:p>
+      <w:pPr>
+        <w:rPr>
+          <w:rFonts w:hint="cs"/>
+          <w:rtl/>
+        </w:rPr>
+      </w:pPr>
+      <w:r>
+        <w:t xml:space="preserve">PART </w:t>
+      </w:r>
+      <w:r>
+        <w:rPr>
+          <w:rFonts w:hint="cs"/>
+        </w:rPr>
+        <w:t>D</w:t>
+      </w:r>
+    </w:p>
+    <w:p>
+      <w:pPr>
+        <w:rPr>
+          <w:rtl/>
+        </w:rPr>
+      </w:pPr>
+      <w:r>
+        <w:rPr>
+          <w:rFonts w:hint="cs"/>
+          <w:rtl/>
+        </w:rPr>
+        <w:t>השתמשנו בארבעת האלגוריתמים הבאים על מנת לבדוק מי הן ארבעת הדמויות החשובות:</w:t>
+      </w:r>
+    </w:p>
+    <w:p>
+      <w:pPr>
+        <w:pStyle w:val="a3"/>
+        <w:numPr>
+          <w:ilvl w:val="0"/>
+          <w:numId w:val="2"/>
+        </w:numPr>
+      </w:pPr>
+      <w:proofErr w:type="spellStart"/>
+      <w:r>
+        <w:t>closeness_centrality</w:t>
+      </w:r>
+      <w:proofErr w:type="spellEnd"/>
+      <w:r>
+        <w:t>,</w:t>
+      </w:r>
+    </w:p>
+    <w:p>
+      <w:pPr>
+        <w:pStyle w:val="a3"/>
+        <w:numPr>
+          <w:ilvl w:val="0"/>
+          <w:numId w:val="2"/>
+        </w:numPr>
+      </w:pPr>
+      <w:proofErr w:type="spellStart"/>
       <w:r>
         <w:t>degree_centrality</w:t>
       </w:r>
-      <w:r>
-        <w:rPr>
-          <w:rFonts w:hint="cs"/>
-          <w:rtl/>
-        </w:rPr>
-        <w:t xml:space="preserve"> עבור גרף מכוון ממושקל, האלגוריתמים ניחשו את ארבעת הדמויות שבחרנו. </w:t>
+      <w:proofErr w:type="spellEnd"/>
+      <w:r>
+        <w:t>,</w:t>
+      </w:r>
+    </w:p>
+    <w:p>
+      <w:pPr>
+        <w:pStyle w:val="a3"/>
+        <w:numPr>
+          <w:ilvl w:val="0"/>
+          <w:numId w:val="2"/>
+        </w:numPr>
+      </w:pPr>
+      <w:proofErr w:type="spellStart"/>
+      <w:r>
+        <w:t>betweenness_centrality</w:t>
+      </w:r>
+      <w:proofErr w:type="spellEnd"/>
+      <w:r>
+        <w:t xml:space="preserve">, </w:t>
+      </w:r>
+    </w:p>
+    <w:p>
+      <w:pPr>
+        <w:pStyle w:val="a3"/>
+        <w:numPr>
+          <w:ilvl w:val="0"/>
+          <w:numId w:val="2"/>
+        </w:numPr>
+        <w:rPr>
+          <w:rtl/>
+        </w:rPr>
+      </w:pPr>
+      <w:proofErr w:type="spellStart"/>
+      <w:r>
+        <w:t>eigenvector_centrality</w:t>
+      </w:r>
+      <w:proofErr w:type="spellEnd"/>
+    </w:p>
+    <w:p>
+      <w:pPr>
+        <w:pStyle w:val="a3"/>
+        <w:ind w:left="1440"/>
+        <w:rPr>
+          <w:rFonts w:hint="cs"/>
+          <w:sz w:val="16"/>
+          <w:szCs w:val="16"/>
+          <w:rtl/>
+        </w:rPr>
+      </w:pPr>
+      <w:r>
+        <w:rPr>
+          <w:rFonts w:hint="cs"/>
+          <w:rtl/>
+        </w:rPr>
+        <w:t>פתרון בקובץ</w:t>
+      </w:r>
+      <w:r>
+        <w:rPr>
+          <w:rFonts w:hint="cs"/>
+          <w:rtl/>
+        </w:rPr>
+        <w:t xml:space="preserve">: </w:t>
+      </w:r>
+      <w:hyperlink r:id="rId22" w:anchor="gid=0" w:history="1">
+        <w:r>
+          <w:rPr>
+            <w:rStyle w:val="Hyperlink"/>
+          </w:rPr>
+          <w:t>https://docs.google.com/spreadsheets/d/1bZVTfWDRJCLnVIj1nmeoxrepUPEtSPA0xsIWwNP1IXk/edit#gid=0</w:t>
+        </w:r>
+      </w:hyperlink>
+    </w:p>
+    <w:p>
+      <w:pPr>
+        <w:rPr>
+          <w:rtl/>
+        </w:rPr>
+      </w:pPr>
+      <w:r>
+        <w:t xml:space="preserve">PART </w:t>
+      </w:r>
+      <w:r>
+        <w:rPr>
+          <w:rFonts w:hint="cs"/>
+        </w:rPr>
+        <w:t>E</w:t>
+      </w:r>
+    </w:p>
+    <w:p>
+      <w:pPr>
+        <w:rPr>
+          <w:rtl/>
+        </w:rPr>
+      </w:pPr>
+      <w:r>
+        <w:rPr>
+          <w:rFonts w:hint="cs"/>
+          <w:rtl/>
+        </w:rPr>
+        <w:t xml:space="preserve">בסרט </w:t>
+      </w:r>
+      <w:proofErr w:type="spellStart"/>
+      <w:r>
+        <w:rPr>
+          <w:b/>
+          <w:bCs/>
+        </w:rPr>
+        <w:t>thor</w:t>
+      </w:r>
+      <w:proofErr w:type="spellEnd"/>
+      <w:r>
+        <w:rPr>
+          <w:b/>
+          <w:bCs/>
+        </w:rPr>
+        <w:t xml:space="preserve"> </w:t>
+      </w:r>
+      <w:proofErr w:type="spellStart"/>
+      <w:r>
+        <w:rPr>
+          <w:b/>
+          <w:bCs/>
+        </w:rPr>
+        <w:t>ragnarok</w:t>
+      </w:r>
+      <w:proofErr w:type="spellEnd"/>
+      <w:r>
+        <w:rPr>
+          <w:rFonts w:hint="cs"/>
+          <w:rtl/>
+        </w:rPr>
+        <w:t xml:space="preserve"> ארבעת האלגוריתמים דייקו בצורה דיי</w:t>
+      </w:r>
+      <w:r>
+        <w:rPr>
+          <w:rFonts w:hint="cs"/>
+          <w:rtl/>
+        </w:rPr>
+        <w:t xml:space="preserve"> גבוהה בבחירת הדמויות המרכזיות</w:t>
+      </w:r>
+      <w:r>
+        <w:rPr>
+          <w:rFonts w:hint="cs"/>
+          <w:rtl/>
+        </w:rPr>
+        <w:t>.</w:t>
+      </w:r>
+      <w:r>
+        <w:rPr>
+          <w:rFonts w:hint="cs"/>
+          <w:rtl/>
+        </w:rPr>
+        <w:t xml:space="preserve"> הטעות היחידה הייתה באלגוריתם</w:t>
+      </w:r>
+      <w:r>
+        <w:rPr>
+          <w:rFonts w:hint="cs"/>
+          <w:rtl/>
+        </w:rPr>
+        <w:t xml:space="preserve"> </w:t>
+      </w:r>
+      <w:proofErr w:type="spellStart"/>
+      <w:r>
+        <w:t>degree_centrality</w:t>
+      </w:r>
+      <w:proofErr w:type="spellEnd"/>
+      <w:r>
+        <w:rPr>
+          <w:rFonts w:hint="cs"/>
+          <w:rtl/>
+        </w:rPr>
+        <w:t xml:space="preserve"> עבור גרף מכוון </w:t>
+      </w:r>
+      <w:proofErr w:type="spellStart"/>
+      <w:r>
+        <w:rPr>
+          <w:rFonts w:hint="cs"/>
+          <w:rtl/>
+        </w:rPr>
+        <w:t>ממושקל</w:t>
+      </w:r>
+      <w:proofErr w:type="spellEnd"/>
+      <w:r>
+        <w:rPr>
+          <w:rFonts w:hint="cs"/>
+          <w:rtl/>
+        </w:rPr>
+        <w:t xml:space="preserve"> בו נבחרה הדמות </w:t>
+      </w:r>
+      <w:r>
+        <w:rPr>
+          <w:rFonts w:hint="cs"/>
+        </w:rPr>
+        <w:t>HULK</w:t>
+      </w:r>
+      <w:r>
+        <w:rPr>
+          <w:rFonts w:hint="cs"/>
+          <w:rtl/>
+        </w:rPr>
+        <w:t xml:space="preserve"> במקום הדמות </w:t>
+      </w:r>
+      <w:r>
+        <w:rPr>
+          <w:rFonts w:hint="cs"/>
+        </w:rPr>
+        <w:t>HELA</w:t>
+      </w:r>
+      <w:r>
+        <w:rPr>
+          <w:rFonts w:hint="cs"/>
+          <w:rtl/>
+        </w:rPr>
+        <w:t xml:space="preserve">, האלגוריתמים ניחשו את ארבעת הדמויות שבחרנו. </w:t>
+      </w:r>
+      <w:r>
+        <w:rPr>
+          <w:rFonts w:hint="cs"/>
+          <w:vertAlign w:val="subscript"/>
+          <w:rtl/>
+        </w:rPr>
+        <w:t xml:space="preserve">אומנם גם הבחירה של האלגוריתם לא שגוייה לחלוטין </w:t>
+      </w:r>
+      <w:r>
+        <w:rPr>
+          <w:rFonts w:hint="cs"/>
+          <w:rtl/>
+        </w:rPr>
+        <w:t xml:space="preserve">כיוון שגם </w:t>
+      </w:r>
+      <w:r>
+        <w:rPr>
+          <w:rFonts w:hint="cs"/>
+        </w:rPr>
+        <w:t>HULK</w:t>
+      </w:r>
+      <w:r>
+        <w:rPr>
+          <w:rFonts w:hint="cs"/>
+          <w:rtl/>
+        </w:rPr>
+        <w:t xml:space="preserve"> משמש כדמות מרכזית.</w:t>
       </w:r>
     </w:p>
     <w:p>
@@ -1196,14 +1640,43 @@
         <w:t xml:space="preserve">, ובסדר החשיבות שקבענו אך מלבד האלגוריתמים: </w:t>
       </w:r>
       <w:r>
-        <w:t>, degree_centrality, betweenness_centralit</w:t>
-      </w:r>
-      <w:r>
-        <w:rPr>
-          <w:rFonts w:hint="cs"/>
-          <w:rtl/>
-        </w:rPr>
-        <w:t xml:space="preserve"> בגרף לא ממושקל לא מכוון לא הצליחו לזהות את הנבל הראשי "</w:t>
+        <w:t xml:space="preserve">, </w:t>
+      </w:r>
+      <w:proofErr w:type="spellStart"/>
+      <w:r>
+        <w:t>degree_centrality</w:t>
+      </w:r>
+      <w:proofErr w:type="spellEnd"/>
+      <w:r>
+        <w:t xml:space="preserve">, </w:t>
+      </w:r>
+      <w:proofErr w:type="spellStart"/>
+      <w:r>
+        <w:t>betweenness_centralit</w:t>
+      </w:r>
+      <w:proofErr w:type="spellEnd"/>
+      <w:r>
+        <w:rPr>
+          <w:rFonts w:hint="cs"/>
+          <w:rtl/>
+        </w:rPr>
+        <w:t xml:space="preserve"> בגרף לא </w:t>
+      </w:r>
+      <w:proofErr w:type="spellStart"/>
+      <w:r>
+        <w:rPr>
+          <w:rFonts w:hint="cs"/>
+          <w:rtl/>
+        </w:rPr>
+        <w:t>ממושקל</w:t>
+      </w:r>
+      <w:proofErr w:type="spellEnd"/>
+      <w:r>
+        <w:rPr>
+          <w:rFonts w:hint="cs"/>
+          <w:rtl/>
+        </w:rPr>
+        <w:t xml:space="preserve"> לא מכוון לא הצליחו לזהות את הנבל הראשי "</w:t>
       </w:r>
       <w:r>
         <w:rPr>
@@ -1221,9 +1694,11 @@
         </w:rPr>
         <w:t xml:space="preserve"> " שהוא ללא ספק דמות ראשית בסרט. בנוסף, האלגוריתם </w:t>
       </w:r>
+      <w:proofErr w:type="spellStart"/>
       <w:r>
         <w:t>degree_centrality</w:t>
       </w:r>
+      <w:proofErr w:type="spellEnd"/>
       <w:r>
         <w:t xml:space="preserve"> </w:t>
       </w:r>
@@ -1248,9 +1723,11 @@
         </w:rPr>
         <w:t xml:space="preserve">) מה שאומר שהאלגוריתם היחיד שזיהה דמות זו הוא </w:t>
       </w:r>
+      <w:proofErr w:type="spellStart"/>
       <w:r>
         <w:t>betweenness_centralit</w:t>
       </w:r>
+      <w:proofErr w:type="spellEnd"/>
       <w:r>
         <w:rPr>
           <w:rFonts w:hint="cs"/>
@@ -1275,6 +1752,11 @@
     </w:p>
     <w:p>
       <w:pPr>
+        <w:pStyle w:val="a3"/>
+        <w:numPr>
+          <w:ilvl w:val="0"/>
+          <w:numId w:val="1"/>
+        </w:numPr>
         <w:rPr>
           <w:rtl/>
         </w:rPr>
@@ -1293,73 +1775,213 @@
         </w:rPr>
         <w:t xml:space="preserve">: ניסינו גם לבדוק את האלגוריתם </w:t>
       </w:r>
+      <w:proofErr w:type="spellStart"/>
       <w:r>
         <w:t>pageranking</w:t>
       </w:r>
-      <w:r>
-        <w:rPr>
-          <w:rFonts w:hint="cs"/>
-          <w:rtl/>
-        </w:rPr>
-        <w:t xml:space="preserve"> אך התוצאות היו דומות.</w:t>
-      </w:r>
-    </w:p>
-    <w:p>
-      <w:pPr>
-        <w:rPr>
-          <w:rtl/>
-        </w:rPr>
-      </w:pPr>
-      <w:r>
-        <w:rPr>
-          <w:rFonts w:hint="cs"/>
-        </w:rPr>
-        <w:t>F</w:t>
-      </w:r>
-    </w:p>
-    <w:p>
-      <w:pPr>
-        <w:rPr>
-          <w:rtl/>
-        </w:rPr>
-      </w:pPr>
-      <w:r>
-        <w:rPr>
-          <w:rFonts w:hint="cs"/>
-          <w:rtl/>
-        </w:rPr>
-        <w:t xml:space="preserve">בשני הסרטים הדמות הראשית חשובה הרבה יותר ביחס לשאר הדמויות. ניתן לראות זאת בבירור מתוצאות האלגוריתמים שנבדקו בסעיף הקודם. </w:t>
-      </w:r>
-    </w:p>
-    <w:p>
-      <w:pPr>
-        <w:rPr>
-          <w:rtl/>
-        </w:rPr>
-      </w:pPr>
-      <w:r>
-        <w:rPr>
-          <w:rFonts w:hint="cs"/>
-          <w:rtl/>
-        </w:rPr>
-        <w:t xml:space="preserve">מלבד זאת הסרטים שונים באופן מהותי </w:t>
-      </w:r>
-      <w:r>
-        <w:rPr>
-          <w:rFonts w:hint="cs"/>
-          <w:rtl/>
-        </w:rPr>
-        <w:t xml:space="preserve">במספר הדמויות החשובות. ממבט על הגרף הממושקל ניתן לראות שבגרף של הסרט </w:t>
-      </w:r>
-      <w:r>
-        <w:t>thor ragnarok</w:t>
-      </w:r>
-      <w:r>
-        <w:rPr>
-          <w:rFonts w:hint="cs"/>
-          <w:rtl/>
-        </w:rPr>
-        <w:t xml:space="preserve"> יש מספר מועט יותר של דמויות והדיאלוגים שלהם רבים יותר שכן המשקל על הקשתות גבוה יותר. בסרט </w:t>
+      <w:proofErr w:type="spellEnd"/>
+      <w:r>
+        <w:rPr>
+          <w:rFonts w:hint="cs"/>
+          <w:rtl/>
+        </w:rPr>
+        <w:t xml:space="preserve"> אך </w:t>
+      </w:r>
+      <w:r>
+        <w:rPr>
+          <w:rFonts w:hint="cs"/>
+          <w:rtl/>
+        </w:rPr>
+        <w:t>תוצאותיו</w:t>
+      </w:r>
+      <w:r>
+        <w:rPr>
+          <w:rFonts w:hint="cs"/>
+          <w:rtl/>
+        </w:rPr>
+        <w:t xml:space="preserve"> היו</w:t>
+      </w:r>
+      <w:r>
+        <w:rPr>
+          <w:rFonts w:hint="cs"/>
+          <w:rtl/>
+        </w:rPr>
+        <w:t xml:space="preserve"> דומות</w:t>
+      </w:r>
+      <w:r>
+        <w:rPr>
+          <w:rFonts w:hint="cs"/>
+          <w:rtl/>
+        </w:rPr>
+        <w:t>.</w:t>
+      </w:r>
+    </w:p>
+    <w:p>
+      <w:pPr>
+        <w:rPr>
+          <w:rtl/>
+        </w:rPr>
+      </w:pPr>
+      <w:r>
+        <w:rPr>
+          <w:rFonts w:hint="cs"/>
+        </w:rPr>
+        <w:t>PART F</w:t>
+      </w:r>
+      <w:r>
+        <w:rPr>
+          <w:rtl/>
+        </w:rPr>
+        <w:tab/>
+      </w:r>
+    </w:p>
+    <w:p>
+      <w:pPr>
+        <w:rPr>
+          <w:rtl/>
+        </w:rPr>
+      </w:pPr>
+      <w:r>
+        <w:rPr>
+          <w:rFonts w:hint="cs"/>
+          <w:rtl/>
+        </w:rPr>
+        <w:t xml:space="preserve">דמיון - </w:t>
+      </w:r>
+      <w:r>
+        <w:rPr>
+          <w:rFonts w:hint="cs"/>
+          <w:rtl/>
+        </w:rPr>
+        <w:t>בשני הסרטים הדמות הראשית חשובה הרבה יותר ביחס לשאר הדמויות. ניתן לראות זאת בבירור מתוצאות האלגוריתמים שנבדקו בסעיף הקודם</w:t>
+      </w:r>
+      <w:r>
+        <w:rPr>
+          <w:rFonts w:hint="cs"/>
+          <w:rtl/>
+        </w:rPr>
+        <w:t>, ומהדומיננטיות שלהם לאורך כל הסרט</w:t>
+      </w:r>
+      <w:r>
+        <w:rPr>
+          <w:rFonts w:hint="cs"/>
+          <w:rtl/>
+        </w:rPr>
+        <w:t xml:space="preserve">. </w:t>
+      </w:r>
+    </w:p>
+    <w:p>
+      <w:pPr>
+        <w:rPr>
+          <w:rtl/>
+        </w:rPr>
+      </w:pPr>
+      <w:r>
+        <w:rPr>
+          <w:rFonts w:hint="cs"/>
+          <w:rtl/>
+        </w:rPr>
+        <w:t xml:space="preserve">שוני - </w:t>
+      </w:r>
+      <w:r>
+        <w:rPr>
+          <w:rFonts w:hint="cs"/>
+          <w:rtl/>
+        </w:rPr>
+        <w:t xml:space="preserve">מספר הדמויות החשובות. </w:t>
+      </w:r>
+    </w:p>
+    <w:p>
+      <w:pPr>
+        <w:rPr>
+          <w:rtl/>
+        </w:rPr>
+      </w:pPr>
+      <w:r>
+        <w:rPr>
+          <w:rFonts w:hint="cs"/>
+          <w:rtl/>
+        </w:rPr>
+        <w:t xml:space="preserve">ממבט על הגרף </w:t>
+      </w:r>
+      <w:proofErr w:type="spellStart"/>
+      <w:r>
+        <w:rPr>
+          <w:rFonts w:hint="cs"/>
+          <w:rtl/>
+        </w:rPr>
+        <w:t>הממושקל</w:t>
+      </w:r>
+      <w:proofErr w:type="spellEnd"/>
+      <w:r>
+        <w:rPr>
+          <w:rFonts w:hint="cs"/>
+          <w:rtl/>
+        </w:rPr>
+        <w:t xml:space="preserve"> ניתן לראות שבגרף של הסרט </w:t>
+      </w:r>
+      <w:proofErr w:type="spellStart"/>
+      <w:r>
+        <w:t>thor</w:t>
+      </w:r>
+      <w:proofErr w:type="spellEnd"/>
+      <w:r>
+        <w:t xml:space="preserve"> </w:t>
+      </w:r>
+      <w:proofErr w:type="spellStart"/>
+      <w:r>
+        <w:t>ragnarok</w:t>
+      </w:r>
+      <w:proofErr w:type="spellEnd"/>
+      <w:r>
+        <w:rPr>
+          <w:rFonts w:hint="cs"/>
+          <w:rtl/>
+        </w:rPr>
+        <w:t xml:space="preserve"> יש מספר מועט יותר של דמויות </w:t>
+      </w:r>
+      <w:r>
+        <w:rPr>
+          <w:rFonts w:hint="cs"/>
+          <w:rtl/>
+        </w:rPr>
+        <w:t xml:space="preserve">אולם מספר </w:t>
+      </w:r>
+      <w:r>
+        <w:rPr>
+          <w:rFonts w:hint="cs"/>
+          <w:rtl/>
+        </w:rPr>
+        <w:t xml:space="preserve">הדיאלוגים </w:t>
+      </w:r>
+      <w:r>
+        <w:rPr>
+          <w:rFonts w:hint="cs"/>
+          <w:rtl/>
+        </w:rPr>
+        <w:t xml:space="preserve">רב </w:t>
+      </w:r>
+      <w:r>
+        <w:rPr>
+          <w:rFonts w:hint="cs"/>
+          <w:rtl/>
+        </w:rPr>
+        <w:t xml:space="preserve">יותר שכן משקל הקשתות גבוה יותר. </w:t>
+      </w:r>
+    </w:p>
+    <w:p>
+      <w:pPr>
+        <w:rPr>
+          <w:rtl/>
+        </w:rPr>
+      </w:pPr>
+      <w:r>
+        <w:rPr>
+          <w:rFonts w:hint="cs"/>
+          <w:rtl/>
+        </w:rPr>
+        <w:lastRenderedPageBreak/>
+        <w:t xml:space="preserve">בסרט </w:t>
       </w:r>
       <w:r>
         <w:t>Batman begin</w:t>
@@ -1369,7 +1991,35 @@
           <w:rFonts w:hint="cs"/>
           <w:rtl/>
         </w:rPr>
-        <w:t xml:space="preserve"> לעומת זאת יש יותר דמויות מרכזיות ומרכז הגרף נראה סבוך יותר. זה מראה על יותר דיאלוגים בין דמויות שונות. בנוסף ניתן להסיק מחוסר הדיוק של אלגוריתם ה</w:t>
+        <w:t xml:space="preserve"> לעומת זאת יש יותר דמויות מרכזיות </w:t>
+      </w:r>
+      <w:r>
+        <w:rPr>
+          <w:rFonts w:hint="cs"/>
+          <w:rtl/>
+        </w:rPr>
+        <w:t>ו</w:t>
+      </w:r>
+      <w:r>
+        <w:rPr>
+          <w:rFonts w:hint="cs"/>
+          <w:rtl/>
+        </w:rPr>
+        <w:t>הגרף נראה סבוך יותר</w:t>
+      </w:r>
+      <w:r>
+        <w:rPr>
+          <w:rFonts w:hint="cs"/>
+          <w:rtl/>
+        </w:rPr>
+        <w:t xml:space="preserve"> (יש יותר קשתות בין דמויות שונות)</w:t>
+      </w:r>
+      <w:r>
+        <w:rPr>
+          <w:rFonts w:hint="cs"/>
+          <w:rtl/>
+        </w:rPr>
+        <w:t>. זה מראה על יותר דיאלוגים בין דמויות שונות. בנוסף ניתן להסיק מחוסר הדיוק של אלגוריתם ה</w:t>
       </w:r>
       <w:r>
         <w:t>centrality</w:t>
@@ -1379,41 +2029,104 @@
           <w:rFonts w:hint="cs"/>
           <w:rtl/>
         </w:rPr>
-        <w:t xml:space="preserve"> שיש יותר דמויות מרכזיות בסרט זה, בעוד שבסרט </w:t>
-      </w:r>
-      <w:r>
-        <w:t>thor ragnarok</w:t>
-      </w:r>
-      <w:r>
-        <w:rPr>
-          <w:rFonts w:hint="cs"/>
-          <w:rtl/>
-        </w:rPr>
-        <w:t xml:space="preserve"> הדמויות חזרו על עצמן באופן עקבי בכל האלגוריתמים. </w:t>
-      </w:r>
-    </w:p>
-    <w:p>
-      <w:pPr>
-        <w:rPr>
-          <w:rtl/>
-        </w:rPr>
-      </w:pPr>
-      <w:r>
-        <w:rPr>
-          <w:rFonts w:hint="cs"/>
-          <w:rtl/>
-        </w:rPr>
-        <w:t xml:space="preserve">נוסף על כך, בין הסרטים יש הבדל בחשיבות דמות הנבל בסרט. בעוד שבסרט </w:t>
-      </w:r>
-      <w:r>
-        <w:t>thor ragnarok</w:t>
-      </w:r>
-      <w:r>
-        <w:rPr>
-          <w:rFonts w:hint="cs"/>
-          <w:rtl/>
-        </w:rPr>
-        <w:t xml:space="preserve"> הנבל הראשי הוא הדמות השנייה או השלישית בחשיבות לפי האלגוריתם ולעומת זאת בסרט </w:t>
+        <w:t xml:space="preserve"> שיש יותר דמויות מרכזיות בסרט זה,</w:t>
+      </w:r>
+      <w:r>
+        <w:rPr>
+          <w:rFonts w:hint="cs"/>
+          <w:rtl/>
+        </w:rPr>
+        <w:t xml:space="preserve"> ואכן התקשנו להצביע על דמות מרכזית בסרט.</w:t>
+      </w:r>
+      <w:r>
+        <w:rPr>
+          <w:rFonts w:hint="cs"/>
+          <w:rtl/>
+        </w:rPr>
+        <w:t xml:space="preserve"> </w:t>
+      </w:r>
+    </w:p>
+    <w:p>
+      <w:pPr>
+        <w:rPr>
+          <w:rtl/>
+        </w:rPr>
+      </w:pPr>
+      <w:r>
+        <w:rPr>
+          <w:rFonts w:hint="cs"/>
+          <w:rtl/>
+        </w:rPr>
+        <w:t>הבדל נוסף</w:t>
+      </w:r>
+      <w:r>
+        <w:rPr>
+          <w:rFonts w:hint="cs"/>
+          <w:rtl/>
+        </w:rPr>
+        <w:t xml:space="preserve"> </w:t>
+      </w:r>
+      <w:r>
+        <w:rPr>
+          <w:rFonts w:hint="cs"/>
+          <w:rtl/>
+        </w:rPr>
+        <w:t xml:space="preserve">הוא </w:t>
+      </w:r>
+      <w:r>
+        <w:rPr>
+          <w:rFonts w:hint="cs"/>
+          <w:rtl/>
+        </w:rPr>
+        <w:t xml:space="preserve">בין הסרטים </w:t>
+      </w:r>
+      <w:r>
+        <w:rPr>
+          <w:rFonts w:hint="cs"/>
+          <w:rtl/>
+        </w:rPr>
+        <w:t xml:space="preserve">הוא </w:t>
+      </w:r>
+      <w:r>
+        <w:rPr>
+          <w:rFonts w:hint="cs"/>
+          <w:rtl/>
+        </w:rPr>
+        <w:t xml:space="preserve">בחשיבות דמות הנבל בסרט. בעוד שבסרט </w:t>
+      </w:r>
+      <w:proofErr w:type="spellStart"/>
+      <w:r>
+        <w:t>thor</w:t>
+      </w:r>
+      <w:proofErr w:type="spellEnd"/>
+      <w:r>
+        <w:t xml:space="preserve"> </w:t>
+      </w:r>
+      <w:proofErr w:type="spellStart"/>
+      <w:r>
+        <w:t>ragnarok</w:t>
+      </w:r>
+      <w:proofErr w:type="spellEnd"/>
+      <w:r>
+        <w:rPr>
+          <w:rFonts w:hint="cs"/>
+          <w:rtl/>
+        </w:rPr>
+        <w:t xml:space="preserve"> הנבל הראשי הוא הדמות השנייה או השלישית בחשיבות</w:t>
+      </w:r>
+      <w:r>
+        <w:rPr>
+          <w:rFonts w:hint="cs"/>
+          <w:rtl/>
+        </w:rPr>
+        <w:t xml:space="preserve">ה, </w:t>
+      </w:r>
+      <w:r>
+        <w:rPr>
+          <w:rFonts w:hint="cs"/>
+          <w:rtl/>
+        </w:rPr>
+        <w:t xml:space="preserve">בסרט </w:t>
       </w:r>
       <w:r>
         <w:t>Batman begin</w:t>
@@ -1423,47 +2136,83 @@
           <w:rFonts w:hint="cs"/>
           <w:rtl/>
         </w:rPr>
-        <w:t xml:space="preserve"> לנבל תפקיד פחות מרכזי, והדגש הוא יותר על התהליכים שהגיבור עובר.</w:t>
-      </w:r>
-    </w:p>
-    <w:p>
-      <w:pPr>
-        <w:rPr>
-          <w:rtl/>
-        </w:rPr>
-      </w:pPr>
-      <w:r>
-        <w:rPr>
-          <w:rFonts w:hint="cs"/>
-          <w:rtl/>
-        </w:rPr>
-        <w:t xml:space="preserve"> </w:t>
-      </w:r>
-    </w:p>
-    <w:p>
-      <w:pPr>
-        <w:rPr>
-          <w:rtl/>
-        </w:rPr>
-      </w:pPr>
-    </w:p>
-    <w:p>
-      <w:pPr>
-        <w:rPr>
-          <w:rtl/>
-        </w:rPr>
-      </w:pPr>
-    </w:p>
-    <w:p>
-      <w:pPr>
-        <w:rPr>
-          <w:rtl/>
-        </w:rPr>
-      </w:pPr>
-    </w:p>
-    <w:p>
-      <w:pPr>
-        <w:rPr>
+        <w:t xml:space="preserve"> לנבל תפקיד פחות מרכזי</w:t>
+      </w:r>
+      <w:r>
+        <w:rPr>
+          <w:rFonts w:hint="cs"/>
+          <w:rtl/>
+        </w:rPr>
+        <w:t xml:space="preserve"> והוא לא מורגש בחלקה העיקרי של העלילה. בסרט זה ניכר כי </w:t>
+      </w:r>
+      <w:r>
+        <w:rPr>
+          <w:rFonts w:hint="cs"/>
+          <w:rtl/>
+        </w:rPr>
+        <w:t xml:space="preserve"> הדגש הוא </w:t>
+      </w:r>
+      <w:r>
+        <w:rPr>
+          <w:rFonts w:hint="cs"/>
+          <w:rtl/>
+        </w:rPr>
+        <w:t xml:space="preserve">בעיקר </w:t>
+      </w:r>
+      <w:r>
+        <w:rPr>
+          <w:rFonts w:hint="cs"/>
+          <w:rtl/>
+        </w:rPr>
+        <w:t>על התהליכים ש</w:t>
+      </w:r>
+      <w:r>
+        <w:rPr>
+          <w:rFonts w:hint="cs"/>
+          <w:rtl/>
+        </w:rPr>
+        <w:t xml:space="preserve">דמות </w:t>
+      </w:r>
+      <w:r>
+        <w:rPr>
+          <w:rFonts w:hint="cs"/>
+          <w:rtl/>
+        </w:rPr>
+        <w:t>הגיבור עובר</w:t>
+      </w:r>
+      <w:r>
+        <w:rPr>
+          <w:rFonts w:hint="cs"/>
+          <w:rtl/>
+        </w:rPr>
+        <w:t>ת</w:t>
+      </w:r>
+      <w:r>
+        <w:rPr>
+          <w:rFonts w:hint="cs"/>
+          <w:rtl/>
+        </w:rPr>
+        <w:t>.</w:t>
+      </w:r>
+    </w:p>
+    <w:p>
+      <w:pPr>
+        <w:rPr>
+          <w:rtl/>
+        </w:rPr>
+      </w:pPr>
+      <w:r>
+        <w:rPr>
+          <w:rFonts w:hint="cs"/>
+          <w:rtl/>
+        </w:rPr>
+        <w:t xml:space="preserve"> </w:t>
+      </w:r>
+    </w:p>
+    <w:p>
+      <w:pPr>
+        <w:rPr>
+          <w:rFonts w:hint="cs"/>
           <w:b/>
           <w:bCs/>
           <w:u w:val="single"/>
@@ -1478,16 +2227,21 @@
           <w:u w:val="single"/>
           <w:rtl/>
         </w:rPr>
-        <w:lastRenderedPageBreak/>
         <w:t>שאלה 3</w:t>
       </w:r>
     </w:p>
     <w:p>
       <w:pPr>
         <w:rPr>
-          <w:rtl/>
-        </w:rPr>
-      </w:pPr>
+          <w:b/>
+          <w:bCs/>
+          <w:u w:val="single"/>
+          <w:rtl/>
+        </w:rPr>
+      </w:pPr>
+      <w:r>
+        <w:t xml:space="preserve">Part </w:t>
+      </w:r>
       <w:r>
         <w:rPr>
           <w:rFonts w:hint="cs"/>
@@ -1498,6 +2252,7 @@
     <w:p>
       <w:pPr>
         <w:rPr>
+          <w:rFonts w:hint="cs"/>
           <w:rtl/>
         </w:rPr>
       </w:pPr>
@@ -1508,15 +2263,39 @@
         </w:rPr>
         <w:t xml:space="preserve">הקונפליקט הראשי בסרט </w:t>
       </w:r>
-      <w:r>
-        <w:t>thor ragnarok</w:t>
-      </w:r>
-      <w:r>
-        <w:rPr>
-          <w:rFonts w:hint="cs"/>
-          <w:rtl/>
-        </w:rPr>
-        <w:t xml:space="preserve"> הוא בין </w:t>
+      <w:proofErr w:type="spellStart"/>
+      <w:r>
+        <w:t>thor</w:t>
+      </w:r>
+      <w:proofErr w:type="spellEnd"/>
+      <w:r>
+        <w:t xml:space="preserve"> </w:t>
+      </w:r>
+      <w:proofErr w:type="spellStart"/>
+      <w:r>
+        <w:t>ragnarok</w:t>
+      </w:r>
+      <w:proofErr w:type="spellEnd"/>
+      <w:r>
+        <w:rPr>
+          <w:rFonts w:hint="cs"/>
+          <w:rtl/>
+        </w:rPr>
+        <w:t xml:space="preserve"> הוא בין</w:t>
+      </w:r>
+      <w:r>
+        <w:rPr>
+          <w:rFonts w:hint="cs"/>
+          <w:rtl/>
+        </w:rPr>
+        <w:t xml:space="preserve"> הדמויות</w:t>
+      </w:r>
+      <w:r>
+        <w:rPr>
+          <w:rFonts w:hint="cs"/>
+          <w:rtl/>
+        </w:rPr>
+        <w:t xml:space="preserve"> </w:t>
       </w:r>
       <w:r>
         <w:t>THOR</w:t>
@@ -1532,7 +2311,21 @@
           <w:rFonts w:hint="cs"/>
           <w:rtl/>
         </w:rPr>
-        <w:t xml:space="preserve"> לבין </w:t>
+        <w:t xml:space="preserve"> </w:t>
+      </w:r>
+      <w:r>
+        <w:rPr>
+          <w:rFonts w:hint="cs"/>
+          <w:rtl/>
+        </w:rPr>
+        <w:t>ו-</w:t>
+      </w:r>
+      <w:r>
+        <w:rPr>
+          <w:rFonts w:hint="cs"/>
+          <w:rtl/>
+        </w:rPr>
+        <w:t xml:space="preserve"> </w:t>
       </w:r>
       <w:r>
         <w:rPr>
@@ -1545,21 +2338,60 @@
           <w:rFonts w:hint="cs"/>
           <w:rtl/>
         </w:rPr>
-        <w:t>. הקונפליקט סובב סביב המלוכה על ממלכת "אסגרד".</w:t>
-      </w:r>
-    </w:p>
-    <w:p>
-      <w:pPr>
-        <w:rPr>
-          <w:rtl/>
-        </w:rPr>
-      </w:pPr>
-      <w:r>
-        <w:rPr>
-          <w:rFonts w:hint="cs"/>
-          <w:rtl/>
-        </w:rPr>
-        <w:t xml:space="preserve">הקונפליט בסרט </w:t>
+        <w:t>. הקונפליקט סובב סביב המלוכה</w:t>
+      </w:r>
+      <w:r>
+        <w:rPr>
+          <w:rFonts w:hint="cs"/>
+          <w:rtl/>
+        </w:rPr>
+        <w:t xml:space="preserve"> והשליטה</w:t>
+      </w:r>
+      <w:r>
+        <w:rPr>
+          <w:rFonts w:hint="cs"/>
+          <w:rtl/>
+        </w:rPr>
+        <w:t xml:space="preserve"> על ממלכת "</w:t>
+      </w:r>
+      <w:proofErr w:type="spellStart"/>
+      <w:r>
+        <w:rPr>
+          <w:rFonts w:hint="cs"/>
+          <w:rtl/>
+        </w:rPr>
+        <w:t>אסגרד</w:t>
+      </w:r>
+      <w:proofErr w:type="spellEnd"/>
+      <w:r>
+        <w:rPr>
+          <w:rFonts w:hint="cs"/>
+          <w:rtl/>
+        </w:rPr>
+        <w:t>".</w:t>
+      </w:r>
+    </w:p>
+    <w:p>
+      <w:pPr>
+        <w:rPr>
+          <w:rtl/>
+        </w:rPr>
+      </w:pPr>
+      <w:proofErr w:type="spellStart"/>
+      <w:r>
+        <w:rPr>
+          <w:rFonts w:hint="cs"/>
+          <w:rtl/>
+        </w:rPr>
+        <w:t>הקונפליט</w:t>
+      </w:r>
+      <w:proofErr w:type="spellEnd"/>
+      <w:r>
+        <w:rPr>
+          <w:rFonts w:hint="cs"/>
+          <w:rtl/>
+        </w:rPr>
+        <w:t xml:space="preserve"> בסרט </w:t>
       </w:r>
       <w:r>
         <w:t>Batman begin</w:t>
@@ -1592,376 +2424,179 @@
       </w:r>
       <w:r>
         <w:rPr>
-          <w:rFonts w:hint="cs"/>
-          <w:rtl/>
-        </w:rPr>
-        <w:t xml:space="preserve"> ו </w:t>
-      </w:r>
-      <w:r>
-        <w:rPr>
-          <w:rFonts w:hint="cs"/>
-        </w:rPr>
-        <w:t>CRAGE</w:t>
-      </w:r>
-      <w:r>
-        <w:rPr>
-          <w:rFonts w:hint="cs"/>
-          <w:rtl/>
-        </w:rPr>
-        <w:t>. הקונפליקט הוא סביב העיר "גות'אם סיטי" שאותה הנבלים מנסים להרוס.</w:t>
-      </w:r>
-    </w:p>
-    <w:p>
-      <w:pPr>
-        <w:rPr>
-          <w:rtl/>
-        </w:rPr>
-      </w:pPr>
-      <w:r>
-        <w:rPr>
-          <w:rFonts w:hint="cs"/>
-        </w:rPr>
-        <w:t>B</w:t>
-      </w:r>
-      <w:r>
-        <w:rPr>
-          <w:rFonts w:hint="cs"/>
-          <w:rtl/>
-        </w:rPr>
-        <w:t xml:space="preserve"> </w:t>
-      </w:r>
-    </w:p>
-    <w:p>
-      <w:pPr>
-        <w:rPr>
-          <w:rtl/>
-        </w:rPr>
-      </w:pPr>
-      <w:r>
-        <w:rPr>
-          <w:rFonts w:hint="cs"/>
-          <w:rtl/>
-        </w:rPr>
-        <w:t xml:space="preserve">עשר הדמויות הראשיות בסרט </w:t>
-      </w:r>
-      <w:r>
-        <w:t>thor ragnarok</w:t>
-      </w:r>
-      <w:r>
-        <w:rPr>
-          <w:rFonts w:hint="cs"/>
-          <w:rtl/>
-        </w:rPr>
-        <w:t xml:space="preserve"> הן:</w:t>
-      </w:r>
-    </w:p>
-    <w:p>
-      <w:pPr>
-        <w:rPr>
-          <w:rtl/>
-        </w:rPr>
-      </w:pPr>
-      <w:r>
-        <w:t>THOR</w:t>
-      </w:r>
-      <w:r>
-        <w:rPr>
-          <w:rFonts w:hint="cs"/>
-          <w:rtl/>
-        </w:rPr>
-        <w:t xml:space="preserve">, </w:t>
-      </w:r>
-      <w:r>
-        <w:t>HELA</w:t>
-      </w:r>
-      <w:r>
-        <w:rPr>
-          <w:rFonts w:hint="cs"/>
-          <w:rtl/>
-        </w:rPr>
-        <w:t xml:space="preserve">, </w:t>
-      </w:r>
-      <w:r>
-        <w:t>LOKI</w:t>
-      </w:r>
-      <w:r>
-        <w:rPr>
-          <w:rFonts w:hint="cs"/>
-          <w:rtl/>
-        </w:rPr>
-        <w:t xml:space="preserve">, </w:t>
-      </w:r>
-      <w:r>
-        <w:t>VALKYRIE</w:t>
-      </w:r>
-      <w:r>
-        <w:rPr>
-          <w:rFonts w:hint="cs"/>
-          <w:rtl/>
-        </w:rPr>
-        <w:t>,</w:t>
-      </w:r>
-      <w:r>
-        <w:rPr>
-          <w:rFonts w:hint="cs"/>
-        </w:rPr>
-        <w:t xml:space="preserve"> </w:t>
-      </w:r>
-      <w:r>
-        <w:rPr>
-          <w:rFonts w:hint="cs"/>
-          <w:rtl/>
-        </w:rPr>
-        <w:t xml:space="preserve"> </w:t>
-      </w:r>
-      <w:r>
-        <w:t>HULK</w:t>
-      </w:r>
-      <w:r>
-        <w:rPr>
-          <w:rFonts w:hint="cs"/>
-          <w:rtl/>
-        </w:rPr>
-        <w:t xml:space="preserve">, </w:t>
-      </w:r>
-      <w:r>
-        <w:t>GRANDMASTER</w:t>
-      </w:r>
-      <w:r>
-        <w:rPr>
-          <w:rFonts w:hint="cs"/>
-          <w:rtl/>
-        </w:rPr>
-        <w:t xml:space="preserve">, </w:t>
-      </w:r>
-      <w:r>
-        <w:t>SKURGE</w:t>
-      </w:r>
-      <w:r>
-        <w:rPr>
-          <w:rFonts w:hint="cs"/>
-          <w:rtl/>
-        </w:rPr>
-        <w:t xml:space="preserve">, </w:t>
-      </w:r>
-      <w:r>
-        <w:t>HEIMDALL</w:t>
-      </w:r>
-      <w:r>
-        <w:rPr>
-          <w:rFonts w:hint="cs"/>
-          <w:rtl/>
-        </w:rPr>
-        <w:t xml:space="preserve">, </w:t>
-      </w:r>
-      <w:r>
-        <w:t>SURTUR</w:t>
-      </w:r>
-      <w:r>
-        <w:rPr>
-          <w:rFonts w:hint="cs"/>
-          <w:rtl/>
-        </w:rPr>
-        <w:t xml:space="preserve">, </w:t>
-      </w:r>
-      <w:r>
-        <w:t>ODIN</w:t>
-      </w:r>
-    </w:p>
-    <w:p>
-      <w:pPr>
-        <w:rPr>
-          <w:rtl/>
-        </w:rPr>
-      </w:pPr>
-      <w:r>
-        <w:rPr>
-          <w:rFonts w:hint="cs"/>
-          <w:rtl/>
-        </w:rPr>
-        <w:t>הן מחולקות לשתי קבוצות:</w:t>
-      </w:r>
-    </w:p>
-    <w:p>
-      <w:pPr>
-        <w:rPr>
-          <w:rtl/>
-        </w:rPr>
-      </w:pPr>
-      <w:r>
-        <w:rPr>
-          <w:rFonts w:hint="cs"/>
-          <w:rtl/>
-        </w:rPr>
-        <w:t>{</w:t>
-      </w:r>
-      <w:r>
-        <w:t xml:space="preserve"> </w:t>
-      </w:r>
-      <w:r>
-        <w:t>THOR</w:t>
-      </w:r>
-      <w:r>
-        <w:rPr>
-          <w:rFonts w:hint="cs"/>
-          <w:rtl/>
-        </w:rPr>
-        <w:t>,</w:t>
-      </w:r>
-      <w:r>
-        <w:t xml:space="preserve"> </w:t>
-      </w:r>
-      <w:r>
-        <w:t>LOKI</w:t>
-      </w:r>
-      <w:r>
-        <w:rPr>
-          <w:rFonts w:hint="cs"/>
-          <w:rtl/>
-        </w:rPr>
-        <w:t xml:space="preserve">, </w:t>
-      </w:r>
-      <w:r>
-        <w:t>VALKYRIE</w:t>
-      </w:r>
-      <w:r>
-        <w:rPr>
-          <w:rFonts w:hint="cs"/>
-          <w:rtl/>
-        </w:rPr>
-        <w:t>,</w:t>
-      </w:r>
-      <w:r>
-        <w:rPr>
-          <w:rFonts w:hint="cs"/>
-        </w:rPr>
-        <w:t xml:space="preserve"> </w:t>
-      </w:r>
-      <w:r>
-        <w:rPr>
-          <w:rFonts w:hint="cs"/>
-          <w:rtl/>
-        </w:rPr>
-        <w:t xml:space="preserve"> </w:t>
-      </w:r>
-      <w:r>
-        <w:t>HULK</w:t>
-      </w:r>
-      <w:r>
-        <w:rPr>
-          <w:rFonts w:hint="cs"/>
-          <w:rtl/>
-        </w:rPr>
-        <w:t xml:space="preserve">, </w:t>
-      </w:r>
-      <w:r>
-        <w:t>ODIN</w:t>
-      </w:r>
-      <w:r>
-        <w:t xml:space="preserve">, </w:t>
-      </w:r>
-      <w:r>
-        <w:t>HEIMDALL</w:t>
-      </w:r>
-      <w:r>
-        <w:rPr>
-          <w:rFonts w:hint="cs"/>
-          <w:rtl/>
-        </w:rPr>
-        <w:t xml:space="preserve"> }, {</w:t>
-      </w:r>
-      <w:r>
-        <w:t xml:space="preserve"> </w:t>
-      </w:r>
-      <w:r>
-        <w:t>HELA</w:t>
-      </w:r>
-      <w:r>
-        <w:rPr>
-          <w:rFonts w:hint="cs"/>
-          <w:rtl/>
-        </w:rPr>
-        <w:t xml:space="preserve">, </w:t>
-      </w:r>
-      <w:r>
-        <w:t>GRANDMASTER</w:t>
-      </w:r>
-      <w:r>
-        <w:rPr>
-          <w:rFonts w:hint="cs"/>
-          <w:rtl/>
-        </w:rPr>
-        <w:t xml:space="preserve"> ,</w:t>
-      </w:r>
-      <w:r>
-        <w:t xml:space="preserve"> SKURGE</w:t>
-      </w:r>
-      <w:r>
-        <w:rPr>
-          <w:rFonts w:hint="cs"/>
-          <w:rtl/>
-        </w:rPr>
-        <w:t xml:space="preserve"> , </w:t>
-      </w:r>
-      <w:r>
-        <w:t>SURTUR</w:t>
-      </w:r>
-      <w:r>
-        <w:rPr>
-          <w:rFonts w:hint="cs"/>
-          <w:rtl/>
-        </w:rPr>
-        <w:t xml:space="preserve"> }</w:t>
-      </w:r>
-    </w:p>
-    <w:p>
-      <w:pPr>
-        <w:rPr>
-          <w:rtl/>
-        </w:rPr>
-      </w:pPr>
-      <w:r>
-        <w:rPr>
-          <w:rFonts w:hint="cs"/>
-          <w:rtl/>
-        </w:rPr>
-        <w:t xml:space="preserve">עשר הדמויות הראשיות בסרט </w:t>
-      </w:r>
-      <w:r>
-        <w:t>batman begin</w:t>
-      </w:r>
-      <w:r>
-        <w:rPr>
-          <w:rFonts w:hint="cs"/>
-          <w:rtl/>
-        </w:rPr>
-        <w:t xml:space="preserve"> הן:</w:t>
-      </w:r>
-    </w:p>
-    <w:p>
-      <w:pPr>
-        <w:rPr>
-          <w:rtl/>
-        </w:rPr>
-      </w:pPr>
-      <w:r>
-        <w:t>BATMAN</w:t>
-      </w:r>
-      <w:r>
-        <w:rPr>
-          <w:rFonts w:hint="cs"/>
-          <w:rtl/>
-        </w:rPr>
-        <w:t xml:space="preserve">, </w:t>
-      </w:r>
-      <w:r>
-        <w:rPr>
           <w:rFonts w:ascii="Arial" w:hAnsi="Arial" w:cs="Arial"/>
           <w:color w:val="000000"/>
           <w:sz w:val="20"/>
           <w:szCs w:val="20"/>
         </w:rPr>
-        <w:t>RA'S AL GHUL</w:t>
+        <w:t>/DUCRD</w:t>
+      </w:r>
+      <w:r>
+        <w:rPr>
+          <w:rFonts w:hint="cs"/>
+          <w:rtl/>
+        </w:rPr>
+        <w:t xml:space="preserve"> ו </w:t>
+      </w:r>
+      <w:r>
+        <w:rPr>
+          <w:rFonts w:hint="cs"/>
+        </w:rPr>
+        <w:t>CRAGE</w:t>
+      </w:r>
+      <w:r>
+        <w:rPr>
+          <w:rFonts w:hint="cs"/>
+          <w:rtl/>
+        </w:rPr>
+        <w:t>. הקונפליקט הוא סביב העיר "</w:t>
+      </w:r>
+      <w:proofErr w:type="spellStart"/>
+      <w:r>
+        <w:rPr>
+          <w:rFonts w:hint="cs"/>
+          <w:rtl/>
+        </w:rPr>
+        <w:t>גות'אם</w:t>
+      </w:r>
+      <w:proofErr w:type="spellEnd"/>
+      <w:r>
+        <w:rPr>
+          <w:rFonts w:hint="cs"/>
+          <w:rtl/>
+        </w:rPr>
+        <w:t xml:space="preserve"> סיטי" שאותה הנבלים מנסים להרוס</w:t>
+      </w:r>
+      <w:r>
+        <w:rPr>
+          <w:rFonts w:hint="cs"/>
+        </w:rPr>
+        <w:t xml:space="preserve"> </w:t>
+      </w:r>
+      <w:r>
+        <w:rPr>
+          <w:rFonts w:hint="cs"/>
+          <w:rtl/>
+        </w:rPr>
+        <w:t>ועוסק בדרך בה יש לתקן חברה מושחתת</w:t>
+      </w:r>
+      <w:r>
+        <w:rPr>
+          <w:rFonts w:hint="cs"/>
+          <w:rtl/>
+        </w:rPr>
+        <w:t>.</w:t>
+      </w:r>
+    </w:p>
+    <w:p>
+      <w:pPr>
+        <w:rPr>
+          <w:rtl/>
+        </w:rPr>
+      </w:pPr>
+      <w:r>
+        <w:rPr>
+          <w:rFonts w:hint="cs"/>
+        </w:rPr>
+        <w:t>B</w:t>
+      </w:r>
+      <w:r>
+        <w:rPr>
+          <w:rFonts w:hint="cs"/>
+          <w:rtl/>
+        </w:rPr>
+        <w:t xml:space="preserve"> </w:t>
+      </w:r>
+      <w:r>
+        <w:rPr>
+          <w:rFonts w:hint="cs"/>
+        </w:rPr>
+        <w:t>PART</w:t>
+      </w:r>
+    </w:p>
+    <w:p>
+      <w:pPr>
+        <w:rPr>
+          <w:rtl/>
+        </w:rPr>
+      </w:pPr>
+      <w:r>
+        <w:rPr>
+          <w:rFonts w:hint="cs"/>
+          <w:rtl/>
+        </w:rPr>
+        <w:t xml:space="preserve">עשר הדמויות הראשיות </w:t>
+      </w:r>
+      <w:r>
+        <w:rPr>
+          <w:rFonts w:hint="cs"/>
+          <w:rtl/>
+        </w:rPr>
+        <w:t xml:space="preserve">שבחרנו </w:t>
+      </w:r>
+      <w:r>
+        <w:rPr>
+          <w:rFonts w:hint="cs"/>
+          <w:rtl/>
+        </w:rPr>
+        <w:t xml:space="preserve">בסרט </w:t>
+      </w:r>
+      <w:proofErr w:type="spellStart"/>
+      <w:r>
+        <w:t>thor</w:t>
+      </w:r>
+      <w:proofErr w:type="spellEnd"/>
+      <w:r>
+        <w:t xml:space="preserve"> </w:t>
+      </w:r>
+      <w:proofErr w:type="spellStart"/>
+      <w:r>
+        <w:t>ragnarok</w:t>
+      </w:r>
+      <w:proofErr w:type="spellEnd"/>
+      <w:r>
+        <w:rPr>
+          <w:rFonts w:hint="cs"/>
+          <w:rtl/>
+        </w:rPr>
+        <w:t xml:space="preserve"> הן:</w:t>
+      </w:r>
+    </w:p>
+    <w:p>
+      <w:pPr>
+        <w:pStyle w:val="a3"/>
+        <w:numPr>
+          <w:ilvl w:val="0"/>
+          <w:numId w:val="1"/>
+        </w:numPr>
+        <w:rPr>
+          <w:rtl/>
+        </w:rPr>
+      </w:pPr>
+      <w:proofErr w:type="gramStart"/>
+      <w:r>
+        <w:t>THOR</w:t>
+      </w:r>
+      <w:r>
+        <w:t xml:space="preserve">  </w:t>
+      </w:r>
+      <w:r>
+        <w:rPr>
+          <w:rFonts w:hint="cs"/>
+          <w:rtl/>
+        </w:rPr>
+        <w:t>,</w:t>
+      </w:r>
+      <w:proofErr w:type="gramEnd"/>
+      <w:r>
+        <w:rPr>
+          <w:rFonts w:hint="cs"/>
+          <w:rtl/>
+        </w:rPr>
+        <w:t xml:space="preserve"> </w:t>
+      </w:r>
+      <w:r>
+        <w:t>HELA</w:t>
       </w:r>
       <w:r>
         <w:rPr>
@@ -1971,7 +2606,7 @@
         <w:t xml:space="preserve">, </w:t>
       </w:r>
       <w:r>
-        <w:t>ALFRED</w:t>
+        <w:t>LOKI</w:t>
       </w:r>
       <w:r>
         <w:rPr>
@@ -1981,7 +2616,30 @@
         <w:t xml:space="preserve">, </w:t>
       </w:r>
       <w:r>
-        <w:t>GORDON</w:t>
+        <w:t>VALKYRIE</w:t>
+      </w:r>
+      <w:r>
+        <w:rPr>
+          <w:rFonts w:hint="cs"/>
+          <w:rtl/>
+        </w:rPr>
+        <w:t>,</w:t>
+      </w:r>
+      <w:r>
+        <w:rPr>
+          <w:rFonts w:hint="cs"/>
+        </w:rPr>
+        <w:t xml:space="preserve"> </w:t>
+      </w:r>
+      <w:r>
+        <w:rPr>
+          <w:rFonts w:hint="cs"/>
+          <w:rtl/>
+        </w:rPr>
+        <w:t xml:space="preserve"> </w:t>
+      </w:r>
+      <w:r>
+        <w:t>HULK</w:t>
       </w:r>
       <w:r>
         <w:rPr>
@@ -1991,7 +2649,7 @@
         <w:t xml:space="preserve">, </w:t>
       </w:r>
       <w:r>
-        <w:t>FALCONE</w:t>
+        <w:t>GRANDMASTER</w:t>
       </w:r>
       <w:r>
         <w:rPr>
@@ -2001,7 +2659,7 @@
         <w:t xml:space="preserve">, </w:t>
       </w:r>
       <w:r>
-        <w:t>FOX</w:t>
+        <w:t>SKURGE</w:t>
       </w:r>
       <w:r>
         <w:rPr>
@@ -2011,7 +2669,7 @@
         <w:t xml:space="preserve">, </w:t>
       </w:r>
       <w:r>
-        <w:t>RACHEL</w:t>
+        <w:t>HEIMDALL</w:t>
       </w:r>
       <w:r>
         <w:rPr>
@@ -2021,7 +2679,7 @@
         <w:t xml:space="preserve">, </w:t>
       </w:r>
       <w:r>
-        <w:t>CRANE</w:t>
+        <w:t>SURTUR</w:t>
       </w:r>
       <w:r>
         <w:rPr>
@@ -2031,7 +2689,67 @@
         <w:t xml:space="preserve">, </w:t>
       </w:r>
       <w:r>
-        <w:t>EARLE</w:t>
+        <w:t>ODIN</w:t>
+      </w:r>
+    </w:p>
+    <w:p>
+      <w:pPr>
+        <w:rPr>
+          <w:rFonts w:hint="cs"/>
+          <w:rtl/>
+        </w:rPr>
+      </w:pPr>
+      <w:r>
+        <w:rPr>
+          <w:rFonts w:hint="cs"/>
+          <w:rtl/>
+        </w:rPr>
+        <w:t>ו</w:t>
+      </w:r>
+      <w:r>
+        <w:rPr>
+          <w:rFonts w:hint="cs"/>
+          <w:rtl/>
+        </w:rPr>
+        <w:t>הן מחולקות לשתי קבוצות:</w:t>
+      </w:r>
+    </w:p>
+    <w:p>
+      <w:pPr>
+        <w:pStyle w:val="a3"/>
+        <w:numPr>
+          <w:ilvl w:val="0"/>
+          <w:numId w:val="3"/>
+        </w:numPr>
+        <w:rPr>
+          <w:rtl/>
+        </w:rPr>
+      </w:pPr>
+      <w:r>
+        <w:rPr>
+          <w:rFonts w:hint="cs"/>
+          <w:rtl/>
+        </w:rPr>
+        <w:t>{</w:t>
+      </w:r>
+      <w:r>
+        <w:t xml:space="preserve"> </w:t>
+      </w:r>
+      <w:r>
+        <w:t>THOR</w:t>
+      </w:r>
+      <w:r>
+        <w:rPr>
+          <w:rFonts w:hint="cs"/>
+          <w:rtl/>
+        </w:rPr>
+        <w:t>,</w:t>
+      </w:r>
+      <w:r>
+        <w:t xml:space="preserve"> </w:t>
+      </w:r>
+      <w:r>
+        <w:t>LOKI</w:t>
       </w:r>
       <w:r>
         <w:rPr>
@@ -2041,25 +2759,62 @@
         <w:t xml:space="preserve">, </w:t>
       </w:r>
       <w:r>
-        <w:t>FLASS</w:t>
-      </w:r>
-    </w:p>
-    <w:p>
-      <w:pPr>
-        <w:rPr>
-          <w:rtl/>
-        </w:rPr>
-      </w:pPr>
-      <w:r>
-        <w:rPr>
-          <w:rFonts w:hint="cs"/>
-          <w:rtl/>
-        </w:rPr>
-        <w:t>הן מחולקות לשתי קבוצות:</w:t>
-      </w:r>
-    </w:p>
-    <w:p>
-      <w:pPr>
+        <w:t>VALKYRIE</w:t>
+      </w:r>
+      <w:r>
+        <w:rPr>
+          <w:rFonts w:hint="cs"/>
+          <w:rtl/>
+        </w:rPr>
+        <w:t>,</w:t>
+      </w:r>
+      <w:r>
+        <w:rPr>
+          <w:rFonts w:hint="cs"/>
+        </w:rPr>
+        <w:t xml:space="preserve"> </w:t>
+      </w:r>
+      <w:r>
+        <w:rPr>
+          <w:rFonts w:hint="cs"/>
+          <w:rtl/>
+        </w:rPr>
+        <w:t xml:space="preserve"> </w:t>
+      </w:r>
+      <w:r>
+        <w:t>HULK</w:t>
+      </w:r>
+      <w:r>
+        <w:rPr>
+          <w:rFonts w:hint="cs"/>
+          <w:rtl/>
+        </w:rPr>
+        <w:t xml:space="preserve">, </w:t>
+      </w:r>
+      <w:r>
+        <w:t>ODIN</w:t>
+      </w:r>
+      <w:r>
+        <w:t xml:space="preserve">, </w:t>
+      </w:r>
+      <w:r>
+        <w:t>HEIMDALL</w:t>
+      </w:r>
+      <w:r>
+        <w:rPr>
+          <w:rFonts w:hint="cs"/>
+          <w:rtl/>
+        </w:rPr>
+        <w:t xml:space="preserve"> },</w:t>
+      </w:r>
+    </w:p>
+    <w:p>
+      <w:pPr>
+        <w:pStyle w:val="a3"/>
+        <w:numPr>
+          <w:ilvl w:val="0"/>
+          <w:numId w:val="3"/>
+        </w:numPr>
         <w:rPr>
           <w:rtl/>
         </w:rPr>
@@ -2072,7 +2827,30 @@
         <w:t>{</w:t>
       </w:r>
       <w:r>
-        <w:t xml:space="preserve"> BATMAN</w:t>
+        <w:t xml:space="preserve"> </w:t>
+      </w:r>
+      <w:r>
+        <w:t>HELA</w:t>
+      </w:r>
+      <w:r>
+        <w:rPr>
+          <w:rFonts w:hint="cs"/>
+          <w:rtl/>
+        </w:rPr>
+        <w:t xml:space="preserve">, </w:t>
+      </w:r>
+      <w:r>
+        <w:t>GRANDMASTER</w:t>
+      </w:r>
+      <w:r>
+        <w:rPr>
+          <w:rFonts w:hint="cs"/>
+          <w:rtl/>
+        </w:rPr>
+        <w:t xml:space="preserve"> ,</w:t>
+      </w:r>
+      <w:r>
+        <w:t xml:space="preserve"> SKURGE</w:t>
       </w:r>
       <w:r>
         <w:rPr>
@@ -2082,7 +2860,53 @@
         <w:t xml:space="preserve"> , </w:t>
       </w:r>
       <w:r>
-        <w:t>ALFRED</w:t>
+        <w:t>SURTUR</w:t>
+      </w:r>
+      <w:r>
+        <w:rPr>
+          <w:rFonts w:hint="cs"/>
+          <w:rtl/>
+        </w:rPr>
+        <w:t xml:space="preserve"> }</w:t>
+      </w:r>
+    </w:p>
+    <w:p>
+      <w:pPr>
+        <w:rPr>
+          <w:rtl/>
+        </w:rPr>
+      </w:pPr>
+      <w:r>
+        <w:rPr>
+          <w:rFonts w:hint="cs"/>
+          <w:rtl/>
+        </w:rPr>
+        <w:t xml:space="preserve">עשר הדמויות הראשיות בסרט </w:t>
+      </w:r>
+      <w:r>
+        <w:t>batman begin</w:t>
+      </w:r>
+      <w:r>
+        <w:rPr>
+          <w:rFonts w:hint="cs"/>
+          <w:rtl/>
+        </w:rPr>
+        <w:t xml:space="preserve"> הן:</w:t>
+      </w:r>
+    </w:p>
+    <w:p>
+      <w:pPr>
+        <w:pStyle w:val="a3"/>
+        <w:numPr>
+          <w:ilvl w:val="0"/>
+          <w:numId w:val="1"/>
+        </w:numPr>
+        <w:rPr>
+          <w:rtl/>
+        </w:rPr>
+      </w:pPr>
+      <w:r>
+        <w:t>BATMAN</w:t>
       </w:r>
       <w:r>
         <w:rPr>
@@ -2090,36 +2914,6 @@
           <w:rtl/>
         </w:rPr>
         <w:t xml:space="preserve">, </w:t>
-      </w:r>
-      <w:r>
-        <w:t>GORDON</w:t>
-      </w:r>
-      <w:r>
-        <w:rPr>
-          <w:rFonts w:hint="cs"/>
-          <w:rtl/>
-        </w:rPr>
-        <w:t xml:space="preserve"> , </w:t>
-      </w:r>
-      <w:r>
-        <w:t>FOX</w:t>
-      </w:r>
-      <w:r>
-        <w:rPr>
-          <w:rFonts w:hint="cs"/>
-          <w:rtl/>
-        </w:rPr>
-        <w:t xml:space="preserve">, </w:t>
-      </w:r>
-      <w:r>
-        <w:t>RACHEL</w:t>
-      </w:r>
-      <w:r>
-        <w:rPr>
-          <w:rFonts w:hint="cs"/>
-          <w:rtl/>
-        </w:rPr>
-        <w:t xml:space="preserve"> },{</w:t>
       </w:r>
       <w:r>
         <w:rPr>
@@ -2128,7 +2922,189 @@
           <w:sz w:val="20"/>
           <w:szCs w:val="20"/>
         </w:rPr>
-        <w:t xml:space="preserve"> </w:t>
+        <w:t>RA'S AL GHUL</w:t>
+      </w:r>
+      <w:r>
+        <w:rPr>
+          <w:rFonts w:hint="cs"/>
+          <w:rtl/>
+        </w:rPr>
+        <w:t xml:space="preserve">, </w:t>
+      </w:r>
+      <w:r>
+        <w:t>ALFRED</w:t>
+      </w:r>
+      <w:r>
+        <w:rPr>
+          <w:rFonts w:hint="cs"/>
+          <w:rtl/>
+        </w:rPr>
+        <w:t xml:space="preserve">, </w:t>
+      </w:r>
+      <w:r>
+        <w:t>GORDON</w:t>
+      </w:r>
+      <w:r>
+        <w:rPr>
+          <w:rFonts w:hint="cs"/>
+          <w:rtl/>
+        </w:rPr>
+        <w:t xml:space="preserve">, </w:t>
+      </w:r>
+      <w:r>
+        <w:t>FALCONE</w:t>
+      </w:r>
+      <w:r>
+        <w:rPr>
+          <w:rFonts w:hint="cs"/>
+          <w:rtl/>
+        </w:rPr>
+        <w:t xml:space="preserve">, </w:t>
+      </w:r>
+      <w:r>
+        <w:t>FOX</w:t>
+      </w:r>
+      <w:r>
+        <w:rPr>
+          <w:rFonts w:hint="cs"/>
+          <w:rtl/>
+        </w:rPr>
+        <w:t xml:space="preserve">, </w:t>
+      </w:r>
+      <w:r>
+        <w:t>RACHEL</w:t>
+      </w:r>
+      <w:r>
+        <w:rPr>
+          <w:rFonts w:hint="cs"/>
+          <w:rtl/>
+        </w:rPr>
+        <w:t xml:space="preserve">, </w:t>
+      </w:r>
+      <w:r>
+        <w:t>CRANE</w:t>
+      </w:r>
+      <w:r>
+        <w:rPr>
+          <w:rFonts w:hint="cs"/>
+          <w:rtl/>
+        </w:rPr>
+        <w:t xml:space="preserve">, </w:t>
+      </w:r>
+      <w:r>
+        <w:t>EARLE</w:t>
+      </w:r>
+      <w:r>
+        <w:rPr>
+          <w:rFonts w:hint="cs"/>
+          <w:rtl/>
+        </w:rPr>
+        <w:t xml:space="preserve">, </w:t>
+      </w:r>
+      <w:r>
+        <w:t>FLASS</w:t>
+      </w:r>
+    </w:p>
+    <w:p>
+      <w:pPr>
+        <w:rPr>
+          <w:rtl/>
+        </w:rPr>
+      </w:pPr>
+      <w:r>
+        <w:rPr>
+          <w:rFonts w:hint="cs"/>
+          <w:rtl/>
+        </w:rPr>
+        <w:t>הן מחולקות לשתי קבוצות:</w:t>
+      </w:r>
+    </w:p>
+    <w:p>
+      <w:pPr>
+        <w:pStyle w:val="a3"/>
+        <w:numPr>
+          <w:ilvl w:val="0"/>
+          <w:numId w:val="4"/>
+        </w:numPr>
+        <w:rPr>
+          <w:rtl/>
+        </w:rPr>
+      </w:pPr>
+      <w:r>
+        <w:rPr>
+          <w:rFonts w:hint="cs"/>
+          <w:rtl/>
+        </w:rPr>
+        <w:t>{</w:t>
+      </w:r>
+      <w:r>
+        <w:t xml:space="preserve"> BATMAN</w:t>
+      </w:r>
+      <w:r>
+        <w:rPr>
+          <w:rFonts w:hint="cs"/>
+          <w:rtl/>
+        </w:rPr>
+        <w:t xml:space="preserve"> , </w:t>
+      </w:r>
+      <w:r>
+        <w:t>ALFRED</w:t>
+      </w:r>
+      <w:r>
+        <w:rPr>
+          <w:rFonts w:hint="cs"/>
+          <w:rtl/>
+        </w:rPr>
+        <w:t xml:space="preserve">, </w:t>
+      </w:r>
+      <w:r>
+        <w:t>GORDON</w:t>
+      </w:r>
+      <w:r>
+        <w:rPr>
+          <w:rFonts w:hint="cs"/>
+          <w:rtl/>
+        </w:rPr>
+        <w:t xml:space="preserve"> , </w:t>
+      </w:r>
+      <w:r>
+        <w:t>FOX</w:t>
+      </w:r>
+      <w:r>
+        <w:rPr>
+          <w:rFonts w:hint="cs"/>
+          <w:rtl/>
+        </w:rPr>
+        <w:t xml:space="preserve">, </w:t>
+      </w:r>
+      <w:r>
+        <w:t>RACHEL</w:t>
+      </w:r>
+      <w:r>
+        <w:rPr>
+          <w:rFonts w:hint="cs"/>
+          <w:rtl/>
+        </w:rPr>
+        <w:t xml:space="preserve"> },</w:t>
+      </w:r>
+    </w:p>
+    <w:p>
+      <w:pPr>
+        <w:pStyle w:val="a3"/>
+        <w:numPr>
+          <w:ilvl w:val="0"/>
+          <w:numId w:val="4"/>
+        </w:numPr>
+        <w:rPr>
+          <w:rtl/>
+        </w:rPr>
+      </w:pPr>
+      <w:r>
+        <w:rPr>
+          <w:rFonts w:hint="cs"/>
+          <w:rtl/>
+        </w:rPr>
+        <w:t>{</w:t>
       </w:r>
       <w:r>
         <w:rPr>
@@ -2137,7 +3113,7 @@
           <w:sz w:val="20"/>
           <w:szCs w:val="20"/>
         </w:rPr>
-        <w:t>RA'S AL GHUL</w:t>
+        <w:t xml:space="preserve"> RA'S AL GHUL</w:t>
       </w:r>
       <w:r>
         <w:rPr>
@@ -2220,15 +3196,44 @@
         </w:rPr>
         <w:t xml:space="preserve">בסרט </w:t>
       </w:r>
-      <w:r>
-        <w:t xml:space="preserve">thor ragnarok </w:t>
-      </w:r>
-      <w:r>
-        <w:rPr>
-          <w:rFonts w:hint="cs"/>
-          <w:rtl/>
-        </w:rPr>
-        <w:t xml:space="preserve">  האיזון בין הדמויות היה גבוה יותר. בחלוקה לפי וורנוי הקבוצה של הנבל </w:t>
+      <w:proofErr w:type="spellStart"/>
+      <w:r>
+        <w:t>thor</w:t>
+      </w:r>
+      <w:proofErr w:type="spellEnd"/>
+      <w:r>
+        <w:t xml:space="preserve"> </w:t>
+      </w:r>
+      <w:proofErr w:type="spellStart"/>
+      <w:r>
+        <w:t>ragnarok</w:t>
+      </w:r>
+      <w:proofErr w:type="spellEnd"/>
+      <w:r>
+        <w:t xml:space="preserve"> </w:t>
+      </w:r>
+      <w:r>
+        <w:rPr>
+          <w:rFonts w:hint="cs"/>
+          <w:rtl/>
+        </w:rPr>
+        <w:t xml:space="preserve">  האיזון בין הדמויות היה גבוה יותר. בחלוקה לפי </w:t>
+      </w:r>
+      <w:proofErr w:type="spellStart"/>
+      <w:r>
+        <w:rPr>
+          <w:rFonts w:hint="cs"/>
+          <w:rtl/>
+        </w:rPr>
+        <w:t>וורנוי</w:t>
+      </w:r>
+      <w:proofErr w:type="spellEnd"/>
+      <w:r>
+        <w:rPr>
+          <w:rFonts w:hint="cs"/>
+          <w:rtl/>
+        </w:rPr>
+        <w:t xml:space="preserve"> הקבוצה של הנבל </w:t>
       </w:r>
       <w:r>
         <w:rPr>
@@ -2253,9 +3258,11 @@
         </w:rPr>
         <w:t xml:space="preserve">החזיקה מספר גבוה יותר של קודקודים בממוצע (האלגוריתם השיג תוצאות שונות בכל הרצה כמבואר בסעיף </w:t>
       </w:r>
+      <w:proofErr w:type="spellStart"/>
       <w:r>
         <w:t>i</w:t>
       </w:r>
+      <w:proofErr w:type="spellEnd"/>
       <w:r>
         <w:rPr>
           <w:rFonts w:hint="cs"/>
@@ -2315,9 +3322,19 @@
         </w:rPr>
         <w:t xml:space="preserve"> בניגוד לסרט </w:t>
       </w:r>
-      <w:r>
-        <w:t>thor ragnarok</w:t>
-      </w:r>
+      <w:proofErr w:type="spellStart"/>
+      <w:r>
+        <w:t>thor</w:t>
+      </w:r>
+      <w:proofErr w:type="spellEnd"/>
+      <w:r>
+        <w:t xml:space="preserve"> </w:t>
+      </w:r>
+      <w:proofErr w:type="spellStart"/>
+      <w:r>
+        <w:t>ragnarok</w:t>
+      </w:r>
+      <w:proofErr w:type="spellEnd"/>
       <w:r>
         <w:rPr>
           <w:rFonts w:hint="cs"/>
@@ -2352,7 +3369,21 @@
           <w:rFonts w:hint="cs"/>
           <w:rtl/>
         </w:rPr>
-        <w:t xml:space="preserve"> בניגוד לשעתנו שהקונפליקט הראשי הוא בין </w:t>
+        <w:t xml:space="preserve"> בניגוד ל</w:t>
+      </w:r>
+      <w:r>
+        <w:rPr>
+          <w:rFonts w:hint="cs"/>
+          <w:rtl/>
+        </w:rPr>
+        <w:t>ד</w:t>
+      </w:r>
+      <w:r>
+        <w:rPr>
+          <w:rFonts w:hint="cs"/>
+          <w:rtl/>
+        </w:rPr>
+        <w:t xml:space="preserve">עתנו שהקונפליקט הראשי הוא בין </w:t>
       </w:r>
       <w:r>
         <w:rPr>
@@ -2408,7 +3439,7 @@
                     <pic:cNvPicPr/>
                   </pic:nvPicPr>
                   <pic:blipFill>
-                    <a:blip r:embed="rId18"/>
+                    <a:blip r:embed="rId23"/>
                     <a:stretch>
                       <a:fillRect/>
                     </a:stretch>
@@ -2478,7 +3509,7 @@
                     <pic:cNvPicPr/>
                   </pic:nvPicPr>
                   <pic:blipFill>
-                    <a:blip r:embed="rId19"/>
+                    <a:blip r:embed="rId24"/>
                     <a:stretch>
                       <a:fillRect/>
                     </a:stretch>
@@ -2564,15 +3595,90 @@
         <w:lastRenderedPageBreak/>
         <w:t xml:space="preserve">בסרט </w:t>
       </w:r>
-      <w:r>
-        <w:t xml:space="preserve">thor ragnarok </w:t>
-      </w:r>
-      <w:r>
-        <w:rPr>
-          <w:rFonts w:hint="cs"/>
-          <w:rtl/>
-        </w:rPr>
-        <w:t xml:space="preserve"> שמנו לנו שאלגוריתם וורנוי מבצע חלוקות שונות בכל פעם שהשתמשנו בו. הסקנו מכך שהמרחק בין הדמויות הוא יחסית קטן ולכן בכל פעם שהשתמשנו באלגוריתם הוא יצר חלוקה שרירותית שונה. גם בסרט באטמן החלוקה בלפי אלגוריתם וורנוי הייתה שונה בכל הרצה, ולכן גם אנחנו מסיקים שגם בסרט זה בין דמויות המשנה יש אינטרקציה גדולה.</w:t>
+      <w:proofErr w:type="spellStart"/>
+      <w:r>
+        <w:t>thor</w:t>
+      </w:r>
+      <w:proofErr w:type="spellEnd"/>
+      <w:r>
+        <w:t xml:space="preserve"> </w:t>
+      </w:r>
+      <w:proofErr w:type="spellStart"/>
+      <w:r>
+        <w:t>ragnarok</w:t>
+      </w:r>
+      <w:proofErr w:type="spellEnd"/>
+      <w:r>
+        <w:t xml:space="preserve"> </w:t>
+      </w:r>
+      <w:r>
+        <w:rPr>
+          <w:rFonts w:hint="cs"/>
+          <w:rtl/>
+        </w:rPr>
+        <w:t xml:space="preserve"> שמנו ל</w:t>
+      </w:r>
+      <w:r>
+        <w:rPr>
+          <w:rFonts w:hint="cs"/>
+          <w:rtl/>
+        </w:rPr>
+        <w:t xml:space="preserve">ב </w:t>
+      </w:r>
+      <w:r>
+        <w:rPr>
+          <w:rFonts w:hint="cs"/>
+          <w:rtl/>
+        </w:rPr>
+        <w:t xml:space="preserve">שאלגוריתם </w:t>
+      </w:r>
+      <w:proofErr w:type="spellStart"/>
+      <w:r>
+        <w:rPr>
+          <w:rFonts w:hint="cs"/>
+          <w:rtl/>
+        </w:rPr>
+        <w:t>וורנוי</w:t>
+      </w:r>
+      <w:proofErr w:type="spellEnd"/>
+      <w:r>
+        <w:rPr>
+          <w:rFonts w:hint="cs"/>
+          <w:rtl/>
+        </w:rPr>
+        <w:t xml:space="preserve"> מבצע חלוקות שונות בכל פעם שהשתמשנו בו. הסקנו מכך שהמרחק בין הדמויות הוא יחסית קטן ולכן בכל פעם שהשתמשנו באלגוריתם הוא יצר חלוקה שרירותית שונה. גם בסרט באטמן החלוקה בלפי אלגוריתם </w:t>
+      </w:r>
+      <w:proofErr w:type="spellStart"/>
+      <w:r>
+        <w:rPr>
+          <w:rFonts w:hint="cs"/>
+          <w:rtl/>
+        </w:rPr>
+        <w:t>וורנוי</w:t>
+      </w:r>
+      <w:proofErr w:type="spellEnd"/>
+      <w:r>
+        <w:rPr>
+          <w:rFonts w:hint="cs"/>
+          <w:rtl/>
+        </w:rPr>
+        <w:t xml:space="preserve"> הייתה שונה בכל הרצה, ולכן גם אנחנו מסיקים שגם בסרט זה בין דמויות המשנה יש </w:t>
+      </w:r>
+      <w:proofErr w:type="spellStart"/>
+      <w:r>
+        <w:rPr>
+          <w:rFonts w:hint="cs"/>
+          <w:rtl/>
+        </w:rPr>
+        <w:t>אינטרקציה</w:t>
+      </w:r>
+      <w:proofErr w:type="spellEnd"/>
+      <w:r>
+        <w:rPr>
+          <w:rFonts w:hint="cs"/>
+          <w:rtl/>
+        </w:rPr>
+        <w:t xml:space="preserve"> גדולה.</w:t>
       </w:r>
     </w:p>
     <w:p>
@@ -2885,12 +3991,21 @@
         </w:rPr>
         <w:t xml:space="preserve">) והמפגש החוזר עם </w:t>
       </w:r>
-      <w:r>
-        <w:rPr>
-          <w:rFonts w:hint="cs"/>
-          <w:rtl/>
-        </w:rPr>
-        <w:t xml:space="preserve">דוקארד (דקה  </w:t>
+      <w:proofErr w:type="spellStart"/>
+      <w:r>
+        <w:rPr>
+          <w:rFonts w:hint="cs"/>
+          <w:rtl/>
+        </w:rPr>
+        <w:t>דוקארד</w:t>
+      </w:r>
+      <w:proofErr w:type="spellEnd"/>
+      <w:r>
+        <w:rPr>
+          <w:rFonts w:hint="cs"/>
+          <w:rtl/>
+        </w:rPr>
+        <w:t xml:space="preserve"> (דקה  </w:t>
       </w:r>
       <w:r>
         <w:rPr>
@@ -2910,116 +4025,160 @@
     <w:p>
       <w:pPr>
         <w:rPr>
+          <w:rFonts w:cs="Arial"/>
+          <w:rtl/>
+        </w:rPr>
+      </w:pPr>
+      <w:r>
+        <w:rPr>
           <w:rFonts w:cs="Arial" w:hint="cs"/>
           <w:rtl/>
         </w:rPr>
-      </w:pPr>
+        <w:t xml:space="preserve">בסרט </w:t>
+      </w:r>
+      <w:proofErr w:type="spellStart"/>
+      <w:r>
+        <w:rPr>
+          <w:rFonts w:cs="Arial"/>
+        </w:rPr>
+        <w:t>thor</w:t>
+      </w:r>
+      <w:proofErr w:type="spellEnd"/>
+      <w:r>
+        <w:rPr>
+          <w:rFonts w:cs="Arial"/>
+        </w:rPr>
+        <w:t xml:space="preserve"> </w:t>
+      </w:r>
+      <w:proofErr w:type="spellStart"/>
+      <w:r>
+        <w:rPr>
+          <w:rFonts w:cs="Arial"/>
+        </w:rPr>
+        <w:t>ragnarok</w:t>
+      </w:r>
+      <w:proofErr w:type="spellEnd"/>
       <w:r>
         <w:rPr>
           <w:rFonts w:cs="Arial" w:hint="cs"/>
           <w:rtl/>
         </w:rPr>
-        <w:t xml:space="preserve">בסרט </w:t>
+        <w:t xml:space="preserve"> ארבעת האירועים המרכזיים הם מותו של </w:t>
+      </w:r>
+      <w:proofErr w:type="spellStart"/>
+      <w:r>
+        <w:rPr>
+          <w:rFonts w:cs="Arial" w:hint="cs"/>
+          <w:rtl/>
+        </w:rPr>
+        <w:t>אודין</w:t>
+      </w:r>
+      <w:proofErr w:type="spellEnd"/>
+      <w:r>
+        <w:rPr>
+          <w:rFonts w:cs="Arial" w:hint="cs"/>
+          <w:rtl/>
+        </w:rPr>
+        <w:t xml:space="preserve"> אביו של תור, לוקי ואלה (</w:t>
+      </w:r>
+      <w:r>
+        <w:rPr>
+          <w:rFonts w:cs="Arial" w:hint="cs"/>
+          <w:rtl/>
+        </w:rPr>
+        <w:t xml:space="preserve">דקה </w:t>
       </w:r>
       <w:r>
         <w:rPr>
           <w:rFonts w:cs="Arial"/>
         </w:rPr>
-        <w:t>thor ragnarok</w:t>
+        <w:t>00:19:32</w:t>
       </w:r>
       <w:r>
         <w:rPr>
           <w:rFonts w:cs="Arial" w:hint="cs"/>
           <w:rtl/>
         </w:rPr>
-        <w:t xml:space="preserve"> ארבעת האירועים המרכזיים הם מותו של אודין אביו של תור, לוקי ואלה (</w:t>
+        <w:t>)</w:t>
       </w:r>
       <w:r>
         <w:rPr>
           <w:rFonts w:cs="Arial" w:hint="cs"/>
           <w:rtl/>
         </w:rPr>
-        <w:t xml:space="preserve">דקה </w:t>
-      </w:r>
-      <w:r>
-        <w:rPr>
-          <w:rFonts w:cs="Arial"/>
-        </w:rPr>
-        <w:t>0</w:t>
-      </w:r>
-      <w:r>
-        <w:rPr>
-          <w:rFonts w:cs="Arial"/>
-        </w:rPr>
-        <w:t>0:19:32</w:t>
-      </w:r>
+        <w:t xml:space="preserve">,פגישתם המחודשת של תור </w:t>
+      </w:r>
+      <w:proofErr w:type="spellStart"/>
       <w:r>
         <w:rPr>
           <w:rFonts w:cs="Arial" w:hint="cs"/>
           <w:rtl/>
         </w:rPr>
-        <w:t>)</w:t>
-      </w:r>
+        <w:t>ואולק</w:t>
+      </w:r>
+      <w:proofErr w:type="spellEnd"/>
       <w:r>
         <w:rPr>
           <w:rFonts w:cs="Arial" w:hint="cs"/>
           <w:rtl/>
         </w:rPr>
-        <w:t xml:space="preserve">,פגישתם המחודשת של תור ואולק (דקה </w:t>
+        <w:t xml:space="preserve"> (דקה </w:t>
       </w:r>
       <w:r>
         <w:rPr>
           <w:rFonts w:ascii="Arial" w:hAnsi="Arial" w:cs="Arial"/>
           <w:color w:val="000000"/>
         </w:rPr>
-        <w:t>(0</w:t>
+        <w:t>(00:53:40</w:t>
+      </w:r>
+      <w:r>
+        <w:rPr>
+          <w:rFonts w:cs="Arial" w:hint="cs"/>
+          <w:rtl/>
+        </w:rPr>
+        <w:t xml:space="preserve">,ההבנה של אלה שהיא "תקועה" </w:t>
+      </w:r>
+      <w:proofErr w:type="spellStart"/>
+      <w:r>
+        <w:rPr>
+          <w:rFonts w:cs="Arial" w:hint="cs"/>
+          <w:rtl/>
+        </w:rPr>
+        <w:t>באסגרד</w:t>
+      </w:r>
+      <w:proofErr w:type="spellEnd"/>
+      <w:r>
+        <w:rPr>
+          <w:rFonts w:cs="Arial" w:hint="cs"/>
+          <w:rtl/>
+        </w:rPr>
+        <w:t xml:space="preserve"> ושהתקוממות נגדה היא יותר משמעותית ממה שהיא חשבה</w:t>
+      </w:r>
+      <w:r>
+        <w:rPr>
+          <w:rFonts w:cs="Arial" w:hint="cs"/>
+        </w:rPr>
+        <w:t xml:space="preserve"> </w:t>
+      </w:r>
+      <w:r>
+        <w:rPr>
+          <w:rFonts w:cs="Arial"/>
+        </w:rPr>
+        <w:t xml:space="preserve">) </w:t>
+      </w:r>
+      <w:r>
+        <w:rPr>
+          <w:rFonts w:cs="Arial" w:hint="cs"/>
+          <w:rtl/>
+        </w:rPr>
+        <w:t xml:space="preserve">דקה </w:t>
       </w:r>
       <w:r>
         <w:rPr>
           <w:rFonts w:ascii="Arial" w:hAnsi="Arial" w:cs="Arial"/>
           <w:color w:val="000000"/>
         </w:rPr>
-        <w:t>0:53:40</w:t>
-      </w:r>
-      <w:r>
-        <w:rPr>
-          <w:rFonts w:cs="Arial" w:hint="cs"/>
-          <w:rtl/>
-        </w:rPr>
-        <w:t>,ההבנה של אלה שהיא "תקועה" באסגרד ושהתקוממות נגדה היא יותר משמעותית ממה שהיא חשבה</w:t>
-      </w:r>
-      <w:r>
-        <w:rPr>
-          <w:rFonts w:cs="Arial" w:hint="cs"/>
-        </w:rPr>
-        <w:t xml:space="preserve"> </w:t>
-      </w:r>
-      <w:r>
-        <w:rPr>
-          <w:rFonts w:cs="Arial"/>
-        </w:rPr>
-        <w:t xml:space="preserve">) </w:t>
-      </w:r>
-      <w:r>
-        <w:rPr>
-          <w:rFonts w:cs="Arial" w:hint="cs"/>
-          <w:rtl/>
-        </w:rPr>
-        <w:t xml:space="preserve">דקה </w:t>
-      </w:r>
-      <w:r>
-        <w:rPr>
-          <w:rFonts w:ascii="Arial" w:hAnsi="Arial" w:cs="Arial"/>
-          <w:color w:val="000000"/>
-        </w:rPr>
-        <w:t xml:space="preserve"> (0</w:t>
-      </w:r>
-      <w:r>
-        <w:rPr>
-          <w:rFonts w:ascii="Arial" w:hAnsi="Arial" w:cs="Arial"/>
-          <w:color w:val="000000"/>
-        </w:rPr>
-        <w:t>1:00:57</w:t>
+        <w:t xml:space="preserve"> (01:00:57</w:t>
       </w:r>
       <w:r>
         <w:rPr>
@@ -3034,38 +4193,39 @@
           <w:sz w:val="20"/>
           <w:szCs w:val="20"/>
         </w:rPr>
-        <w:t>(0</w:t>
-      </w:r>
-      <w:r>
-        <w:rPr>
-          <w:rFonts w:ascii="Arial" w:hAnsi="Arial" w:cs="Arial"/>
-          <w:sz w:val="20"/>
-          <w:szCs w:val="20"/>
-        </w:rPr>
-        <w:t>1:52:15</w:t>
-      </w:r>
-    </w:p>
-    <w:p>
-      <w:pPr>
+        <w:t>(01:52:15</w:t>
+      </w:r>
+    </w:p>
+    <w:p>
+      <w:pPr>
+        <w:rPr>
+          <w:rFonts w:cs="Arial"/>
+          <w:rtl/>
+        </w:rPr>
+      </w:pPr>
+      <w:r>
         <w:rPr>
           <w:rFonts w:cs="Arial" w:hint="cs"/>
-          <w:rtl/>
-        </w:rPr>
-      </w:pPr>
-      <w:r>
-        <w:rPr>
-          <w:rFonts w:cs="Arial" w:hint="cs"/>
         </w:rPr>
         <w:t>B</w:t>
       </w:r>
     </w:p>
     <w:p>
-      <w:r>
-        <w:rPr>
-          <w:rFonts w:hint="cs"/>
-          <w:rtl/>
-        </w:rPr>
-        <w:t xml:space="preserve">בנספך </w:t>
+      <w:proofErr w:type="spellStart"/>
+      <w:r>
+        <w:rPr>
+          <w:rFonts w:hint="cs"/>
+          <w:rtl/>
+        </w:rPr>
+        <w:t>בנספך</w:t>
+      </w:r>
+      <w:proofErr w:type="spellEnd"/>
+      <w:r>
+        <w:rPr>
+          <w:rFonts w:hint="cs"/>
+          <w:rtl/>
+        </w:rPr>
+        <w:t xml:space="preserve"> </w:t>
       </w:r>
       <w:r>
         <w:t>xl</w:t>
@@ -3077,9 +4237,19 @@
         </w:rPr>
         <w:t xml:space="preserve"> ראה עמודות </w:t>
       </w:r>
-      <w:r>
-        <w:t>ce, cw</w:t>
-      </w:r>
+      <w:proofErr w:type="spellStart"/>
+      <w:r>
+        <w:t>ce</w:t>
+      </w:r>
+      <w:proofErr w:type="spellEnd"/>
+      <w:r>
+        <w:t xml:space="preserve">, </w:t>
+      </w:r>
+      <w:proofErr w:type="spellStart"/>
+      <w:r>
+        <w:t>cw</w:t>
+      </w:r>
+      <w:proofErr w:type="spellEnd"/>
     </w:p>
     <w:p>
       <w:pPr>
@@ -3105,8 +4275,17 @@
           <w:rFonts w:hint="cs"/>
           <w:rtl/>
         </w:rPr>
-        <w:t>בנספח קובץ דוקס</w:t>
-      </w:r>
+        <w:t xml:space="preserve">בנספח קובץ </w:t>
+      </w:r>
+      <w:proofErr w:type="spellStart"/>
+      <w:r>
+        <w:rPr>
+          <w:rFonts w:hint="cs"/>
+          <w:rtl/>
+        </w:rPr>
+        <w:t>דוקס</w:t>
+      </w:r>
+      <w:proofErr w:type="spellEnd"/>
     </w:p>
     <w:p>
       <w:pPr>
@@ -3139,7 +4318,23 @@
           <w:rFonts w:hint="cs"/>
           <w:rtl/>
         </w:rPr>
-        <w:t>באטמן ההבדל היחיד היה באירוע השלישי, האלגוריתם בחר בקרב על הנמל. בנקודה זו יש מעבר חד בין פילוסופיה לאקשן ולכן הגיוני שהאלגוריתם יבחר נקודה זו, אנחנו בחרנו במאבק עם דר קרייג שמהווה את תחילת המפנה בסרט וההבדל בינהם הוא הדרך בה בוחרים את הנקודות המאורעות החשובים.</w:t>
+        <w:t xml:space="preserve">באטמן ההבדל היחיד היה באירוע השלישי, האלגוריתם בחר בקרב על הנמל. בנקודה זו יש מעבר חד בין פילוסופיה לאקשן ולכן הגיוני שהאלגוריתם יבחר נקודה זו, אנחנו בחרנו במאבק עם דר קרייג שמהווה את תחילת המפנה בסרט וההבדל </w:t>
+      </w:r>
+      <w:proofErr w:type="spellStart"/>
+      <w:r>
+        <w:rPr>
+          <w:rFonts w:hint="cs"/>
+          <w:rtl/>
+        </w:rPr>
+        <w:t>בינהם</w:t>
+      </w:r>
+      <w:proofErr w:type="spellEnd"/>
+      <w:r>
+        <w:rPr>
+          <w:rFonts w:hint="cs"/>
+          <w:rtl/>
+        </w:rPr>
+        <w:t xml:space="preserve"> הוא הדרך בה בוחרים את הנקודות המאורעות החשובים.</w:t>
       </w:r>
     </w:p>
     <w:p>
@@ -3160,7 +4355,69 @@
           <w:rFonts w:hint="cs"/>
           <w:rtl/>
         </w:rPr>
-        <w:t xml:space="preserve"> בשני המאורעות הראשונים נראה כי אכן אין הבדל בין האירועים שנבחרו אלא הסתכלות שונה במימד הזמן בעוד האלוגריתם בחר בתחילת הסצנות של האירועים ואילו אנחנו בחרו בנקודות המפנה ממש ואילו בשני המאורעות השנים יש הבדלים בעוד אנחנו בחרנו להתמקד בקונפליקט בין אלה לתור האלגוריתם התמקד בניסיונות הבריחה של תור מהגרנדמאסטר</w:t>
+        <w:t xml:space="preserve"> בשני המאורעות הראשונים נראה כי אכן אין הבדל בין האירועים שנבחרו אלא הסתכלות שונה </w:t>
+      </w:r>
+      <w:proofErr w:type="spellStart"/>
+      <w:r>
+        <w:rPr>
+          <w:rFonts w:hint="cs"/>
+          <w:rtl/>
+        </w:rPr>
+        <w:t>במימד</w:t>
+      </w:r>
+      <w:proofErr w:type="spellEnd"/>
+      <w:r>
+        <w:rPr>
+          <w:rFonts w:hint="cs"/>
+          <w:rtl/>
+        </w:rPr>
+        <w:t xml:space="preserve"> הזמן בעוד </w:t>
+      </w:r>
+      <w:proofErr w:type="spellStart"/>
+      <w:r>
+        <w:rPr>
+          <w:rFonts w:hint="cs"/>
+          <w:rtl/>
+        </w:rPr>
+        <w:t>האלוגריתם</w:t>
+      </w:r>
+      <w:proofErr w:type="spellEnd"/>
+      <w:r>
+        <w:rPr>
+          <w:rFonts w:hint="cs"/>
+          <w:rtl/>
+        </w:rPr>
+        <w:t xml:space="preserve"> בחר בתחילת הסצנות של האירועים ואילו אנחנו בחרו בנקודות המפנה ממש ואילו בשני המאורעות השנ</w:t>
+      </w:r>
+      <w:r>
+        <w:rPr>
+          <w:rFonts w:hint="cs"/>
+          <w:rtl/>
+        </w:rPr>
+        <w:t>י</w:t>
+      </w:r>
+      <w:r>
+        <w:rPr>
+          <w:rFonts w:hint="cs"/>
+          <w:rtl/>
+        </w:rPr>
+        <w:t xml:space="preserve">ים יש הבדלים בעוד אנחנו בחרנו להתמקד בקונפליקט בין אלה לתור האלגוריתם התמקד בניסיונות הבריחה של תור </w:t>
+      </w:r>
+      <w:proofErr w:type="spellStart"/>
+      <w:r>
+        <w:rPr>
+          <w:rFonts w:hint="cs"/>
+          <w:rtl/>
+        </w:rPr>
+        <w:t>מהגרנדמאסטר</w:t>
+      </w:r>
+      <w:proofErr w:type="spellEnd"/>
+      <w:r>
+        <w:rPr>
+          <w:rFonts w:hint="cs"/>
+          <w:rtl/>
+        </w:rPr>
+        <w:t xml:space="preserve"> שהוא נתח עיקרי מהסרט וכולל שינויים בין פילוסופיה ואקשן. בעצם זהו תת סיפור גדול באמצע העלילה ולכן לדעתנו האלגוריתם לא דייק.</w:t>
       </w:r>
     </w:p>
     <w:p>
@@ -3193,7 +4450,6 @@
     <w:p>
       <w:pPr>
         <w:rPr>
-          <w:rFonts w:hint="cs"/>
           <w:rtl/>
         </w:rPr>
       </w:pPr>
@@ -3209,16 +4465,79 @@
           <w:rFonts w:hint="cs"/>
           <w:rtl/>
         </w:rPr>
-        <w:t xml:space="preserve"> נבחרו שני אירועים שהם בעצם אותו אירוע מרכזי בסרט (פשוט אחד נבחר מתחילת הסצנה ואחד בסופה) שדיברנו עליו וזה מותו של אודין והופעת אלה.</w:t>
-      </w:r>
-      <w:bookmarkStart w:id="0" w:name="_GoBack"/>
-      <w:bookmarkEnd w:id="0"/>
-      <w:r>
-        <w:rPr>
-          <w:rFonts w:hint="cs"/>
-          <w:rtl/>
-        </w:rPr>
-        <w:t xml:space="preserve"> </w:t>
+        <w:t xml:space="preserve"> נבחרו שני אירועים שהם בעצם אותו אירוע מרכזי בסרט </w:t>
+      </w:r>
+      <w:r>
+        <w:rPr>
+          <w:rFonts w:hint="cs"/>
+          <w:rtl/>
+        </w:rPr>
+        <w:t xml:space="preserve">שדיברנו עליו </w:t>
+      </w:r>
+      <w:r>
+        <w:rPr>
+          <w:rFonts w:hint="cs"/>
+          <w:rtl/>
+        </w:rPr>
+        <w:t xml:space="preserve">(אחד נבחר מתחילת הסצנה ואחד </w:t>
+      </w:r>
+      <w:r>
+        <w:rPr>
+          <w:rFonts w:hint="cs"/>
+          <w:rtl/>
+        </w:rPr>
+        <w:t>מ</w:t>
+      </w:r>
+      <w:r>
+        <w:rPr>
+          <w:rFonts w:hint="cs"/>
+          <w:rtl/>
+        </w:rPr>
+        <w:t>סופה) ו</w:t>
+      </w:r>
+      <w:r>
+        <w:rPr>
+          <w:rFonts w:hint="cs"/>
+          <w:rtl/>
+        </w:rPr>
+        <w:t>הוא "</w:t>
+      </w:r>
+      <w:r>
+        <w:rPr>
+          <w:rFonts w:hint="cs"/>
+          <w:rtl/>
+        </w:rPr>
+        <w:t xml:space="preserve">מותו של </w:t>
+      </w:r>
+      <w:proofErr w:type="spellStart"/>
+      <w:r>
+        <w:rPr>
+          <w:rFonts w:hint="cs"/>
+          <w:rtl/>
+        </w:rPr>
+        <w:t>אודין</w:t>
+      </w:r>
+      <w:proofErr w:type="spellEnd"/>
+      <w:r>
+        <w:rPr>
+          <w:rFonts w:hint="cs"/>
+          <w:rtl/>
+        </w:rPr>
+        <w:t xml:space="preserve"> והופעת אלה</w:t>
+      </w:r>
+      <w:r>
+        <w:rPr>
+          <w:rFonts w:hint="cs"/>
+          <w:rtl/>
+        </w:rPr>
+        <w:t xml:space="preserve"> (הנבל הראשי)"</w:t>
+      </w:r>
+      <w:r>
+        <w:rPr>
+          <w:rFonts w:hint="cs"/>
+          <w:rtl/>
+        </w:rPr>
+        <w:t xml:space="preserve">. </w:t>
       </w:r>
     </w:p>
     <w:p>
@@ -3292,8 +4611,17 @@
           <w:rFonts w:hint="cs"/>
           <w:rtl/>
         </w:rPr>
-        <w:t>בנספח דוקס</w:t>
-      </w:r>
+        <w:t xml:space="preserve">בנספח </w:t>
+      </w:r>
+      <w:proofErr w:type="spellStart"/>
+      <w:r>
+        <w:rPr>
+          <w:rFonts w:hint="cs"/>
+          <w:rtl/>
+        </w:rPr>
+        <w:t>דוקס</w:t>
+      </w:r>
+      <w:proofErr w:type="spellEnd"/>
     </w:p>
     <w:p>
       <w:pPr>
@@ -3314,12 +4642,150 @@
 </w:document>
 </file>
 
+<file path=word/comments.xml><?xml version="1.0" encoding="utf-8"?>
+<w:comments xmlns:wpc="http://schemas.microsoft.com/office/word/2010/wordprocessingCanvas" xmlns:cx="http://schemas.microsoft.com/office/drawing/2014/chartex" xmlns:cx1="http://schemas.microsoft.com/office/drawing/2015/9/8/chartex" xmlns:cx2="http://schemas.microsoft.com/office/drawing/2015/10/21/chartex" xmlns:cx3="http://schemas.microsoft.com/office/drawing/2016/5/9/chartex" xmlns:cx4="http://schemas.microsoft.com/office/drawing/2016/5/10/chartex" xmlns:cx5="http://schemas.microsoft.com/office/drawing/2016/5/11/chartex" xmlns:cx6="http://schemas.microsoft.com/office/drawing/2016/5/12/chartex" xmlns:cx7="http://schemas.microsoft.com/office/drawing/2016/5/13/chartex" xmlns:cx8="http://schemas.microsoft.com/office/drawing/2016/5/14/chartex" xmlns:mc="http://schemas.openxmlformats.org/markup-compatibility/2006" xmlns:aink="http://schemas.microsoft.com/office/drawing/2016/ink" xmlns:am3d="http://schemas.microsoft.com/office/drawing/2017/model3d" xmlns:o="urn:schemas-microsoft-com:office:office" xmlns:r="http://schemas.openxmlformats.org/officeDocument/2006/relationships" xmlns:m="http://schemas.openxmlformats.org/officeDocument/2006/math" xmlns:v="urn:schemas-microsoft-com:vml" xmlns:wp14="http://schemas.microsoft.com/office/word/2010/wordprocessingDrawing" xmlns:wp="http://schemas.openxmlformats.org/drawingml/2006/wordprocessingDrawing" xmlns:w10="urn:schemas-microsoft-com:office:word" xmlns:w="http://schemas.openxmlformats.org/wordprocessingml/2006/main" xmlns:w14="http://schemas.microsoft.com/office/word/2010/wordml" xmlns:w15="http://schemas.microsoft.com/office/word/2012/wordml" xmlns:w16cex="http://schemas.microsoft.com/office/word/2018/wordml/cex" xmlns:w16cid="http://schemas.microsoft.com/office/word/2016/wordml/cid" xmlns:w16="http://schemas.microsoft.com/office/word/2018/wordml" xmlns:w16se="http://schemas.microsoft.com/office/word/2015/wordml/symex" xmlns:wpg="http://schemas.microsoft.com/office/word/2010/wordprocessingGroup" xmlns:wpi="http://schemas.microsoft.com/office/word/2010/wordprocessingInk" xmlns:wne="http://schemas.microsoft.com/office/word/2006/wordml" xmlns:wps="http://schemas.microsoft.com/office/word/2010/wordprocessingShape" mc:Ignorable="w14 w15 w16se w16cid w16 w16cex wp14">
+  <w:comment w:id="0" w:author="אליהו לוי" w:date="2020-08-18T11:09:00Z" w:initials="אל">
+    <w:p>
+      <w:pPr>
+        <w:pStyle w:val="a6"/>
+      </w:pPr>
+      <w:r>
+        <w:rPr>
+          <w:rStyle w:val="a5"/>
+        </w:rPr>
+        <w:annotationRef/>
+      </w:r>
+      <w:r>
+        <w:rPr>
+          <w:rFonts w:hint="cs"/>
+          <w:rtl/>
+        </w:rPr>
+        <w:t xml:space="preserve">להוסיף קישור לגוגל </w:t>
+      </w:r>
+      <w:proofErr w:type="spellStart"/>
+      <w:r>
+        <w:rPr>
+          <w:rFonts w:hint="cs"/>
+          <w:rtl/>
+        </w:rPr>
+        <w:t>קולאב</w:t>
+      </w:r>
+      <w:proofErr w:type="spellEnd"/>
+    </w:p>
+  </w:comment>
+</w:comments>
+</file>
+
+<file path=word/commentsExtended.xml><?xml version="1.0" encoding="utf-8"?>
+<w15:commentsEx xmlns:wpc="http://schemas.microsoft.com/office/word/2010/wordprocessingCanvas" xmlns:cx="http://schemas.microsoft.com/office/drawing/2014/chartex" xmlns:cx1="http://schemas.microsoft.com/office/drawing/2015/9/8/chartex" xmlns:cx2="http://schemas.microsoft.com/office/drawing/2015/10/21/chartex" xmlns:cx3="http://schemas.microsoft.com/office/drawing/2016/5/9/chartex" xmlns:cx4="http://schemas.microsoft.com/office/drawing/2016/5/10/chartex" xmlns:cx5="http://schemas.microsoft.com/office/drawing/2016/5/11/chartex" xmlns:cx6="http://schemas.microsoft.com/office/drawing/2016/5/12/chartex" xmlns:cx7="http://schemas.microsoft.com/office/drawing/2016/5/13/chartex" xmlns:cx8="http://schemas.microsoft.com/office/drawing/2016/5/14/chartex" xmlns:mc="http://schemas.openxmlformats.org/markup-compatibility/2006" xmlns:aink="http://schemas.microsoft.com/office/drawing/2016/ink" xmlns:am3d="http://schemas.microsoft.com/office/drawing/2017/model3d" xmlns:o="urn:schemas-microsoft-com:office:office" xmlns:r="http://schemas.openxmlformats.org/officeDocument/2006/relationships" xmlns:m="http://schemas.openxmlformats.org/officeDocument/2006/math" xmlns:v="urn:schemas-microsoft-com:vml" xmlns:wp14="http://schemas.microsoft.com/office/word/2010/wordprocessingDrawing" xmlns:wp="http://schemas.openxmlformats.org/drawingml/2006/wordprocessingDrawing" xmlns:w10="urn:schemas-microsoft-com:office:word" xmlns:w="http://schemas.openxmlformats.org/wordprocessingml/2006/main" xmlns:w14="http://schemas.microsoft.com/office/word/2010/wordml" xmlns:w15="http://schemas.microsoft.com/office/word/2012/wordml" xmlns:w16cex="http://schemas.microsoft.com/office/word/2018/wordml/cex" xmlns:w16cid="http://schemas.microsoft.com/office/word/2016/wordml/cid" xmlns:w16="http://schemas.microsoft.com/office/word/2018/wordml" xmlns:w16se="http://schemas.microsoft.com/office/word/2015/wordml/symex" xmlns:wpg="http://schemas.microsoft.com/office/word/2010/wordprocessingGroup" xmlns:wpi="http://schemas.microsoft.com/office/word/2010/wordprocessingInk" xmlns:wne="http://schemas.microsoft.com/office/word/2006/wordml" xmlns:wps="http://schemas.microsoft.com/office/word/2010/wordprocessingShape" mc:Ignorable="w14 w15 w16se w16cid w16 w16cex wp14">
+  <w15:commentEx w15:paraId="32E3A221" w15:done="0"/>
+</w15:commentsEx>
+</file>
+
+<file path=word/commentsExtensible.xml><?xml version="1.0" encoding="utf-8"?>
+<w16cex:commentsExtensible xmlns:wpc="http://schemas.microsoft.com/office/word/2010/wordprocessingCanvas" xmlns:cx="http://schemas.microsoft.com/office/drawing/2014/chartex" xmlns:cx1="http://schemas.microsoft.com/office/drawing/2015/9/8/chartex" xmlns:cx2="http://schemas.microsoft.com/office/drawing/2015/10/21/chartex" xmlns:cx3="http://schemas.microsoft.com/office/drawing/2016/5/9/chartex" xmlns:cx4="http://schemas.microsoft.com/office/drawing/2016/5/10/chartex" xmlns:cx5="http://schemas.microsoft.com/office/drawing/2016/5/11/chartex" xmlns:cx6="http://schemas.microsoft.com/office/drawing/2016/5/12/chartex" xmlns:cx7="http://schemas.microsoft.com/office/drawing/2016/5/13/chartex" xmlns:cx8="http://schemas.microsoft.com/office/drawing/2016/5/14/chartex" xmlns:mc="http://schemas.openxmlformats.org/markup-compatibility/2006" xmlns:aink="http://schemas.microsoft.com/office/drawing/2016/ink" xmlns:am3d="http://schemas.microsoft.com/office/drawing/2017/model3d" xmlns:o="urn:schemas-microsoft-com:office:office" xmlns:r="http://schemas.openxmlformats.org/officeDocument/2006/relationships" xmlns:m="http://schemas.openxmlformats.org/officeDocument/2006/math" xmlns:v="urn:schemas-microsoft-com:vml" xmlns:wp14="http://schemas.microsoft.com/office/word/2010/wordprocessingDrawing" xmlns:wp="http://schemas.openxmlformats.org/drawingml/2006/wordprocessingDrawing" xmlns:w10="urn:schemas-microsoft-com:office:word" xmlns:w="http://schemas.openxmlformats.org/wordprocessingml/2006/main" xmlns:w14="http://schemas.microsoft.com/office/word/2010/wordml" xmlns:w15="http://schemas.microsoft.com/office/word/2012/wordml" xmlns:w16cex="http://schemas.microsoft.com/office/word/2018/wordml/cex" xmlns:w16cid="http://schemas.microsoft.com/office/word/2016/wordml/cid" xmlns:w16="http://schemas.microsoft.com/office/word/2018/wordml" xmlns:w16se="http://schemas.microsoft.com/office/word/2015/wordml/symex" xmlns:wpg="http://schemas.microsoft.com/office/word/2010/wordprocessingGroup" xmlns:wpi="http://schemas.microsoft.com/office/word/2010/wordprocessingInk" xmlns:wne="http://schemas.microsoft.com/office/word/2006/wordml" xmlns:wps="http://schemas.microsoft.com/office/word/2010/wordprocessingShape" mc:Ignorable="w14 w15 w16se w16cid w16 w16cex wp14">
+  <w16cex:commentExtensible w16cex:durableId="22E6357A" w16cex:dateUtc="2020-08-18T08:09:00Z"/>
+</w16cex:commentsExtensible>
+</file>
+
+<file path=word/commentsIds.xml><?xml version="1.0" encoding="utf-8"?>
+<w16cid:commentsIds xmlns:wpc="http://schemas.microsoft.com/office/word/2010/wordprocessingCanvas" xmlns:cx="http://schemas.microsoft.com/office/drawing/2014/chartex" xmlns:cx1="http://schemas.microsoft.com/office/drawing/2015/9/8/chartex" xmlns:cx2="http://schemas.microsoft.com/office/drawing/2015/10/21/chartex" xmlns:cx3="http://schemas.microsoft.com/office/drawing/2016/5/9/chartex" xmlns:cx4="http://schemas.microsoft.com/office/drawing/2016/5/10/chartex" xmlns:cx5="http://schemas.microsoft.com/office/drawing/2016/5/11/chartex" xmlns:cx6="http://schemas.microsoft.com/office/drawing/2016/5/12/chartex" xmlns:cx7="http://schemas.microsoft.com/office/drawing/2016/5/13/chartex" xmlns:cx8="http://schemas.microsoft.com/office/drawing/2016/5/14/chartex" xmlns:mc="http://schemas.openxmlformats.org/markup-compatibility/2006" xmlns:aink="http://schemas.microsoft.com/office/drawing/2016/ink" xmlns:am3d="http://schemas.microsoft.com/office/drawing/2017/model3d" xmlns:o="urn:schemas-microsoft-com:office:office" xmlns:r="http://schemas.openxmlformats.org/officeDocument/2006/relationships" xmlns:m="http://schemas.openxmlformats.org/officeDocument/2006/math" xmlns:v="urn:schemas-microsoft-com:vml" xmlns:wp14="http://schemas.microsoft.com/office/word/2010/wordprocessingDrawing" xmlns:wp="http://schemas.openxmlformats.org/drawingml/2006/wordprocessingDrawing" xmlns:w10="urn:schemas-microsoft-com:office:word" xmlns:w="http://schemas.openxmlformats.org/wordprocessingml/2006/main" xmlns:w14="http://schemas.microsoft.com/office/word/2010/wordml" xmlns:w15="http://schemas.microsoft.com/office/word/2012/wordml" xmlns:w16cex="http://schemas.microsoft.com/office/word/2018/wordml/cex" xmlns:w16cid="http://schemas.microsoft.com/office/word/2016/wordml/cid" xmlns:w16="http://schemas.microsoft.com/office/word/2018/wordml" xmlns:w16se="http://schemas.microsoft.com/office/word/2015/wordml/symex" xmlns:wpg="http://schemas.microsoft.com/office/word/2010/wordprocessingGroup" xmlns:wpi="http://schemas.microsoft.com/office/word/2010/wordprocessingInk" xmlns:wne="http://schemas.microsoft.com/office/word/2006/wordml" xmlns:wps="http://schemas.microsoft.com/office/word/2010/wordprocessingShape" mc:Ignorable="w14 w15 w16se w16cid w16 w16cex wp14">
+  <w16cid:commentId w16cid:paraId="32E3A221" w16cid:durableId="22E6357A"/>
+</w16cid:commentsIds>
+</file>
+
 <file path=word/numbering.xml><?xml version="1.0" encoding="utf-8"?>
-<w:numbering xmlns:wpc="http://schemas.microsoft.com/office/word/2010/wordprocessingCanvas" xmlns:cx="http://schemas.microsoft.com/office/drawing/2014/chartex" xmlns:cx1="http://schemas.microsoft.com/office/drawing/2015/9/8/chartex" xmlns:cx2="http://schemas.microsoft.com/office/drawing/2015/10/21/chartex" xmlns:cx3="http://schemas.microsoft.com/office/drawing/2016/5/9/chartex" xmlns:cx4="http://schemas.microsoft.com/office/drawing/2016/5/10/chartex" xmlns:cx5="http://schemas.microsoft.com/office/drawing/2016/5/11/chartex" xmlns:cx6="http://schemas.microsoft.com/office/drawing/2016/5/12/chartex" xmlns:cx7="http://schemas.microsoft.com/office/drawing/2016/5/13/chartex" xmlns:cx8="http://schemas.microsoft.com/office/drawing/2016/5/14/chartex" xmlns:mc="http://schemas.openxmlformats.org/markup-compatibility/2006" xmlns:aink="http://schemas.microsoft.com/office/drawing/2016/ink" xmlns:am3d="http://schemas.microsoft.com/office/drawing/2017/model3d" xmlns:o="urn:schemas-microsoft-com:office:office" xmlns:r="http://schemas.openxmlformats.org/officeDocument/2006/relationships" xmlns:m="http://schemas.openxmlformats.org/officeDocument/2006/math" xmlns:v="urn:schemas-microsoft-com:vml" xmlns:wp14="http://schemas.microsoft.com/office/word/2010/wordprocessingDrawing" xmlns:wp="http://schemas.openxmlformats.org/drawingml/2006/wordprocessingDrawing" xmlns:w10="urn:schemas-microsoft-com:office:word" xmlns:w="http://schemas.openxmlformats.org/wordprocessingml/2006/main" xmlns:w14="http://schemas.microsoft.com/office/word/2010/wordml" xmlns:w15="http://schemas.microsoft.com/office/word/2012/wordml" xmlns:w16cid="http://schemas.microsoft.com/office/word/2016/wordml/cid" xmlns:w16se="http://schemas.microsoft.com/office/word/2015/wordml/symex" xmlns:wpg="http://schemas.microsoft.com/office/word/2010/wordprocessingGroup" xmlns:wpi="http://schemas.microsoft.com/office/word/2010/wordprocessingInk" xmlns:wne="http://schemas.microsoft.com/office/word/2006/wordml" xmlns:wps="http://schemas.microsoft.com/office/word/2010/wordprocessingShape" mc:Ignorable="w14 w15 w16se w16cid wp14">
+<w:numbering xmlns:wpc="http://schemas.microsoft.com/office/word/2010/wordprocessingCanvas" xmlns:cx="http://schemas.microsoft.com/office/drawing/2014/chartex" xmlns:cx1="http://schemas.microsoft.com/office/drawing/2015/9/8/chartex" xmlns:cx2="http://schemas.microsoft.com/office/drawing/2015/10/21/chartex" xmlns:cx3="http://schemas.microsoft.com/office/drawing/2016/5/9/chartex" xmlns:cx4="http://schemas.microsoft.com/office/drawing/2016/5/10/chartex" xmlns:cx5="http://schemas.microsoft.com/office/drawing/2016/5/11/chartex" xmlns:cx6="http://schemas.microsoft.com/office/drawing/2016/5/12/chartex" xmlns:cx7="http://schemas.microsoft.com/office/drawing/2016/5/13/chartex" xmlns:cx8="http://schemas.microsoft.com/office/drawing/2016/5/14/chartex" xmlns:mc="http://schemas.openxmlformats.org/markup-compatibility/2006" xmlns:aink="http://schemas.microsoft.com/office/drawing/2016/ink" xmlns:am3d="http://schemas.microsoft.com/office/drawing/2017/model3d" xmlns:o="urn:schemas-microsoft-com:office:office" xmlns:r="http://schemas.openxmlformats.org/officeDocument/2006/relationships" xmlns:m="http://schemas.openxmlformats.org/officeDocument/2006/math" xmlns:v="urn:schemas-microsoft-com:vml" xmlns:wp14="http://schemas.microsoft.com/office/word/2010/wordprocessingDrawing" xmlns:wp="http://schemas.openxmlformats.org/drawingml/2006/wordprocessingDrawing" xmlns:w10="urn:schemas-microsoft-com:office:word" xmlns:w="http://schemas.openxmlformats.org/wordprocessingml/2006/main" xmlns:w14="http://schemas.microsoft.com/office/word/2010/wordml" xmlns:w15="http://schemas.microsoft.com/office/word/2012/wordml" xmlns:w16cex="http://schemas.microsoft.com/office/word/2018/wordml/cex" xmlns:w16cid="http://schemas.microsoft.com/office/word/2016/wordml/cid" xmlns:w16="http://schemas.microsoft.com/office/word/2018/wordml" xmlns:w16se="http://schemas.microsoft.com/office/word/2015/wordml/symex" xmlns:wpg="http://schemas.microsoft.com/office/word/2010/wordprocessingGroup" xmlns:wpi="http://schemas.microsoft.com/office/word/2010/wordprocessingInk" xmlns:wne="http://schemas.microsoft.com/office/word/2006/wordml" xmlns:wps="http://schemas.microsoft.com/office/word/2010/wordprocessingShape" mc:Ignorable="w14 w15 w16se w16cid w16 w16cex wp14">
   <w:abstractNum w:abstractNumId="0" w15:restartNumberingAfterBreak="0">
+    <w:nsid w:val="0E935BA8"/>
+    <w:multiLevelType w:val="hybridMultilevel"/>
+    <w:tmpl w:val="EF04146A"/>
+    <w:lvl w:ilvl="0" w:tplc="0409000F">
+      <w:start w:val="1"/>
+      <w:numFmt w:val="decimal"/>
+      <w:lvlText w:val="%1."/>
+      <w:lvlJc w:val="left"/>
+      <w:pPr>
+        <w:ind w:left="720" w:hanging="360"/>
+      </w:pPr>
+    </w:lvl>
+    <w:lvl w:ilvl="1" w:tplc="04090019" w:tentative="1">
+      <w:start w:val="1"/>
+      <w:numFmt w:val="lowerLetter"/>
+      <w:lvlText w:val="%2."/>
+      <w:lvlJc w:val="left"/>
+      <w:pPr>
+        <w:ind w:left="1440" w:hanging="360"/>
+      </w:pPr>
+    </w:lvl>
+    <w:lvl w:ilvl="2" w:tplc="0409001B">
+      <w:start w:val="1"/>
+      <w:numFmt w:val="lowerRoman"/>
+      <w:lvlText w:val="%3."/>
+      <w:lvlJc w:val="right"/>
+      <w:pPr>
+        <w:ind w:left="2160" w:hanging="180"/>
+      </w:pPr>
+    </w:lvl>
+    <w:lvl w:ilvl="3" w:tplc="0409000F" w:tentative="1">
+      <w:start w:val="1"/>
+      <w:numFmt w:val="decimal"/>
+      <w:lvlText w:val="%4."/>
+      <w:lvlJc w:val="left"/>
+      <w:pPr>
+        <w:ind w:left="2880" w:hanging="360"/>
+      </w:pPr>
+    </w:lvl>
+    <w:lvl w:ilvl="4" w:tplc="04090019" w:tentative="1">
+      <w:start w:val="1"/>
+      <w:numFmt w:val="lowerLetter"/>
+      <w:lvlText w:val="%5."/>
+      <w:lvlJc w:val="left"/>
+      <w:pPr>
+        <w:ind w:left="3600" w:hanging="360"/>
+      </w:pPr>
+    </w:lvl>
+    <w:lvl w:ilvl="5" w:tplc="0409001B" w:tentative="1">
+      <w:start w:val="1"/>
+      <w:numFmt w:val="lowerRoman"/>
+      <w:lvlText w:val="%6."/>
+      <w:lvlJc w:val="right"/>
+      <w:pPr>
+        <w:ind w:left="4320" w:hanging="180"/>
+      </w:pPr>
+    </w:lvl>
+    <w:lvl w:ilvl="6" w:tplc="0409000F" w:tentative="1">
+      <w:start w:val="1"/>
+      <w:numFmt w:val="decimal"/>
+      <w:lvlText w:val="%7."/>
+      <w:lvlJc w:val="left"/>
+      <w:pPr>
+        <w:ind w:left="5040" w:hanging="360"/>
+      </w:pPr>
+    </w:lvl>
+    <w:lvl w:ilvl="7" w:tplc="04090019" w:tentative="1">
+      <w:start w:val="1"/>
+      <w:numFmt w:val="lowerLetter"/>
+      <w:lvlText w:val="%8."/>
+      <w:lvlJc w:val="left"/>
+      <w:pPr>
+        <w:ind w:left="5760" w:hanging="360"/>
+      </w:pPr>
+    </w:lvl>
+    <w:lvl w:ilvl="8" w:tplc="0409001B" w:tentative="1">
+      <w:start w:val="1"/>
+      <w:numFmt w:val="lowerRoman"/>
+      <w:lvlText w:val="%9."/>
+      <w:lvlJc w:val="right"/>
+      <w:pPr>
+        <w:ind w:left="6480" w:hanging="180"/>
+      </w:pPr>
+    </w:lvl>
+  </w:abstractNum>
+  <w:abstractNum w:abstractNumId="1" w15:restartNumberingAfterBreak="0">
     <w:nsid w:val="2FB574BB"/>
     <w:multiLevelType w:val="hybridMultilevel"/>
-    <w:tmpl w:val="C842433C"/>
+    <w:tmpl w:val="F208AC2C"/>
     <w:lvl w:ilvl="0" w:tplc="04090001">
       <w:start w:val="1"/>
       <w:numFmt w:val="bullet"/>
@@ -3429,14 +4895,230 @@
       </w:rPr>
     </w:lvl>
   </w:abstractNum>
+  <w:abstractNum w:abstractNumId="2" w15:restartNumberingAfterBreak="0">
+    <w:nsid w:val="65C332C3"/>
+    <w:multiLevelType w:val="hybridMultilevel"/>
+    <w:tmpl w:val="2E2A703C"/>
+    <w:lvl w:ilvl="0" w:tplc="0409000F">
+      <w:start w:val="1"/>
+      <w:numFmt w:val="decimal"/>
+      <w:lvlText w:val="%1."/>
+      <w:lvlJc w:val="left"/>
+      <w:pPr>
+        <w:ind w:left="720" w:hanging="360"/>
+      </w:pPr>
+      <w:rPr>
+        <w:rFonts w:hint="default"/>
+      </w:rPr>
+    </w:lvl>
+    <w:lvl w:ilvl="1" w:tplc="04090003" w:tentative="1">
+      <w:start w:val="1"/>
+      <w:numFmt w:val="bullet"/>
+      <w:lvlText w:val="o"/>
+      <w:lvlJc w:val="left"/>
+      <w:pPr>
+        <w:ind w:left="1440" w:hanging="360"/>
+      </w:pPr>
+      <w:rPr>
+        <w:rFonts w:ascii="Courier New" w:hAnsi="Courier New" w:cs="Courier New" w:hint="default"/>
+      </w:rPr>
+    </w:lvl>
+    <w:lvl w:ilvl="2" w:tplc="04090005" w:tentative="1">
+      <w:start w:val="1"/>
+      <w:numFmt w:val="bullet"/>
+      <w:lvlText w:val=""/>
+      <w:lvlJc w:val="left"/>
+      <w:pPr>
+        <w:ind w:left="2160" w:hanging="360"/>
+      </w:pPr>
+      <w:rPr>
+        <w:rFonts w:ascii="Wingdings" w:hAnsi="Wingdings" w:hint="default"/>
+      </w:rPr>
+    </w:lvl>
+    <w:lvl w:ilvl="3" w:tplc="04090001" w:tentative="1">
+      <w:start w:val="1"/>
+      <w:numFmt w:val="bullet"/>
+      <w:lvlText w:val=""/>
+      <w:lvlJc w:val="left"/>
+      <w:pPr>
+        <w:ind w:left="2880" w:hanging="360"/>
+      </w:pPr>
+      <w:rPr>
+        <w:rFonts w:ascii="Symbol" w:hAnsi="Symbol" w:hint="default"/>
+      </w:rPr>
+    </w:lvl>
+    <w:lvl w:ilvl="4" w:tplc="04090003" w:tentative="1">
+      <w:start w:val="1"/>
+      <w:numFmt w:val="bullet"/>
+      <w:lvlText w:val="o"/>
+      <w:lvlJc w:val="left"/>
+      <w:pPr>
+        <w:ind w:left="3600" w:hanging="360"/>
+      </w:pPr>
+      <w:rPr>
+        <w:rFonts w:ascii="Courier New" w:hAnsi="Courier New" w:cs="Courier New" w:hint="default"/>
+      </w:rPr>
+    </w:lvl>
+    <w:lvl w:ilvl="5" w:tplc="04090005" w:tentative="1">
+      <w:start w:val="1"/>
+      <w:numFmt w:val="bullet"/>
+      <w:lvlText w:val=""/>
+      <w:lvlJc w:val="left"/>
+      <w:pPr>
+        <w:ind w:left="4320" w:hanging="360"/>
+      </w:pPr>
+      <w:rPr>
+        <w:rFonts w:ascii="Wingdings" w:hAnsi="Wingdings" w:hint="default"/>
+      </w:rPr>
+    </w:lvl>
+    <w:lvl w:ilvl="6" w:tplc="04090001" w:tentative="1">
+      <w:start w:val="1"/>
+      <w:numFmt w:val="bullet"/>
+      <w:lvlText w:val=""/>
+      <w:lvlJc w:val="left"/>
+      <w:pPr>
+        <w:ind w:left="5040" w:hanging="360"/>
+      </w:pPr>
+      <w:rPr>
+        <w:rFonts w:ascii="Symbol" w:hAnsi="Symbol" w:hint="default"/>
+      </w:rPr>
+    </w:lvl>
+    <w:lvl w:ilvl="7" w:tplc="04090003" w:tentative="1">
+      <w:start w:val="1"/>
+      <w:numFmt w:val="bullet"/>
+      <w:lvlText w:val="o"/>
+      <w:lvlJc w:val="left"/>
+      <w:pPr>
+        <w:ind w:left="5760" w:hanging="360"/>
+      </w:pPr>
+      <w:rPr>
+        <w:rFonts w:ascii="Courier New" w:hAnsi="Courier New" w:cs="Courier New" w:hint="default"/>
+      </w:rPr>
+    </w:lvl>
+    <w:lvl w:ilvl="8" w:tplc="04090005" w:tentative="1">
+      <w:start w:val="1"/>
+      <w:numFmt w:val="bullet"/>
+      <w:lvlText w:val=""/>
+      <w:lvlJc w:val="left"/>
+      <w:pPr>
+        <w:ind w:left="6480" w:hanging="360"/>
+      </w:pPr>
+      <w:rPr>
+        <w:rFonts w:ascii="Wingdings" w:hAnsi="Wingdings" w:hint="default"/>
+      </w:rPr>
+    </w:lvl>
+  </w:abstractNum>
+  <w:abstractNum w:abstractNumId="3" w15:restartNumberingAfterBreak="0">
+    <w:nsid w:val="7C21425F"/>
+    <w:multiLevelType w:val="hybridMultilevel"/>
+    <w:tmpl w:val="11D8DDA4"/>
+    <w:lvl w:ilvl="0" w:tplc="0409000F">
+      <w:start w:val="1"/>
+      <w:numFmt w:val="decimal"/>
+      <w:lvlText w:val="%1."/>
+      <w:lvlJc w:val="left"/>
+      <w:pPr>
+        <w:ind w:left="720" w:hanging="360"/>
+      </w:pPr>
+    </w:lvl>
+    <w:lvl w:ilvl="1" w:tplc="04090019" w:tentative="1">
+      <w:start w:val="1"/>
+      <w:numFmt w:val="lowerLetter"/>
+      <w:lvlText w:val="%2."/>
+      <w:lvlJc w:val="left"/>
+      <w:pPr>
+        <w:ind w:left="1440" w:hanging="360"/>
+      </w:pPr>
+    </w:lvl>
+    <w:lvl w:ilvl="2" w:tplc="0409001B" w:tentative="1">
+      <w:start w:val="1"/>
+      <w:numFmt w:val="lowerRoman"/>
+      <w:lvlText w:val="%3."/>
+      <w:lvlJc w:val="right"/>
+      <w:pPr>
+        <w:ind w:left="2160" w:hanging="180"/>
+      </w:pPr>
+    </w:lvl>
+    <w:lvl w:ilvl="3" w:tplc="0409000F" w:tentative="1">
+      <w:start w:val="1"/>
+      <w:numFmt w:val="decimal"/>
+      <w:lvlText w:val="%4."/>
+      <w:lvlJc w:val="left"/>
+      <w:pPr>
+        <w:ind w:left="2880" w:hanging="360"/>
+      </w:pPr>
+    </w:lvl>
+    <w:lvl w:ilvl="4" w:tplc="04090019" w:tentative="1">
+      <w:start w:val="1"/>
+      <w:numFmt w:val="lowerLetter"/>
+      <w:lvlText w:val="%5."/>
+      <w:lvlJc w:val="left"/>
+      <w:pPr>
+        <w:ind w:left="3600" w:hanging="360"/>
+      </w:pPr>
+    </w:lvl>
+    <w:lvl w:ilvl="5" w:tplc="0409001B" w:tentative="1">
+      <w:start w:val="1"/>
+      <w:numFmt w:val="lowerRoman"/>
+      <w:lvlText w:val="%6."/>
+      <w:lvlJc w:val="right"/>
+      <w:pPr>
+        <w:ind w:left="4320" w:hanging="180"/>
+      </w:pPr>
+    </w:lvl>
+    <w:lvl w:ilvl="6" w:tplc="0409000F" w:tentative="1">
+      <w:start w:val="1"/>
+      <w:numFmt w:val="decimal"/>
+      <w:lvlText w:val="%7."/>
+      <w:lvlJc w:val="left"/>
+      <w:pPr>
+        <w:ind w:left="5040" w:hanging="360"/>
+      </w:pPr>
+    </w:lvl>
+    <w:lvl w:ilvl="7" w:tplc="04090019" w:tentative="1">
+      <w:start w:val="1"/>
+      <w:numFmt w:val="lowerLetter"/>
+      <w:lvlText w:val="%8."/>
+      <w:lvlJc w:val="left"/>
+      <w:pPr>
+        <w:ind w:left="5760" w:hanging="360"/>
+      </w:pPr>
+    </w:lvl>
+    <w:lvl w:ilvl="8" w:tplc="0409001B" w:tentative="1">
+      <w:start w:val="1"/>
+      <w:numFmt w:val="lowerRoman"/>
+      <w:lvlText w:val="%9."/>
+      <w:lvlJc w:val="right"/>
+      <w:pPr>
+        <w:ind w:left="6480" w:hanging="180"/>
+      </w:pPr>
+    </w:lvl>
+  </w:abstractNum>
   <w:num w:numId="1">
+    <w:abstractNumId w:val="1"/>
+  </w:num>
+  <w:num w:numId="2">
     <w:abstractNumId w:val="0"/>
+  </w:num>
+  <w:num w:numId="3">
+    <w:abstractNumId w:val="2"/>
+  </w:num>
+  <w:num w:numId="4">
+    <w:abstractNumId w:val="3"/>
   </w:num>
 </w:numbering>
 </file>
 
+<file path=word/people.xml><?xml version="1.0" encoding="utf-8"?>
+<w15:people xmlns:wpc="http://schemas.microsoft.com/office/word/2010/wordprocessingCanvas" xmlns:cx="http://schemas.microsoft.com/office/drawing/2014/chartex" xmlns:cx1="http://schemas.microsoft.com/office/drawing/2015/9/8/chartex" xmlns:cx2="http://schemas.microsoft.com/office/drawing/2015/10/21/chartex" xmlns:cx3="http://schemas.microsoft.com/office/drawing/2016/5/9/chartex" xmlns:cx4="http://schemas.microsoft.com/office/drawing/2016/5/10/chartex" xmlns:cx5="http://schemas.microsoft.com/office/drawing/2016/5/11/chartex" xmlns:cx6="http://schemas.microsoft.com/office/drawing/2016/5/12/chartex" xmlns:cx7="http://schemas.microsoft.com/office/drawing/2016/5/13/chartex" xmlns:cx8="http://schemas.microsoft.com/office/drawing/2016/5/14/chartex" xmlns:mc="http://schemas.openxmlformats.org/markup-compatibility/2006" xmlns:aink="http://schemas.microsoft.com/office/drawing/2016/ink" xmlns:am3d="http://schemas.microsoft.com/office/drawing/2017/model3d" xmlns:o="urn:schemas-microsoft-com:office:office" xmlns:r="http://schemas.openxmlformats.org/officeDocument/2006/relationships" xmlns:m="http://schemas.openxmlformats.org/officeDocument/2006/math" xmlns:v="urn:schemas-microsoft-com:vml" xmlns:wp14="http://schemas.microsoft.com/office/word/2010/wordprocessingDrawing" xmlns:wp="http://schemas.openxmlformats.org/drawingml/2006/wordprocessingDrawing" xmlns:w10="urn:schemas-microsoft-com:office:word" xmlns:w="http://schemas.openxmlformats.org/wordprocessingml/2006/main" xmlns:w14="http://schemas.microsoft.com/office/word/2010/wordml" xmlns:w15="http://schemas.microsoft.com/office/word/2012/wordml" xmlns:w16cex="http://schemas.microsoft.com/office/word/2018/wordml/cex" xmlns:w16cid="http://schemas.microsoft.com/office/word/2016/wordml/cid" xmlns:w16="http://schemas.microsoft.com/office/word/2018/wordml" xmlns:w16se="http://schemas.microsoft.com/office/word/2015/wordml/symex" xmlns:wpg="http://schemas.microsoft.com/office/word/2010/wordprocessingGroup" xmlns:wpi="http://schemas.microsoft.com/office/word/2010/wordprocessingInk" xmlns:wne="http://schemas.microsoft.com/office/word/2006/wordml" xmlns:wps="http://schemas.microsoft.com/office/word/2010/wordprocessingShape" mc:Ignorable="w14 w15 w16se w16cid w16 w16cex wp14">
+  <w15:person w15:author="אליהו לוי">
+    <w15:presenceInfo w15:providerId="Windows Live" w15:userId="875a793cb14c9f86"/>
+  </w15:person>
+</w15:people>
+</file>
+
 <file path=word/styles.xml><?xml version="1.0" encoding="utf-8"?>
-<w:styles xmlns:mc="http://schemas.openxmlformats.org/markup-compatibility/2006" xmlns:r="http://schemas.openxmlformats.org/officeDocument/2006/relationships" xmlns:w="http://schemas.openxmlformats.org/wordprocessingml/2006/main" xmlns:w14="http://schemas.microsoft.com/office/word/2010/wordml" xmlns:w15="http://schemas.microsoft.com/office/word/2012/wordml" xmlns:w16cid="http://schemas.microsoft.com/office/word/2016/wordml/cid" xmlns:w16se="http://schemas.microsoft.com/office/word/2015/wordml/symex" mc:Ignorable="w14 w15 w16se w16cid">
+<w:styles xmlns:mc="http://schemas.openxmlformats.org/markup-compatibility/2006" xmlns:r="http://schemas.openxmlformats.org/officeDocument/2006/relationships" xmlns:w="http://schemas.openxmlformats.org/wordprocessingml/2006/main" xmlns:w14="http://schemas.microsoft.com/office/word/2010/wordml" xmlns:w15="http://schemas.microsoft.com/office/word/2012/wordml" xmlns:w16cex="http://schemas.microsoft.com/office/word/2018/wordml/cex" xmlns:w16cid="http://schemas.microsoft.com/office/word/2016/wordml/cid" xmlns:w16="http://schemas.microsoft.com/office/word/2018/wordml" xmlns:w16se="http://schemas.microsoft.com/office/word/2015/wordml/symex" mc:Ignorable="w14 w15 w16se w16cid w16 w16cex">
   <w:docDefaults>
     <w:rPrDefault>
       <w:rPr>
@@ -3840,7 +5522,6 @@
   <w:style w:type="character" w:default="1" w:styleId="a0">
     <w:name w:val="Default Paragraph Font"/>
     <w:uiPriority w:val="1"/>
-    <w:semiHidden/>
     <w:unhideWhenUsed/>
   </w:style>
   <w:style w:type="table" w:default="1" w:styleId="a1">
@@ -3896,6 +5577,104 @@
     <w:rPr>
       <w:color w:val="605E5C"/>
       <w:shd w:val="clear" w:color="auto" w:fill="E1DFDD"/>
+    </w:rPr>
+  </w:style>
+  <w:style w:type="character" w:styleId="a5">
+    <w:name w:val="annotation reference"/>
+    <w:basedOn w:val="a0"/>
+    <w:uiPriority w:val="99"/>
+    <w:semiHidden/>
+    <w:unhideWhenUsed/>
+    <w:rsid w:val="003B2BFB"/>
+    <w:rPr>
+      <w:sz w:val="16"/>
+      <w:szCs w:val="16"/>
+    </w:rPr>
+  </w:style>
+  <w:style w:type="paragraph" w:styleId="a6">
+    <w:name w:val="annotation text"/>
+    <w:basedOn w:val="a"/>
+    <w:link w:val="a7"/>
+    <w:uiPriority w:val="99"/>
+    <w:semiHidden/>
+    <w:unhideWhenUsed/>
+    <w:rsid w:val="003B2BFB"/>
+    <w:pPr>
+      <w:spacing w:line="240" w:lineRule="auto"/>
+    </w:pPr>
+    <w:rPr>
+      <w:sz w:val="20"/>
+      <w:szCs w:val="20"/>
+    </w:rPr>
+  </w:style>
+  <w:style w:type="character" w:customStyle="1" w:styleId="a7">
+    <w:name w:val="טקסט הערה תו"/>
+    <w:basedOn w:val="a0"/>
+    <w:link w:val="a6"/>
+    <w:uiPriority w:val="99"/>
+    <w:semiHidden/>
+    <w:rsid w:val="003B2BFB"/>
+    <w:rPr>
+      <w:sz w:val="20"/>
+      <w:szCs w:val="20"/>
+    </w:rPr>
+  </w:style>
+  <w:style w:type="paragraph" w:styleId="a8">
+    <w:name w:val="annotation subject"/>
+    <w:basedOn w:val="a6"/>
+    <w:next w:val="a6"/>
+    <w:link w:val="a9"/>
+    <w:uiPriority w:val="99"/>
+    <w:semiHidden/>
+    <w:unhideWhenUsed/>
+    <w:rsid w:val="003B2BFB"/>
+    <w:rPr>
+      <w:b/>
+      <w:bCs/>
+    </w:rPr>
+  </w:style>
+  <w:style w:type="character" w:customStyle="1" w:styleId="a9">
+    <w:name w:val="נושא הערה תו"/>
+    <w:basedOn w:val="a7"/>
+    <w:link w:val="a8"/>
+    <w:uiPriority w:val="99"/>
+    <w:semiHidden/>
+    <w:rsid w:val="003B2BFB"/>
+    <w:rPr>
+      <w:b/>
+      <w:bCs/>
+      <w:sz w:val="20"/>
+      <w:szCs w:val="20"/>
+    </w:rPr>
+  </w:style>
+  <w:style w:type="paragraph" w:styleId="aa">
+    <w:name w:val="Balloon Text"/>
+    <w:basedOn w:val="a"/>
+    <w:link w:val="ab"/>
+    <w:uiPriority w:val="99"/>
+    <w:semiHidden/>
+    <w:unhideWhenUsed/>
+    <w:rsid w:val="003B2BFB"/>
+    <w:pPr>
+      <w:spacing w:after="0" w:line="240" w:lineRule="auto"/>
+    </w:pPr>
+    <w:rPr>
+      <w:rFonts w:ascii="Tahoma" w:hAnsi="Tahoma" w:cs="Tahoma"/>
+      <w:sz w:val="18"/>
+      <w:szCs w:val="18"/>
+    </w:rPr>
+  </w:style>
+  <w:style w:type="character" w:customStyle="1" w:styleId="ab">
+    <w:name w:val="טקסט בלונים תו"/>
+    <w:basedOn w:val="a0"/>
+    <w:link w:val="aa"/>
+    <w:uiPriority w:val="99"/>
+    <w:semiHidden/>
+    <w:rsid w:val="003B2BFB"/>
+    <w:rPr>
+      <w:rFonts w:ascii="Tahoma" w:hAnsi="Tahoma" w:cs="Tahoma"/>
+      <w:sz w:val="18"/>
+      <w:szCs w:val="18"/>
     </w:rPr>
   </w:style>
 </w:styles>

</xml_diff>

<commit_message>
changing Q5 to the final result
</commit_message>
<xml_diff>
--- a/word_files/מטלת גמר קורס סוגיות ברשתות חברתיות.docx
+++ b/word_files/מטלת גמר קורס סוגיות ברשתות חברתיות.docx
@@ -40,13 +40,18 @@
           <w:rtl/>
         </w:rPr>
       </w:pPr>
+      <w:proofErr w:type="gramStart"/>
       <w:r>
         <w:rPr>
           <w:b/>
           <w:bCs/>
         </w:rPr>
-        <w:t>.a</w:t>
-      </w:r>
+        <w:t>.</w:t>
+      </w:r>
+      <w:r>
+        <w:t>a</w:t>
+      </w:r>
+      <w:proofErr w:type="gramEnd"/>
       <w:r>
         <w:rPr>
           <w:rFonts w:hint="cs"/>
@@ -102,13 +107,11 @@
           <w:rtl/>
         </w:rPr>
       </w:pPr>
-      <w:r>
-        <w:rPr>
-          <w:b/>
-          <w:bCs/>
-        </w:rPr>
+      <w:proofErr w:type="gramStart"/>
+      <w:r>
         <w:t>.b</w:t>
       </w:r>
+      <w:proofErr w:type="gramEnd"/>
       <w:r>
         <w:rPr>
           <w:rFonts w:hint="cs"/>
@@ -159,14 +162,7 @@
         </w:rPr>
       </w:pPr>
       <w:r>
-        <w:t>.</w:t>
-      </w:r>
-      <w:r>
-        <w:rPr>
-          <w:b/>
-          <w:bCs/>
-        </w:rPr>
-        <w:t>c</w:t>
+        <w:t>.c</w:t>
       </w:r>
       <w:r>
         <w:rPr>
@@ -249,15 +245,31 @@
         </w:r>
       </w:hyperlink>
       <w:r>
-        <w:t xml:space="preserve">, Henri Ducard / </w:t>
+        <w:t xml:space="preserve">, Henri </w:t>
+      </w:r>
+      <w:proofErr w:type="spellStart"/>
+      <w:r>
+        <w:t>Ducard</w:t>
+      </w:r>
+      <w:proofErr w:type="spellEnd"/>
+      <w:r>
+        <w:t xml:space="preserve"> / </w:t>
       </w:r>
       <w:hyperlink r:id="rId8" w:tooltip="Ra's al Ghul" w:history="1">
         <w:r>
           <w:rPr>
             <w:rStyle w:val="Hyperlink"/>
           </w:rPr>
-          <w:t>Ra's al Ghul</w:t>
+          <w:t xml:space="preserve">Ra's al </w:t>
         </w:r>
+        <w:proofErr w:type="spellStart"/>
+        <w:r>
+          <w:rPr>
+            <w:rStyle w:val="Hyperlink"/>
+          </w:rPr>
+          <w:t>Ghul</w:t>
+        </w:r>
+        <w:proofErr w:type="spellEnd"/>
       </w:hyperlink>
       <w:r>
         <w:t xml:space="preserve">, </w:t>
@@ -277,10 +289,7 @@
         <w:t xml:space="preserve">בסרט </w:t>
       </w:r>
       <w:r>
-        <w:t>THOR: RAGNAROK</w:t>
-      </w:r>
-      <w:r>
-        <w:t>"</w:t>
+        <w:t>THOR: RAGNAROK"</w:t>
       </w:r>
       <w:r>
         <w:rPr>
@@ -347,10 +356,6 @@
         </w:rPr>
       </w:pPr>
       <w:r>
-        <w:rPr>
-          <w:b/>
-          <w:bCs/>
-        </w:rPr>
         <w:t>.d</w:t>
       </w:r>
       <w:r>
@@ -368,10 +373,7 @@
         <w:t>בסרט "</w:t>
       </w:r>
       <w:r>
-        <w:t xml:space="preserve"> </w:t>
-      </w:r>
-      <w:r>
-        <w:t>batman begin</w:t>
+        <w:t xml:space="preserve"> batman begin</w:t>
       </w:r>
       <w:r>
         <w:rPr>
@@ -391,8 +393,16 @@
           <w:rPr>
             <w:rStyle w:val="Hyperlink"/>
           </w:rPr>
-          <w:t>Ra's al Ghul</w:t>
+          <w:t xml:space="preserve">Ra's al </w:t>
         </w:r>
+        <w:proofErr w:type="spellStart"/>
+        <w:r>
+          <w:rPr>
+            <w:rStyle w:val="Hyperlink"/>
+          </w:rPr>
+          <w:t>Ghul</w:t>
+        </w:r>
+        <w:proofErr w:type="spellEnd"/>
       </w:hyperlink>
       <w:r>
         <w:rPr>
@@ -433,10 +443,7 @@
         <w:t>בסרט "</w:t>
       </w:r>
       <w:r>
-        <w:t xml:space="preserve"> </w:t>
-      </w:r>
-      <w:r>
-        <w:t>THOR: RAGNAROK</w:t>
+        <w:t xml:space="preserve"> THOR: RAGNAROK</w:t>
       </w:r>
       <w:r>
         <w:rPr>
@@ -461,10 +468,7 @@
         <w:t xml:space="preserve"> אחותו של הגיבור הראשי לבין </w:t>
       </w:r>
       <w:r>
-        <w:t>Tho</w:t>
-      </w:r>
-      <w:r>
-        <w:t>r</w:t>
+        <w:t>Thor</w:t>
       </w:r>
       <w:r>
         <w:rPr>
@@ -480,13 +484,11 @@
           <w:rtl/>
         </w:rPr>
       </w:pPr>
-      <w:r>
-        <w:rPr>
-          <w:b/>
-          <w:bCs/>
-        </w:rPr>
+      <w:proofErr w:type="gramStart"/>
+      <w:r>
         <w:t>.e</w:t>
       </w:r>
+      <w:proofErr w:type="gramEnd"/>
       <w:r>
         <w:rPr>
           <w:rFonts w:hint="cs"/>
@@ -502,24 +504,101 @@
         <w:t>כותב התסריט של הסרט "</w:t>
       </w:r>
       <w:r>
-        <w:t xml:space="preserve"> </w:t>
-      </w:r>
-      <w:r>
-        <w:t>batman begin</w:t>
-      </w:r>
-      <w:r>
-        <w:rPr>
-          <w:rFonts w:hint="cs"/>
-          <w:rtl/>
-        </w:rPr>
-        <w:t xml:space="preserve">" הוא כריסטופר נולאן. במאי עתור פרסים שידוע בעיקר על יצירת "התחלה", "מומנטו" וטרילוגיית באטמן. </w:t>
+        <w:t xml:space="preserve"> batman begin</w:t>
+      </w:r>
+      <w:r>
+        <w:rPr>
+          <w:rFonts w:hint="cs"/>
+          <w:rtl/>
+        </w:rPr>
+        <w:t xml:space="preserve">" הוא כריסטופר </w:t>
+      </w:r>
+      <w:proofErr w:type="spellStart"/>
+      <w:r>
+        <w:rPr>
+          <w:rFonts w:hint="cs"/>
+          <w:rtl/>
+        </w:rPr>
+        <w:t>נולאן</w:t>
+      </w:r>
+      <w:proofErr w:type="spellEnd"/>
+      <w:r>
+        <w:rPr>
+          <w:rFonts w:hint="cs"/>
+          <w:rtl/>
+        </w:rPr>
+        <w:t>. במאי עתור פרסים שידוע בעיקר על יצירת "התחלה", "</w:t>
+      </w:r>
+      <w:proofErr w:type="spellStart"/>
+      <w:r>
+        <w:rPr>
+          <w:rFonts w:hint="cs"/>
+          <w:rtl/>
+        </w:rPr>
+        <w:t>מומנטו</w:t>
+      </w:r>
+      <w:proofErr w:type="spellEnd"/>
+      <w:r>
+        <w:rPr>
+          <w:rFonts w:hint="cs"/>
+          <w:rtl/>
+        </w:rPr>
+        <w:t xml:space="preserve">" וטרילוגיית באטמן. </w:t>
       </w:r>
       <w:r>
         <w:rPr>
           <w:rFonts w:cs="Arial"/>
           <w:rtl/>
         </w:rPr>
-        <w:t>הסרטים של נולאן עוסקים בעיקר בנושאים פילוסופיים, אתיים ומטאפיזיים, החוקרים את המוסר האנושי, הקונספט של הזמן, וטבעה של הזהות האישית. סרטיו ידועים בנראטיבם הלא ליניארי, מטא-בדיון, ובדמויות גבריות האובססיביות בנוגע לעבר. נולאן ידוע בכך ששילב אלמנטים של ארט האוס בסרטים שוברי קופות</w:t>
+        <w:t xml:space="preserve">הסרטים של </w:t>
+      </w:r>
+      <w:proofErr w:type="spellStart"/>
+      <w:r>
+        <w:rPr>
+          <w:rFonts w:cs="Arial"/>
+          <w:rtl/>
+        </w:rPr>
+        <w:t>נולאן</w:t>
+      </w:r>
+      <w:proofErr w:type="spellEnd"/>
+      <w:r>
+        <w:rPr>
+          <w:rFonts w:cs="Arial"/>
+          <w:rtl/>
+        </w:rPr>
+        <w:t xml:space="preserve"> עוסקים בעיקר בנושאים פילוסופיים, אתיים ומטאפיזיים, החוקרים את המוסר האנושי, הקונספט של הזמן, וטבעה של הזהות האישית. סרטיו ידועים </w:t>
+      </w:r>
+      <w:proofErr w:type="spellStart"/>
+      <w:r>
+        <w:rPr>
+          <w:rFonts w:cs="Arial"/>
+          <w:rtl/>
+        </w:rPr>
+        <w:t>בנראטיבם</w:t>
+      </w:r>
+      <w:proofErr w:type="spellEnd"/>
+      <w:r>
+        <w:rPr>
+          <w:rFonts w:cs="Arial"/>
+          <w:rtl/>
+        </w:rPr>
+        <w:t xml:space="preserve"> הלא ליניארי, מטא-בדיון, ובדמויות גבריות האובססיביות בנוגע לעבר. </w:t>
+      </w:r>
+      <w:proofErr w:type="spellStart"/>
+      <w:r>
+        <w:rPr>
+          <w:rFonts w:cs="Arial"/>
+          <w:rtl/>
+        </w:rPr>
+        <w:t>נולאן</w:t>
+      </w:r>
+      <w:proofErr w:type="spellEnd"/>
+      <w:r>
+        <w:rPr>
+          <w:rFonts w:cs="Arial"/>
+          <w:rtl/>
+        </w:rPr>
+        <w:t xml:space="preserve"> ידוע בכך ששילב אלמנטים של ארט האוס בסרטים שוברי קופות</w:t>
       </w:r>
       <w:r>
         <w:rPr>
@@ -566,10 +645,7 @@
         <w:t>כותבי התסריט של הסרט "</w:t>
       </w:r>
       <w:r>
-        <w:t xml:space="preserve"> </w:t>
-      </w:r>
-      <w:r>
-        <w:t>THOR: RAGNAROK</w:t>
+        <w:t xml:space="preserve"> THOR: RAGNAROK</w:t>
       </w:r>
       <w:r>
         <w:rPr>
@@ -612,14 +688,14 @@
           <w:rtl/>
         </w:rPr>
       </w:pPr>
+      <w:proofErr w:type="gramStart"/>
       <w:r>
         <w:rPr>
           <w:rFonts w:cs="Arial"/>
-          <w:b/>
-          <w:bCs/>
         </w:rPr>
         <w:t>.f</w:t>
       </w:r>
+      <w:proofErr w:type="gramEnd"/>
       <w:r>
         <w:rPr>
           <w:rFonts w:cs="Arial" w:hint="cs"/>
@@ -634,12 +710,14 @@
         </w:rPr>
         <w:t xml:space="preserve">לפי </w:t>
       </w:r>
+      <w:proofErr w:type="spellStart"/>
       <w:r>
         <w:rPr>
           <w:rFonts w:cs="Arial"/>
         </w:rPr>
         <w:t>imdb</w:t>
       </w:r>
+      <w:proofErr w:type="spellEnd"/>
       <w:r>
         <w:rPr>
           <w:rFonts w:cs="Arial" w:hint="cs"/>
@@ -648,10 +726,7 @@
         <w:t xml:space="preserve"> הסרט "</w:t>
       </w:r>
       <w:r>
-        <w:t xml:space="preserve"> </w:t>
-      </w:r>
-      <w:r>
-        <w:t>batman begin</w:t>
+        <w:t xml:space="preserve"> batman begin</w:t>
       </w:r>
       <w:r>
         <w:rPr>
@@ -676,6 +751,7 @@
           <w:numId w:val="1"/>
         </w:numPr>
       </w:pPr>
+      <w:proofErr w:type="gramStart"/>
       <w:r>
         <w:t>Action</w:t>
       </w:r>
@@ -696,6 +772,7 @@
       <w:r>
         <w:t>Adventure</w:t>
       </w:r>
+      <w:proofErr w:type="gramEnd"/>
       <w:r>
         <w:rPr>
           <w:rFonts w:hint="cs"/>
@@ -745,12 +822,14 @@
         </w:rPr>
         <w:t xml:space="preserve">לפי </w:t>
       </w:r>
+      <w:proofErr w:type="spellStart"/>
       <w:r>
         <w:rPr>
           <w:rFonts w:cs="Arial"/>
         </w:rPr>
         <w:t>imdb</w:t>
       </w:r>
+      <w:proofErr w:type="spellEnd"/>
       <w:r>
         <w:rPr>
           <w:rFonts w:cs="Arial" w:hint="cs"/>
@@ -759,10 +838,7 @@
         <w:t xml:space="preserve"> הסרט "</w:t>
       </w:r>
       <w:r>
-        <w:t xml:space="preserve"> </w:t>
-      </w:r>
-      <w:r>
-        <w:t>THOR: RAGNAROK</w:t>
+        <w:t xml:space="preserve"> THOR: RAGNAROK</w:t>
       </w:r>
       <w:r>
         <w:rPr>
@@ -788,37 +864,25 @@
         </w:numPr>
       </w:pPr>
       <w:r>
-        <w:t>Action</w:t>
-      </w:r>
-      <w:r>
-        <w:t>,</w:t>
-      </w:r>
-      <w:r>
-        <w:t xml:space="preserve"> Adventure</w:t>
-      </w:r>
-      <w:r>
-        <w:t>,</w:t>
-      </w:r>
-      <w:r>
-        <w:t xml:space="preserve">  Comedy</w:t>
-      </w:r>
-    </w:p>
-    <w:p>
-      <w:pPr>
-        <w:rPr>
-          <w:rtl/>
-        </w:rPr>
-      </w:pPr>
-      <w:r>
-        <w:t>.</w:t>
-      </w:r>
-      <w:r>
-        <w:rPr>
-          <w:b/>
-          <w:bCs/>
-        </w:rPr>
-        <w:t>g</w:t>
-      </w:r>
+        <w:t xml:space="preserve">Action, </w:t>
+      </w:r>
+      <w:proofErr w:type="gramStart"/>
+      <w:r>
+        <w:t>Adventure,  Comedy</w:t>
+      </w:r>
+      <w:proofErr w:type="gramEnd"/>
+    </w:p>
+    <w:p>
+      <w:pPr>
+        <w:rPr>
+          <w:rtl/>
+        </w:rPr>
+      </w:pPr>
+      <w:proofErr w:type="gramStart"/>
+      <w:r>
+        <w:t>.g</w:t>
+      </w:r>
+      <w:proofErr w:type="gramEnd"/>
       <w:r>
         <w:rPr>
           <w:rFonts w:hint="cs"/>
@@ -860,6 +924,7 @@
     <w:p>
       <w:pPr>
         <w:rPr>
+          <w:rFonts w:hint="cs"/>
           <w:rtl/>
         </w:rPr>
       </w:pPr>
@@ -900,6 +965,7 @@
     <w:p>
       <w:pPr>
         <w:rPr>
+          <w:rFonts w:hint="cs"/>
           <w:b/>
           <w:bCs/>
           <w:u w:val="single"/>
@@ -960,6 +1026,11 @@
     </w:p>
     <w:p>
       <w:pPr>
+        <w:pStyle w:val="a3"/>
+        <w:numPr>
+          <w:ilvl w:val="0"/>
+          <w:numId w:val="7"/>
+        </w:numPr>
         <w:rPr>
           <w:rtl/>
         </w:rPr>
@@ -972,6 +1043,7 @@
         <w:t xml:space="preserve">ראה נספח </w:t>
       </w:r>
       <w:commentRangeStart w:id="0"/>
+      <w:proofErr w:type="spellStart"/>
       <w:r>
         <w:rPr>
           <w:rFonts w:hint="cs"/>
@@ -980,6 +1052,7 @@
         <w:t>דוקס</w:t>
       </w:r>
       <w:commentRangeEnd w:id="0"/>
+      <w:proofErr w:type="spellEnd"/>
       <w:r>
         <w:rPr>
           <w:rStyle w:val="a5"/>
@@ -998,6 +1071,7 @@
     <w:p>
       <w:pPr>
         <w:rPr>
+          <w:rFonts w:hint="cs"/>
           <w:rtl/>
         </w:rPr>
       </w:pPr>
@@ -1022,12 +1096,29 @@
           <w:rFonts w:hint="cs"/>
           <w:rtl/>
         </w:rPr>
-        <w:t>בקובץ פייתון שאלה 2</w:t>
-      </w:r>
-    </w:p>
-    <w:p>
-      <w:pPr>
-        <w:rPr>
+        <w:t xml:space="preserve">בקובץ </w:t>
+      </w:r>
+      <w:proofErr w:type="spellStart"/>
+      <w:r>
+        <w:rPr>
+          <w:rFonts w:hint="cs"/>
+          <w:rtl/>
+        </w:rPr>
+        <w:t>פייתון</w:t>
+      </w:r>
+      <w:proofErr w:type="spellEnd"/>
+      <w:r>
+        <w:rPr>
+          <w:rFonts w:hint="cs"/>
+          <w:rtl/>
+        </w:rPr>
+        <w:t xml:space="preserve"> שאלה 2</w:t>
+      </w:r>
+    </w:p>
+    <w:p>
+      <w:pPr>
+        <w:rPr>
+          <w:rFonts w:hint="cs"/>
           <w:rtl/>
         </w:rPr>
       </w:pPr>
@@ -1051,9 +1142,11 @@
         </w:rPr>
         <w:t xml:space="preserve">בסרט </w:t>
       </w:r>
+      <w:proofErr w:type="spellStart"/>
       <w:r>
         <w:t>thor</w:t>
       </w:r>
+      <w:proofErr w:type="spellEnd"/>
       <w:r>
         <w:rPr>
           <w:rFonts w:hint="cs"/>
@@ -1145,8 +1238,13 @@
           <w:numId w:val="2"/>
         </w:numPr>
       </w:pPr>
-      <w:r>
-        <w:t>closeness_centrality,</w:t>
+      <w:proofErr w:type="spellStart"/>
+      <w:r>
+        <w:t>closeness_centrality</w:t>
+      </w:r>
+      <w:proofErr w:type="spellEnd"/>
+      <w:r>
+        <w:t>,</w:t>
       </w:r>
     </w:p>
     <w:p>
@@ -1157,8 +1255,13 @@
           <w:numId w:val="2"/>
         </w:numPr>
       </w:pPr>
-      <w:r>
-        <w:t>degree_centrality,</w:t>
+      <w:proofErr w:type="spellStart"/>
+      <w:r>
+        <w:t>degree_centrality</w:t>
+      </w:r>
+      <w:proofErr w:type="spellEnd"/>
+      <w:r>
+        <w:t>,</w:t>
       </w:r>
     </w:p>
     <w:p>
@@ -1169,8 +1272,13 @@
           <w:numId w:val="2"/>
         </w:numPr>
       </w:pPr>
-      <w:r>
-        <w:t xml:space="preserve">betweenness_centrality, </w:t>
+      <w:proofErr w:type="spellStart"/>
+      <w:r>
+        <w:t>betweenness_centrality</w:t>
+      </w:r>
+      <w:proofErr w:type="spellEnd"/>
+      <w:r>
+        <w:t xml:space="preserve">, </w:t>
       </w:r>
     </w:p>
     <w:p>
@@ -1184,9 +1292,11 @@
           <w:rtl/>
         </w:rPr>
       </w:pPr>
+      <w:proofErr w:type="spellStart"/>
       <w:r>
         <w:t>eigenvector_centrality</w:t>
       </w:r>
+      <w:proofErr w:type="spellEnd"/>
     </w:p>
     <w:p>
       <w:pPr>
@@ -1224,6 +1334,7 @@
     <w:p>
       <w:pPr>
         <w:rPr>
+          <w:rFonts w:hint="cs"/>
           <w:rtl/>
         </w:rPr>
       </w:pPr>
@@ -1250,13 +1361,31 @@
         </w:rPr>
         <w:t xml:space="preserve">בסרט </w:t>
       </w:r>
+      <w:proofErr w:type="spellStart"/>
       <w:r>
         <w:rPr>
           <w:b/>
           <w:bCs/>
         </w:rPr>
-        <w:t>thor ragnarok</w:t>
-      </w:r>
+        <w:t>thor</w:t>
+      </w:r>
+      <w:proofErr w:type="spellEnd"/>
+      <w:r>
+        <w:rPr>
+          <w:b/>
+          <w:bCs/>
+        </w:rPr>
+        <w:t xml:space="preserve"> </w:t>
+      </w:r>
+      <w:proofErr w:type="spellStart"/>
+      <w:r>
+        <w:rPr>
+          <w:b/>
+          <w:bCs/>
+        </w:rPr>
+        <w:t>ragnarok</w:t>
+      </w:r>
+      <w:proofErr w:type="spellEnd"/>
       <w:r>
         <w:rPr>
           <w:rFonts w:hint="cs"/>
@@ -1292,16 +1421,27 @@
         </w:rPr>
         <w:t xml:space="preserve"> </w:t>
       </w:r>
+      <w:proofErr w:type="spellStart"/>
       <w:r>
         <w:t>degree_centrality</w:t>
       </w:r>
-      <w:r>
-        <w:rPr>
-          <w:rFonts w:hint="cs"/>
-          <w:rtl/>
-        </w:rPr>
-        <w:t xml:space="preserve"> עבור גרף מכוון ממושקל</w:t>
-      </w:r>
+      <w:proofErr w:type="spellEnd"/>
+      <w:r>
+        <w:rPr>
+          <w:rFonts w:hint="cs"/>
+          <w:rtl/>
+        </w:rPr>
+        <w:t xml:space="preserve"> עבור גרף מכוון </w:t>
+      </w:r>
+      <w:proofErr w:type="spellStart"/>
+      <w:r>
+        <w:rPr>
+          <w:rFonts w:hint="cs"/>
+          <w:rtl/>
+        </w:rPr>
+        <w:t>ממושקל</w:t>
+      </w:r>
+      <w:proofErr w:type="spellEnd"/>
       <w:r>
         <w:rPr>
           <w:rFonts w:hint="cs"/>
@@ -1408,14 +1548,43 @@
         <w:t xml:space="preserve">, ובסדר החשיבות שקבענו אך מלבד האלגוריתמים: </w:t>
       </w:r>
       <w:r>
-        <w:t>, degree_centrality, betweenness_centralit</w:t>
-      </w:r>
-      <w:r>
-        <w:rPr>
-          <w:rFonts w:hint="cs"/>
-          <w:rtl/>
-        </w:rPr>
-        <w:t xml:space="preserve"> בגרף לא ממושקל לא מכוון לא הצליחו לזהות את הנבל הראשי "</w:t>
+        <w:t xml:space="preserve">, </w:t>
+      </w:r>
+      <w:proofErr w:type="spellStart"/>
+      <w:r>
+        <w:t>degree_centrality</w:t>
+      </w:r>
+      <w:proofErr w:type="spellEnd"/>
+      <w:r>
+        <w:t xml:space="preserve">, </w:t>
+      </w:r>
+      <w:proofErr w:type="spellStart"/>
+      <w:r>
+        <w:t>betweenness_centralit</w:t>
+      </w:r>
+      <w:proofErr w:type="spellEnd"/>
+      <w:r>
+        <w:rPr>
+          <w:rFonts w:hint="cs"/>
+          <w:rtl/>
+        </w:rPr>
+        <w:t xml:space="preserve"> בגרף לא </w:t>
+      </w:r>
+      <w:proofErr w:type="spellStart"/>
+      <w:r>
+        <w:rPr>
+          <w:rFonts w:hint="cs"/>
+          <w:rtl/>
+        </w:rPr>
+        <w:t>ממושקל</w:t>
+      </w:r>
+      <w:proofErr w:type="spellEnd"/>
+      <w:r>
+        <w:rPr>
+          <w:rFonts w:hint="cs"/>
+          <w:rtl/>
+        </w:rPr>
+        <w:t xml:space="preserve"> לא מכוון לא הצליחו לזהות את הנבל הראשי "</w:t>
       </w:r>
       <w:r>
         <w:rPr>
@@ -1433,9 +1602,11 @@
         </w:rPr>
         <w:t xml:space="preserve"> " שהוא ללא ספק דמות ראשית בסרט. בנוסף, האלגוריתם </w:t>
       </w:r>
+      <w:proofErr w:type="spellStart"/>
       <w:r>
         <w:t>degree_centrality</w:t>
       </w:r>
+      <w:proofErr w:type="spellEnd"/>
       <w:r>
         <w:t xml:space="preserve"> </w:t>
       </w:r>
@@ -1460,9 +1631,11 @@
         </w:rPr>
         <w:t xml:space="preserve">) מה שאומר שהאלגוריתם היחיד שזיהה דמות זו הוא </w:t>
       </w:r>
+      <w:proofErr w:type="spellStart"/>
       <w:r>
         <w:t>betweenness_centralit</w:t>
       </w:r>
+      <w:proofErr w:type="spellEnd"/>
       <w:r>
         <w:rPr>
           <w:rFonts w:hint="cs"/>
@@ -1510,9 +1683,11 @@
         </w:rPr>
         <w:t xml:space="preserve">: ניסינו גם לבדוק את האלגוריתם </w:t>
       </w:r>
+      <w:proofErr w:type="spellStart"/>
       <w:r>
         <w:t>pageranking</w:t>
       </w:r>
+      <w:proofErr w:type="spellEnd"/>
       <w:r>
         <w:rPr>
           <w:rFonts w:hint="cs"/>
@@ -1636,11 +1811,37 @@
           <w:rtl/>
         </w:rPr>
         <w:lastRenderedPageBreak/>
-        <w:t xml:space="preserve">ממבט על הגרף הממושקל ניתן לראות שבגרף של הסרט </w:t>
-      </w:r>
-      <w:r>
-        <w:t>thor ragnarok</w:t>
-      </w:r>
+        <w:t xml:space="preserve">ממבט על הגרף </w:t>
+      </w:r>
+      <w:proofErr w:type="spellStart"/>
+      <w:r>
+        <w:rPr>
+          <w:rFonts w:hint="cs"/>
+          <w:rtl/>
+        </w:rPr>
+        <w:t>הממושקל</w:t>
+      </w:r>
+      <w:proofErr w:type="spellEnd"/>
+      <w:r>
+        <w:rPr>
+          <w:rFonts w:hint="cs"/>
+          <w:rtl/>
+        </w:rPr>
+        <w:t xml:space="preserve"> ניתן לראות שבגרף של הסרט </w:t>
+      </w:r>
+      <w:proofErr w:type="spellStart"/>
+      <w:r>
+        <w:t>thor</w:t>
+      </w:r>
+      <w:proofErr w:type="spellEnd"/>
+      <w:r>
+        <w:t xml:space="preserve"> </w:t>
+      </w:r>
+      <w:proofErr w:type="spellStart"/>
+      <w:r>
+        <w:t>ragnarok</w:t>
+      </w:r>
+      <w:proofErr w:type="spellEnd"/>
       <w:r>
         <w:rPr>
           <w:rFonts w:hint="cs"/>
@@ -1801,9 +2002,19 @@
         </w:rPr>
         <w:t xml:space="preserve">בחשיבות דמות הנבל בסרט. בעוד שבסרט </w:t>
       </w:r>
-      <w:r>
-        <w:t>thor ragnarok</w:t>
-      </w:r>
+      <w:proofErr w:type="spellStart"/>
+      <w:r>
+        <w:t>thor</w:t>
+      </w:r>
+      <w:proofErr w:type="spellEnd"/>
+      <w:r>
+        <w:t xml:space="preserve"> </w:t>
+      </w:r>
+      <w:proofErr w:type="spellStart"/>
+      <w:r>
+        <w:t>ragnarok</w:t>
+      </w:r>
+      <w:proofErr w:type="spellEnd"/>
       <w:r>
         <w:rPr>
           <w:rFonts w:hint="cs"/>
@@ -1890,6 +2101,51 @@
           <w:rtl/>
         </w:rPr>
         <w:t>.</w:t>
+      </w:r>
+      <w:r>
+        <w:rPr>
+          <w:rFonts w:hint="cs"/>
+          <w:rtl/>
+        </w:rPr>
+        <w:t xml:space="preserve"> </w:t>
+      </w:r>
+    </w:p>
+    <w:p>
+      <w:pPr>
+        <w:rPr>
+          <w:rFonts w:hint="cs"/>
+          <w:rtl/>
+        </w:rPr>
+      </w:pPr>
+      <w:r>
+        <w:rPr>
+          <w:rFonts w:hint="cs"/>
+          <w:b/>
+          <w:bCs/>
+          <w:i/>
+          <w:iCs/>
+          <w:rtl/>
+        </w:rPr>
+        <w:t>הערה</w:t>
+      </w:r>
+      <w:r>
+        <w:rPr>
+          <w:rFonts w:hint="cs"/>
+          <w:rtl/>
+        </w:rPr>
+        <w:t xml:space="preserve"> -נעיר שניכר שיש הבדל גדול בין התסריט לבין הסרט עצמו. מבט בשאלות הבאות שבהן השתמשנו בקובץ ה</w:t>
+      </w:r>
+      <w:proofErr w:type="spellStart"/>
+      <w:r>
+        <w:t>srt</w:t>
+      </w:r>
+      <w:proofErr w:type="spellEnd"/>
+      <w:r>
+        <w:rPr>
+          <w:rFonts w:hint="cs"/>
+          <w:rtl/>
+        </w:rPr>
+        <w:t xml:space="preserve"> יראה בדיוק הפוך. החלטנו לא לשנות את השאלה הזאת מכיוון שלדעתנו זה מציג שתי דרכים שונות את כל אחד מהסרטים ומראה ניגוד בין בניית התסריט והצגתו לציבור.</w:t>
       </w:r>
     </w:p>
     <w:p>
@@ -1958,9 +2214,19 @@
         </w:rPr>
         <w:t xml:space="preserve">הקונפליקט הראשי בסרט </w:t>
       </w:r>
-      <w:r>
-        <w:t>thor ragnarok</w:t>
-      </w:r>
+      <w:proofErr w:type="spellStart"/>
+      <w:r>
+        <w:t>thor</w:t>
+      </w:r>
+      <w:proofErr w:type="spellEnd"/>
+      <w:r>
+        <w:t xml:space="preserve"> </w:t>
+      </w:r>
+      <w:proofErr w:type="spellStart"/>
+      <w:r>
+        <w:t>ragnarok</w:t>
+      </w:r>
+      <w:proofErr w:type="spellEnd"/>
       <w:r>
         <w:rPr>
           <w:rFonts w:hint="cs"/>
@@ -2037,21 +2303,46 @@
           <w:rFonts w:hint="cs"/>
           <w:rtl/>
         </w:rPr>
-        <w:t xml:space="preserve"> על ממלכת "אסגרד".</w:t>
-      </w:r>
-    </w:p>
-    <w:p>
-      <w:pPr>
-        <w:rPr>
-          <w:rtl/>
-        </w:rPr>
-      </w:pPr>
-      <w:r>
-        <w:rPr>
-          <w:rFonts w:hint="cs"/>
-          <w:rtl/>
-        </w:rPr>
-        <w:t xml:space="preserve">הקונפליט בסרט </w:t>
+        <w:t xml:space="preserve"> על ממלכת "</w:t>
+      </w:r>
+      <w:proofErr w:type="spellStart"/>
+      <w:r>
+        <w:rPr>
+          <w:rFonts w:hint="cs"/>
+          <w:rtl/>
+        </w:rPr>
+        <w:t>אסגרד</w:t>
+      </w:r>
+      <w:proofErr w:type="spellEnd"/>
+      <w:r>
+        <w:rPr>
+          <w:rFonts w:hint="cs"/>
+          <w:rtl/>
+        </w:rPr>
+        <w:t>".</w:t>
+      </w:r>
+    </w:p>
+    <w:p>
+      <w:pPr>
+        <w:rPr>
+          <w:rtl/>
+        </w:rPr>
+      </w:pPr>
+      <w:proofErr w:type="spellStart"/>
+      <w:r>
+        <w:rPr>
+          <w:rFonts w:hint="cs"/>
+          <w:rtl/>
+        </w:rPr>
+        <w:t>הקונפליט</w:t>
+      </w:r>
+      <w:proofErr w:type="spellEnd"/>
+      <w:r>
+        <w:rPr>
+          <w:rFonts w:hint="cs"/>
+          <w:rtl/>
+        </w:rPr>
+        <w:t xml:space="preserve"> בסרט </w:t>
       </w:r>
       <w:r>
         <w:t>Batman begin</w:t>
@@ -2109,7 +2400,23 @@
           <w:rFonts w:hint="cs"/>
           <w:rtl/>
         </w:rPr>
-        <w:t>. הקונפליקט הוא סביב העיר "גות'אם סיטי" שאותה הנבלים מנסים להרוס</w:t>
+        <w:t>. הקונפליקט הוא סביב העיר "</w:t>
+      </w:r>
+      <w:proofErr w:type="spellStart"/>
+      <w:r>
+        <w:rPr>
+          <w:rFonts w:hint="cs"/>
+          <w:rtl/>
+        </w:rPr>
+        <w:t>גות'אם</w:t>
+      </w:r>
+      <w:proofErr w:type="spellEnd"/>
+      <w:r>
+        <w:rPr>
+          <w:rFonts w:hint="cs"/>
+          <w:rtl/>
+        </w:rPr>
+        <w:t xml:space="preserve"> סיטי" שאותה הנבלים מנסים להרוס</w:t>
       </w:r>
       <w:r>
         <w:rPr>
@@ -2185,9 +2492,19 @@
         </w:rPr>
         <w:t xml:space="preserve">בסרט </w:t>
       </w:r>
-      <w:r>
-        <w:t>thor ragnarok</w:t>
-      </w:r>
+      <w:proofErr w:type="spellStart"/>
+      <w:r>
+        <w:t>thor</w:t>
+      </w:r>
+      <w:proofErr w:type="spellEnd"/>
+      <w:r>
+        <w:t xml:space="preserve"> </w:t>
+      </w:r>
+      <w:proofErr w:type="spellStart"/>
+      <w:r>
+        <w:t>ragnarok</w:t>
+      </w:r>
+      <w:proofErr w:type="spellEnd"/>
       <w:r>
         <w:rPr>
           <w:rFonts w:hint="cs"/>
@@ -2207,6 +2524,7 @@
           <w:rtl/>
         </w:rPr>
       </w:pPr>
+      <w:proofErr w:type="gramStart"/>
       <w:r>
         <w:t>THOR</w:t>
       </w:r>
@@ -2218,7 +2536,15 @@
           <w:rFonts w:hint="cs"/>
           <w:rtl/>
         </w:rPr>
-        <w:t xml:space="preserve">, </w:t>
+        <w:t>,</w:t>
+      </w:r>
+      <w:proofErr w:type="gramEnd"/>
+      <w:r>
+        <w:rPr>
+          <w:rFonts w:hint="cs"/>
+          <w:rtl/>
+        </w:rPr>
+        <w:t xml:space="preserve"> </w:t>
       </w:r>
       <w:r>
         <w:t>HELA</w:t>
@@ -2820,15 +3146,44 @@
         </w:rPr>
         <w:t xml:space="preserve">בסרט </w:t>
       </w:r>
-      <w:r>
-        <w:t xml:space="preserve">thor ragnarok </w:t>
-      </w:r>
-      <w:r>
-        <w:rPr>
-          <w:rFonts w:hint="cs"/>
-          <w:rtl/>
-        </w:rPr>
-        <w:t xml:space="preserve">  האיזון בין הדמויות היה גבוה יותר. בחלוקה לפי וורנוי הקבוצה של הנבל </w:t>
+      <w:proofErr w:type="spellStart"/>
+      <w:r>
+        <w:t>thor</w:t>
+      </w:r>
+      <w:proofErr w:type="spellEnd"/>
+      <w:r>
+        <w:t xml:space="preserve"> </w:t>
+      </w:r>
+      <w:proofErr w:type="spellStart"/>
+      <w:r>
+        <w:t>ragnarok</w:t>
+      </w:r>
+      <w:proofErr w:type="spellEnd"/>
+      <w:r>
+        <w:t xml:space="preserve"> </w:t>
+      </w:r>
+      <w:r>
+        <w:rPr>
+          <w:rFonts w:hint="cs"/>
+          <w:rtl/>
+        </w:rPr>
+        <w:t xml:space="preserve">  האיזון בין הדמויות היה גבוה יותר. בחלוקה לפי </w:t>
+      </w:r>
+      <w:proofErr w:type="spellStart"/>
+      <w:r>
+        <w:rPr>
+          <w:rFonts w:hint="cs"/>
+          <w:rtl/>
+        </w:rPr>
+        <w:t>וורנוי</w:t>
+      </w:r>
+      <w:proofErr w:type="spellEnd"/>
+      <w:r>
+        <w:rPr>
+          <w:rFonts w:hint="cs"/>
+          <w:rtl/>
+        </w:rPr>
+        <w:t xml:space="preserve"> הקבוצה של הנבל </w:t>
       </w:r>
       <w:r>
         <w:rPr>
@@ -2853,9 +3208,11 @@
         </w:rPr>
         <w:t xml:space="preserve">החזיקה מספר גבוה יותר של קודקודים בממוצע (האלגוריתם השיג תוצאות שונות בכל הרצה כמבואר בסעיף </w:t>
       </w:r>
+      <w:proofErr w:type="spellStart"/>
       <w:r>
         <w:t>i</w:t>
       </w:r>
+      <w:proofErr w:type="spellEnd"/>
       <w:r>
         <w:rPr>
           <w:rFonts w:hint="cs"/>
@@ -2881,7 +3238,15 @@
           <w:rFonts w:hint="cs"/>
           <w:rtl/>
         </w:rPr>
-        <w:t xml:space="preserve"> זיהה את הקונפליקט שלדעתנו הוא הקונפליקט הראשי בין </w:t>
+        <w:t xml:space="preserve"> זיהה </w:t>
+      </w:r>
+      <w:r>
+        <w:rPr>
+          <w:rFonts w:hint="cs"/>
+          <w:rtl/>
+        </w:rPr>
+        <w:lastRenderedPageBreak/>
+        <w:t xml:space="preserve">את הקונפליקט שלדעתנו הוא הקונפליקט הראשי בין </w:t>
       </w:r>
       <w:r>
         <w:t>BATMAN</w:t>
@@ -2915,9 +3280,19 @@
         </w:rPr>
         <w:t xml:space="preserve"> בניגוד לסרט </w:t>
       </w:r>
-      <w:r>
-        <w:t>thor ragnarok</w:t>
-      </w:r>
+      <w:proofErr w:type="spellStart"/>
+      <w:r>
+        <w:t>thor</w:t>
+      </w:r>
+      <w:proofErr w:type="spellEnd"/>
+      <w:r>
+        <w:t xml:space="preserve"> </w:t>
+      </w:r>
+      <w:proofErr w:type="spellStart"/>
+      <w:r>
+        <w:t>ragnarok</w:t>
+      </w:r>
+      <w:proofErr w:type="spellEnd"/>
       <w:r>
         <w:rPr>
           <w:rFonts w:hint="cs"/>
@@ -3005,7 +3380,6 @@
         <w:rPr>
           <w:noProof/>
         </w:rPr>
-        <w:lastRenderedPageBreak/>
         <w:drawing>
           <wp:inline distT="0" distB="0" distL="0" distR="0" wp14:anchorId="3B84B94F" wp14:editId="68EA42A6">
             <wp:extent cx="5274310" cy="2966720"/>
@@ -3147,7 +3521,15 @@
           <w:rFonts w:hint="cs"/>
           <w:rtl/>
         </w:rPr>
-        <w:t xml:space="preserve">, זה נובע מכך שיש לדמויות אלה הרבה יותר שיחות במהלך הסרט ולכן בהסתברות גבוהה יותר שיחה של דמות כלשהי בסרט תהיה עם הדמות הראשית. </w:t>
+        <w:t xml:space="preserve">, זה נובע מכך שיש לדמויות אלה הרבה יותר שיחות במהלך הסרט ולכן בהסתברות גבוהה </w:t>
+      </w:r>
+      <w:r>
+        <w:rPr>
+          <w:rFonts w:hint="cs"/>
+          <w:rtl/>
+        </w:rPr>
+        <w:lastRenderedPageBreak/>
+        <w:t xml:space="preserve">יותר שיחה של דמות כלשהי בסרט תהיה עם הדמות הראשית. </w:t>
       </w:r>
       <w:r>
         <w:rPr>
@@ -3175,11 +3557,23 @@
           <w:rFonts w:hint="cs"/>
           <w:rtl/>
         </w:rPr>
-        <w:lastRenderedPageBreak/>
         <w:t xml:space="preserve">בסרט </w:t>
       </w:r>
-      <w:r>
-        <w:t xml:space="preserve">thor ragnarok </w:t>
+      <w:proofErr w:type="spellStart"/>
+      <w:r>
+        <w:t>thor</w:t>
+      </w:r>
+      <w:proofErr w:type="spellEnd"/>
+      <w:r>
+        <w:t xml:space="preserve"> </w:t>
+      </w:r>
+      <w:proofErr w:type="spellStart"/>
+      <w:r>
+        <w:t>ragnarok</w:t>
+      </w:r>
+      <w:proofErr w:type="spellEnd"/>
+      <w:r>
+        <w:t xml:space="preserve"> </w:t>
       </w:r>
       <w:r>
         <w:rPr>
@@ -3200,7 +3594,55 @@
           <w:rFonts w:hint="cs"/>
           <w:rtl/>
         </w:rPr>
-        <w:t>שאלגוריתם וורנוי מבצע חלוקות שונות בכל פעם שהשתמשנו בו. הסקנו מכך שהמרחק בין הדמויות הוא יחסית קטן ולכן בכל פעם שהשתמשנו באלגוריתם הוא יצר חלוקה שרירותית שונה. גם בסרט באטמן החלוקה בלפי אלגוריתם וורנוי הייתה שונה בכל הרצה, ולכן גם אנחנו מסיקים שגם בסרט זה בין דמויות המשנה יש אינטרקציה גדולה.</w:t>
+        <w:t xml:space="preserve">שאלגוריתם </w:t>
+      </w:r>
+      <w:proofErr w:type="spellStart"/>
+      <w:r>
+        <w:rPr>
+          <w:rFonts w:hint="cs"/>
+          <w:rtl/>
+        </w:rPr>
+        <w:t>וורנוי</w:t>
+      </w:r>
+      <w:proofErr w:type="spellEnd"/>
+      <w:r>
+        <w:rPr>
+          <w:rFonts w:hint="cs"/>
+          <w:rtl/>
+        </w:rPr>
+        <w:t xml:space="preserve"> מבצע חלוקות שונות בכל פעם שהשתמשנו בו. הסקנו מכך שהמרחק בין הדמויות הוא יחסית קטן ולכן בכל פעם שהשתמשנו באלגוריתם הוא יצר חלוקה שרירותית שונה. גם בסרט באטמן החלוקה בלפי אלגוריתם </w:t>
+      </w:r>
+      <w:proofErr w:type="spellStart"/>
+      <w:r>
+        <w:rPr>
+          <w:rFonts w:hint="cs"/>
+          <w:rtl/>
+        </w:rPr>
+        <w:t>וורנוי</w:t>
+      </w:r>
+      <w:proofErr w:type="spellEnd"/>
+      <w:r>
+        <w:rPr>
+          <w:rFonts w:hint="cs"/>
+          <w:rtl/>
+        </w:rPr>
+        <w:t xml:space="preserve"> הייתה שונה בכל הרצה, ולכן גם אנחנו מסיקים שגם בסרט זה בין דמויות המשנה יש </w:t>
+      </w:r>
+      <w:proofErr w:type="spellStart"/>
+      <w:r>
+        <w:rPr>
+          <w:rFonts w:hint="cs"/>
+          <w:rtl/>
+        </w:rPr>
+        <w:t>אינטרקציה</w:t>
+      </w:r>
+      <w:proofErr w:type="spellEnd"/>
+      <w:r>
+        <w:rPr>
+          <w:rFonts w:hint="cs"/>
+          <w:rtl/>
+        </w:rPr>
+        <w:t xml:space="preserve"> גדולה.</w:t>
       </w:r>
     </w:p>
     <w:p>
@@ -3513,12 +3955,21 @@
         </w:rPr>
         <w:t xml:space="preserve">) והמפגש החוזר עם </w:t>
       </w:r>
-      <w:r>
-        <w:rPr>
-          <w:rFonts w:hint="cs"/>
-          <w:rtl/>
-        </w:rPr>
-        <w:t xml:space="preserve">דוקארד (דקה  </w:t>
+      <w:proofErr w:type="spellStart"/>
+      <w:r>
+        <w:rPr>
+          <w:rFonts w:hint="cs"/>
+          <w:rtl/>
+        </w:rPr>
+        <w:t>דוקארד</w:t>
+      </w:r>
+      <w:proofErr w:type="spellEnd"/>
+      <w:r>
+        <w:rPr>
+          <w:rFonts w:hint="cs"/>
+          <w:rtl/>
+        </w:rPr>
+        <w:t xml:space="preserve"> (דקה  </w:t>
       </w:r>
       <w:r>
         <w:rPr>
@@ -3549,24 +4000,56 @@
         </w:rPr>
         <w:t xml:space="preserve">בסרט </w:t>
       </w:r>
+      <w:proofErr w:type="spellStart"/>
       <w:r>
         <w:rPr>
           <w:rFonts w:cs="Arial"/>
         </w:rPr>
-        <w:t>thor ragnarok</w:t>
-      </w:r>
+        <w:t>thor</w:t>
+      </w:r>
+      <w:proofErr w:type="spellEnd"/>
+      <w:r>
+        <w:rPr>
+          <w:rFonts w:cs="Arial"/>
+        </w:rPr>
+        <w:t xml:space="preserve"> </w:t>
+      </w:r>
+      <w:proofErr w:type="spellStart"/>
+      <w:r>
+        <w:rPr>
+          <w:rFonts w:cs="Arial"/>
+        </w:rPr>
+        <w:t>ragnarok</w:t>
+      </w:r>
+      <w:proofErr w:type="spellEnd"/>
       <w:r>
         <w:rPr>
           <w:rFonts w:cs="Arial" w:hint="cs"/>
           <w:rtl/>
         </w:rPr>
-        <w:t xml:space="preserve"> ארבעת האירועים המרכזיים הם מותו של אודין אביו של תור, לוקי ואלה (</w:t>
-      </w:r>
+        <w:t xml:space="preserve"> ארבעת האירועים המרכזיים הם מותו של </w:t>
+      </w:r>
+      <w:proofErr w:type="spellStart"/>
       <w:r>
         <w:rPr>
           <w:rFonts w:cs="Arial" w:hint="cs"/>
           <w:rtl/>
         </w:rPr>
+        <w:t>אודין</w:t>
+      </w:r>
+      <w:proofErr w:type="spellEnd"/>
+      <w:r>
+        <w:rPr>
+          <w:rFonts w:cs="Arial" w:hint="cs"/>
+          <w:rtl/>
+        </w:rPr>
+        <w:t xml:space="preserve"> אביו של תור, לוקי ואלה (</w:t>
+      </w:r>
+      <w:r>
+        <w:rPr>
+          <w:rFonts w:cs="Arial" w:hint="cs"/>
+          <w:rtl/>
+        </w:rPr>
         <w:t xml:space="preserve">דקה </w:t>
       </w:r>
       <w:r>
@@ -3587,7 +4070,23 @@
           <w:rFonts w:cs="Arial" w:hint="cs"/>
           <w:rtl/>
         </w:rPr>
-        <w:t xml:space="preserve">,פגישתם המחודשת של תור ואולק (דקה </w:t>
+        <w:t xml:space="preserve">,פגישתם המחודשת של תור </w:t>
+      </w:r>
+      <w:proofErr w:type="spellStart"/>
+      <w:r>
+        <w:rPr>
+          <w:rFonts w:cs="Arial" w:hint="cs"/>
+          <w:rtl/>
+        </w:rPr>
+        <w:t>ואולק</w:t>
+      </w:r>
+      <w:proofErr w:type="spellEnd"/>
+      <w:r>
+        <w:rPr>
+          <w:rFonts w:cs="Arial" w:hint="cs"/>
+          <w:rtl/>
+        </w:rPr>
+        <w:t xml:space="preserve"> (דקה </w:t>
       </w:r>
       <w:r>
         <w:rPr>
@@ -3601,7 +4100,23 @@
           <w:rFonts w:cs="Arial" w:hint="cs"/>
           <w:rtl/>
         </w:rPr>
-        <w:t>,ההבנה של אלה שהיא "תקועה" באסגרד ושהתקוממות נגדה היא יותר משמעותית ממה שהיא חשבה</w:t>
+        <w:t xml:space="preserve">,ההבנה של אלה שהיא "תקועה" </w:t>
+      </w:r>
+      <w:proofErr w:type="spellStart"/>
+      <w:r>
+        <w:rPr>
+          <w:rFonts w:cs="Arial" w:hint="cs"/>
+          <w:rtl/>
+        </w:rPr>
+        <w:t>באסגרד</w:t>
+      </w:r>
+      <w:proofErr w:type="spellEnd"/>
+      <w:r>
+        <w:rPr>
+          <w:rFonts w:cs="Arial" w:hint="cs"/>
+          <w:rtl/>
+        </w:rPr>
+        <w:t xml:space="preserve"> ושהתקוממות נגדה היא יותר משמעותית ממה שהיא חשבה</w:t>
       </w:r>
       <w:r>
         <w:rPr>
@@ -3660,12 +4175,21 @@
       </w:r>
     </w:p>
     <w:p>
-      <w:r>
-        <w:rPr>
-          <w:rFonts w:hint="cs"/>
-          <w:rtl/>
-        </w:rPr>
-        <w:t xml:space="preserve">בנספך </w:t>
+      <w:proofErr w:type="spellStart"/>
+      <w:r>
+        <w:rPr>
+          <w:rFonts w:hint="cs"/>
+          <w:rtl/>
+        </w:rPr>
+        <w:t>בנספך</w:t>
+      </w:r>
+      <w:proofErr w:type="spellEnd"/>
+      <w:r>
+        <w:rPr>
+          <w:rFonts w:hint="cs"/>
+          <w:rtl/>
+        </w:rPr>
+        <w:t xml:space="preserve"> </w:t>
       </w:r>
       <w:r>
         <w:t>xl</w:t>
@@ -3677,9 +4201,19 @@
         </w:rPr>
         <w:t xml:space="preserve"> ראה עמודות </w:t>
       </w:r>
-      <w:r>
-        <w:t>ce, cw</w:t>
-      </w:r>
+      <w:proofErr w:type="spellStart"/>
+      <w:r>
+        <w:t>ce</w:t>
+      </w:r>
+      <w:proofErr w:type="spellEnd"/>
+      <w:r>
+        <w:t xml:space="preserve">, </w:t>
+      </w:r>
+      <w:proofErr w:type="spellStart"/>
+      <w:r>
+        <w:t>cw</w:t>
+      </w:r>
+      <w:proofErr w:type="spellEnd"/>
     </w:p>
     <w:p>
       <w:pPr>
@@ -3705,8 +4239,17 @@
           <w:rFonts w:hint="cs"/>
           <w:rtl/>
         </w:rPr>
-        <w:t>בנספח קובץ דוקס</w:t>
-      </w:r>
+        <w:t xml:space="preserve">בנספח קובץ </w:t>
+      </w:r>
+      <w:proofErr w:type="spellStart"/>
+      <w:r>
+        <w:rPr>
+          <w:rFonts w:hint="cs"/>
+          <w:rtl/>
+        </w:rPr>
+        <w:t>דוקס</w:t>
+      </w:r>
+      <w:proofErr w:type="spellEnd"/>
     </w:p>
     <w:p>
       <w:pPr>
@@ -3739,7 +4282,23 @@
           <w:rFonts w:hint="cs"/>
           <w:rtl/>
         </w:rPr>
-        <w:t>באטמן ההבדל היחיד היה באירוע השלישי, האלגוריתם בחר בקרב על הנמל. בנקודה זו יש מעבר חד בין פילוסופיה לאקשן ולכן הגיוני שהאלגוריתם יבחר נקודה זו, אנחנו בחרנו במאבק עם דר קרייג שמהווה את תחילת המפנה בסרט וההבדל בינהם הוא הדרך בה בוחרים את הנקודות המאורעות החשובים.</w:t>
+        <w:t xml:space="preserve">באטמן ההבדל היחיד היה באירוע השלישי, האלגוריתם בחר בקרב על הנמל. בנקודה זו יש מעבר חד בין פילוסופיה לאקשן ולכן הגיוני שהאלגוריתם יבחר נקודה זו, אנחנו בחרנו במאבק עם דר קרייג שמהווה את תחילת המפנה בסרט וההבדל </w:t>
+      </w:r>
+      <w:proofErr w:type="spellStart"/>
+      <w:r>
+        <w:rPr>
+          <w:rFonts w:hint="cs"/>
+          <w:rtl/>
+        </w:rPr>
+        <w:t>בינהם</w:t>
+      </w:r>
+      <w:proofErr w:type="spellEnd"/>
+      <w:r>
+        <w:rPr>
+          <w:rFonts w:hint="cs"/>
+          <w:rtl/>
+        </w:rPr>
+        <w:t xml:space="preserve"> הוא הדרך בה בוחרים את הנקודות המאורעות החשובים.</w:t>
       </w:r>
     </w:p>
     <w:p>
@@ -3760,7 +4319,39 @@
           <w:rFonts w:hint="cs"/>
           <w:rtl/>
         </w:rPr>
-        <w:t xml:space="preserve"> בשני המאורעות הראשונים נראה כי אכן אין הבדל בין האירועים שנבחרו אלא הסתכלות שונה במימד הזמן בעוד האלוגריתם בחר בתחילת הסצנות של האירועים ואילו אנחנו בחרו בנקודות המפנה ממש ואילו בשני המאורעות השנ</w:t>
+        <w:t xml:space="preserve"> בשני המאורעות הראשונים נראה כי אכן אין הבדל בין האירועים שנבחרו אלא הסתכלות שונה </w:t>
+      </w:r>
+      <w:proofErr w:type="spellStart"/>
+      <w:r>
+        <w:rPr>
+          <w:rFonts w:hint="cs"/>
+          <w:rtl/>
+        </w:rPr>
+        <w:t>במימד</w:t>
+      </w:r>
+      <w:proofErr w:type="spellEnd"/>
+      <w:r>
+        <w:rPr>
+          <w:rFonts w:hint="cs"/>
+          <w:rtl/>
+        </w:rPr>
+        <w:t xml:space="preserve"> הזמן בעוד </w:t>
+      </w:r>
+      <w:proofErr w:type="spellStart"/>
+      <w:r>
+        <w:rPr>
+          <w:rFonts w:hint="cs"/>
+          <w:rtl/>
+        </w:rPr>
+        <w:t>האלוגריתם</w:t>
+      </w:r>
+      <w:proofErr w:type="spellEnd"/>
+      <w:r>
+        <w:rPr>
+          <w:rFonts w:hint="cs"/>
+          <w:rtl/>
+        </w:rPr>
+        <w:t xml:space="preserve"> בחר בתחילת הסצנות של האירועים ואילו אנחנו בחרו בנקודות המפנה ממש ואילו בשני המאורעות השנ</w:t>
       </w:r>
       <w:r>
         <w:rPr>
@@ -3774,8 +4365,17 @@
           <w:rFonts w:hint="cs"/>
           <w:rtl/>
         </w:rPr>
-        <w:t>ים יש הבדלים בעוד אנחנו בחרנו להתמקד בקונפליקט בין אלה לתור האלגוריתם התמקד בניסיונות הבריחה של תור מהגרנדמאסטר</w:t>
-      </w:r>
+        <w:t xml:space="preserve">ים יש הבדלים בעוד אנחנו בחרנו להתמקד בקונפליקט בין אלה לתור האלגוריתם התמקד בניסיונות הבריחה של תור </w:t>
+      </w:r>
+      <w:proofErr w:type="spellStart"/>
+      <w:r>
+        <w:rPr>
+          <w:rFonts w:hint="cs"/>
+          <w:rtl/>
+        </w:rPr>
+        <w:t>מהגרנדמאסטר</w:t>
+      </w:r>
+      <w:proofErr w:type="spellEnd"/>
       <w:r>
         <w:rPr>
           <w:rFonts w:hint="cs"/>
@@ -3871,7 +4471,23 @@
           <w:rFonts w:hint="cs"/>
           <w:rtl/>
         </w:rPr>
-        <w:t>מותו של אודין והופעת אלה</w:t>
+        <w:t xml:space="preserve">מותו של </w:t>
+      </w:r>
+      <w:proofErr w:type="spellStart"/>
+      <w:r>
+        <w:rPr>
+          <w:rFonts w:hint="cs"/>
+          <w:rtl/>
+        </w:rPr>
+        <w:t>אודין</w:t>
+      </w:r>
+      <w:proofErr w:type="spellEnd"/>
+      <w:r>
+        <w:rPr>
+          <w:rFonts w:hint="cs"/>
+          <w:rtl/>
+        </w:rPr>
+        <w:t xml:space="preserve"> והופעת אלה</w:t>
       </w:r>
       <w:r>
         <w:rPr>
@@ -3959,35 +4575,43 @@
           <w:rFonts w:hint="cs"/>
           <w:rtl/>
         </w:rPr>
-        <w:t>בנספח דוקס</w:t>
-      </w:r>
-    </w:p>
-    <w:p>
-      <w:pPr>
-        <w:rPr>
-          <w:rtl/>
-        </w:rPr>
-      </w:pPr>
-    </w:p>
-    <w:p>
-      <w:pPr>
-        <w:rPr>
-          <w:rtl/>
-        </w:rPr>
-      </w:pPr>
-    </w:p>
-    <w:p>
-      <w:pPr>
-        <w:rPr>
-          <w:rtl/>
-        </w:rPr>
-      </w:pPr>
-      <w:r>
-        <w:rPr>
-          <w:rFonts w:hint="cs"/>
-          <w:rtl/>
-        </w:rPr>
-        <w:lastRenderedPageBreak/>
+        <w:t xml:space="preserve">בנספח </w:t>
+      </w:r>
+      <w:proofErr w:type="spellStart"/>
+      <w:r>
+        <w:rPr>
+          <w:rFonts w:hint="cs"/>
+          <w:rtl/>
+        </w:rPr>
+        <w:t>דוקס</w:t>
+      </w:r>
+      <w:proofErr w:type="spellEnd"/>
+    </w:p>
+    <w:p>
+      <w:pPr>
+        <w:rPr>
+          <w:rtl/>
+        </w:rPr>
+      </w:pPr>
+    </w:p>
+    <w:p>
+      <w:pPr>
+        <w:rPr>
+          <w:rtl/>
+        </w:rPr>
+      </w:pPr>
+    </w:p>
+    <w:p>
+      <w:pPr>
+        <w:rPr>
+          <w:rtl/>
+        </w:rPr>
+      </w:pPr>
+      <w:r>
+        <w:rPr>
+          <w:rFonts w:hint="cs"/>
+          <w:rtl/>
+        </w:rPr>
         <w:t>שאלה 5</w:t>
       </w:r>
     </w:p>
@@ -4014,7 +4638,23 @@
           <w:rFonts w:cs="Arial"/>
           <w:rtl/>
         </w:rPr>
-        <w:t>צייר לכל אחד מהתסריטים את משטח מדד מרכזיות-הדרגה, עבור הדמוית המרכזיות מסעיף 2.</w:t>
+        <w:t xml:space="preserve">צייר לכל אחד מהתסריטים את משטח מדד מרכזיות-הדרגה, עבור </w:t>
+      </w:r>
+      <w:proofErr w:type="spellStart"/>
+      <w:r>
+        <w:rPr>
+          <w:rFonts w:cs="Arial"/>
+          <w:rtl/>
+        </w:rPr>
+        <w:t>הדמוית</w:t>
+      </w:r>
+      <w:proofErr w:type="spellEnd"/>
+      <w:r>
+        <w:rPr>
+          <w:rFonts w:cs="Arial"/>
+          <w:rtl/>
+        </w:rPr>
+        <w:t xml:space="preserve"> המרכזיות מסעיף 2.</w:t>
       </w:r>
       <w:r>
         <w:t>d</w:t>
@@ -4317,12 +4957,21 @@
           <w:rFonts w:hint="cs"/>
           <w:rtl/>
         </w:rPr>
-        <w:lastRenderedPageBreak/>
         <w:t xml:space="preserve">עבור הסרט </w:t>
       </w:r>
-      <w:r>
-        <w:t>thor ragnarok</w:t>
-      </w:r>
+      <w:proofErr w:type="spellStart"/>
+      <w:r>
+        <w:t>thor</w:t>
+      </w:r>
+      <w:proofErr w:type="spellEnd"/>
+      <w:r>
+        <w:t xml:space="preserve"> </w:t>
+      </w:r>
+      <w:proofErr w:type="spellStart"/>
+      <w:r>
+        <w:t>ragnarok</w:t>
+      </w:r>
+      <w:proofErr w:type="spellEnd"/>
       <w:r>
         <w:rPr>
           <w:rFonts w:hint="cs"/>
@@ -4580,6 +5229,7 @@
         </w:rPr>
         <w:t xml:space="preserve"> דומיננטי בתחילת הסרט (0-200 בערך) ולקראת סוף הסרט (1200-1400), נתון מעניין הוא ש</w:t>
       </w:r>
+      <w:proofErr w:type="gramStart"/>
       <w:r>
         <w:rPr>
           <w:rFonts w:hint="cs"/>
@@ -4594,7 +5244,15 @@
           <w:rFonts w:hint="cs"/>
           <w:rtl/>
         </w:rPr>
-        <w:t xml:space="preserve"> הוא הדמות הכי בולטת במשטח אחרי הדמות הראשית. בנוסף דמות זו דומיננטית ברגעי השיא בסרט (כפי שהם חושבו בשאלה 4). נתונים אלה מתאימים לעובדה שמדובר בנבל הראשי בסרט ולכן משחק תפקיד חשוב. מהנתון הזה ניתן ללמוד שהבמאי רואה חשיבות לאמת בין שתי הדמויות הראשיות. אכן זה תואם את ההשערה שלנו בשאלה 1</w:t>
+        <w:t xml:space="preserve"> הוא</w:t>
+      </w:r>
+      <w:proofErr w:type="gramEnd"/>
+      <w:r>
+        <w:rPr>
+          <w:rFonts w:hint="cs"/>
+          <w:rtl/>
+        </w:rPr>
+        <w:t xml:space="preserve"> הדמות הכי בולטת במשטח אחרי הדמות הראשית. בנוסף דמות זו דומיננטית ברגעי השיא בסרט (כפי שהם חושבו בשאלה 4). נתונים אלה מתאימים לעובדה שמדובר בנבל הראשי בסרט ולכן משחק תפקיד חשוב. מהנתון הזה ניתן ללמוד שהבמאי רואה חשיבות לאמת בין שתי הדמויות הראשיות. אכן זה תואם את ההשערה שלנו בשאלה 1</w:t>
       </w:r>
       <w:r>
         <w:t>a</w:t>
@@ -4709,9 +5367,19 @@
         </w:rPr>
         <w:t xml:space="preserve">בסרט </w:t>
       </w:r>
-      <w:r>
-        <w:t>thor ragnarock</w:t>
-      </w:r>
+      <w:proofErr w:type="spellStart"/>
+      <w:r>
+        <w:t>thor</w:t>
+      </w:r>
+      <w:proofErr w:type="spellEnd"/>
+      <w:r>
+        <w:t xml:space="preserve"> </w:t>
+      </w:r>
+      <w:proofErr w:type="spellStart"/>
+      <w:r>
+        <w:t>ragnarock</w:t>
+      </w:r>
+      <w:proofErr w:type="spellEnd"/>
       <w:r>
         <w:rPr>
           <w:rFonts w:hint="cs"/>
@@ -4776,6 +5444,7 @@
           <w:i/>
           <w:iCs/>
         </w:rPr>
+        <w:lastRenderedPageBreak/>
         <w:t>HELA</w:t>
       </w:r>
       <w:r>
@@ -4783,15 +5452,7 @@
           <w:rFonts w:hint="cs"/>
           <w:rtl/>
         </w:rPr>
-        <w:t xml:space="preserve"> בולטת בין הזמנים 300-650 לסירוגין. ובסוף הסרט (החל מ1350 ועד הסוף). ניתן לראות שדמות זו בולטת בזמנים השלילים, כלומר היא הדמות הכי פחות חשובה לאורך רוב הסרט. דבר זה מלמד אותנו שמקומה של דמות זו היא יחסית שולית. דבר </w:t>
-      </w:r>
-      <w:r>
-        <w:rPr>
-          <w:rFonts w:hint="cs"/>
-          <w:rtl/>
-        </w:rPr>
-        <w:lastRenderedPageBreak/>
-        <w:t>זה מפתיע במיוחד לאור העובדה שמדובר בדמות הנבל הראשית ומראה</w:t>
+        <w:t xml:space="preserve"> בולטת בין הזמנים 300-650 לסירוגין. ובסוף הסרט (החל מ1350 ועד הסוף). ניתן לראות שדמות זו בולטת בזמנים השלילים, כלומר היא הדמות הכי פחות חשובה לאורך רוב הסרט. דבר זה מלמד אותנו שמקומה של דמות זו היא יחסית שולית. דבר זה מפתיע במיוחד לאור העובדה שמדובר בדמות הנבל הראשית ומראה</w:t>
       </w:r>
       <w:r>
         <w:rPr>
@@ -4909,7 +5570,23 @@
           <w:rFonts w:hint="cs"/>
           <w:rtl/>
         </w:rPr>
-        <w:t xml:space="preserve"> תתי הסיפור בהן הדמויות המשניות בולטות קצר יותר מבסרט </w:t>
+        <w:t xml:space="preserve"> תתי הסיפור בהן הדמויות המשניות בולטות קצר יותר </w:t>
+      </w:r>
+      <w:proofErr w:type="spellStart"/>
+      <w:r>
+        <w:rPr>
+          <w:rFonts w:hint="cs"/>
+          <w:rtl/>
+        </w:rPr>
+        <w:t>מבסרט</w:t>
+      </w:r>
+      <w:proofErr w:type="spellEnd"/>
+      <w:r>
+        <w:rPr>
+          <w:rFonts w:hint="cs"/>
+          <w:rtl/>
+        </w:rPr>
+        <w:t xml:space="preserve"> </w:t>
       </w:r>
       <w:r>
         <w:rPr>
@@ -4996,9 +5673,11 @@
         </w:rPr>
         <w:t>ומלאה בדיאלוגים, ב</w:t>
       </w:r>
+      <w:proofErr w:type="spellStart"/>
       <w:r>
         <w:t>thor</w:t>
       </w:r>
+      <w:proofErr w:type="spellEnd"/>
       <w:r>
         <w:rPr>
           <w:rFonts w:hint="cs"/>
@@ -5094,9 +5773,11 @@
         </w:rPr>
         <w:t xml:space="preserve"> הייתה מורכבת יותר מהסרט </w:t>
       </w:r>
+      <w:proofErr w:type="spellStart"/>
       <w:r>
         <w:t>thor</w:t>
       </w:r>
+      <w:proofErr w:type="spellEnd"/>
       <w:r>
         <w:rPr>
           <w:rFonts w:hint="cs"/>
@@ -5244,9 +5925,11 @@
         </w:rPr>
         <w:t xml:space="preserve"> תתי הסיפור חופפים אחד את השני לעומת הסרט </w:t>
       </w:r>
+      <w:proofErr w:type="spellStart"/>
       <w:r>
         <w:t>thor</w:t>
       </w:r>
+      <w:proofErr w:type="spellEnd"/>
       <w:r>
         <w:rPr>
           <w:rFonts w:hint="cs"/>
@@ -5348,7 +6031,39 @@
           <w:rFonts w:hint="cs"/>
           <w:rtl/>
         </w:rPr>
-        <w:t xml:space="preserve"> נועד קודם להיות שובר קופות ונמצא בתוך סדרת סדרת סרטי מארוול כך שלבמאי לא ניתן יותר מדי מקום ליצירתיות. לכן לדעתנו, בציר הזמן לסרטים החדשים יש יותר דגש על פופולריות לעומת בעבר.</w:t>
+        <w:t xml:space="preserve"> נועד קודם להיות שובר קופות ונמצא בתוך סדרת </w:t>
+      </w:r>
+      <w:proofErr w:type="spellStart"/>
+      <w:r>
+        <w:rPr>
+          <w:rFonts w:hint="cs"/>
+          <w:rtl/>
+        </w:rPr>
+        <w:t>סדרת</w:t>
+      </w:r>
+      <w:proofErr w:type="spellEnd"/>
+      <w:r>
+        <w:rPr>
+          <w:rFonts w:hint="cs"/>
+          <w:rtl/>
+        </w:rPr>
+        <w:t xml:space="preserve"> סרטי </w:t>
+      </w:r>
+      <w:proofErr w:type="spellStart"/>
+      <w:r>
+        <w:rPr>
+          <w:rFonts w:hint="cs"/>
+          <w:rtl/>
+        </w:rPr>
+        <w:t>מארוול</w:t>
+      </w:r>
+      <w:proofErr w:type="spellEnd"/>
+      <w:r>
+        <w:rPr>
+          <w:rFonts w:hint="cs"/>
+          <w:rtl/>
+        </w:rPr>
+        <w:t xml:space="preserve"> כך שלבמאי לא ניתן יותר מדי מקום ליצירתיות. לכן לדעתנו, בציר הזמן לסרטים החדשים יש יותר דגש על פופולריות לעומת בעבר.</w:t>
       </w:r>
     </w:p>
     <w:p>
@@ -5393,8 +6108,65 @@
           <w:rFonts w:hint="cs"/>
           <w:rtl/>
         </w:rPr>
-        <w:t xml:space="preserve"> נתן לנו פיתרון יעיל למציאת הדמויות הראשיות ועבד בצורה דיי מדוייקת. מעבר לכך הופתענו לגלות שהאלגורתם הצליח לזהות את הנקודות המרכזיות בסרט בצורה דיי מדוייקת</w:t>
-      </w:r>
+        <w:t xml:space="preserve"> נתן לנו </w:t>
+      </w:r>
+      <w:proofErr w:type="spellStart"/>
+      <w:r>
+        <w:rPr>
+          <w:rFonts w:hint="cs"/>
+          <w:rtl/>
+        </w:rPr>
+        <w:t>פיתרון</w:t>
+      </w:r>
+      <w:proofErr w:type="spellEnd"/>
+      <w:r>
+        <w:rPr>
+          <w:rFonts w:hint="cs"/>
+          <w:rtl/>
+        </w:rPr>
+        <w:t xml:space="preserve"> יעיל למציאת הדמויות הראשיות ועבד בצורה דיי </w:t>
+      </w:r>
+      <w:proofErr w:type="spellStart"/>
+      <w:r>
+        <w:rPr>
+          <w:rFonts w:hint="cs"/>
+          <w:rtl/>
+        </w:rPr>
+        <w:t>מדוייקת</w:t>
+      </w:r>
+      <w:proofErr w:type="spellEnd"/>
+      <w:r>
+        <w:rPr>
+          <w:rFonts w:hint="cs"/>
+          <w:rtl/>
+        </w:rPr>
+        <w:t xml:space="preserve">. מעבר לכך הופתענו לגלות </w:t>
+      </w:r>
+      <w:proofErr w:type="spellStart"/>
+      <w:r>
+        <w:rPr>
+          <w:rFonts w:hint="cs"/>
+          <w:rtl/>
+        </w:rPr>
+        <w:t>שהאלגורתם</w:t>
+      </w:r>
+      <w:proofErr w:type="spellEnd"/>
+      <w:r>
+        <w:rPr>
+          <w:rFonts w:hint="cs"/>
+          <w:rtl/>
+        </w:rPr>
+        <w:t xml:space="preserve"> הצליח לזהות את הנקודות המרכזיות בסרט בצורה דיי </w:t>
+      </w:r>
+      <w:proofErr w:type="spellStart"/>
+      <w:r>
+        <w:rPr>
+          <w:rFonts w:hint="cs"/>
+          <w:rtl/>
+        </w:rPr>
+        <w:t>מדוייקת</w:t>
+      </w:r>
+      <w:proofErr w:type="spellEnd"/>
       <w:r>
         <w:rPr>
           <w:rFonts w:hint="cs"/>
@@ -5410,7 +6182,35 @@
           <w:rFonts w:hint="cs"/>
           <w:rtl/>
         </w:rPr>
-        <w:t xml:space="preserve"> שבסרט תור יש תת סיפור מרכזי גדול. הדיאלוג עם המחשב גם עורר בנו חשיבה לגבי הדרך להתייחס למורכבות של תתי סיפורים והאופן שבו הם משתלבים עם תתי סיפורים אחרים. בנוסף למדנו לשים לב לדמות של הנבל הראשי והמשמעות שלו בסרט. לבסוף בעזרת האלגוריתם למדנו לזהות את הקונפליקט הראשי.</w:t>
+        <w:t xml:space="preserve"> שבסרט תור יש תת סיפור מרכזי גדול. הדיאלוג עם המחשב גם עורר בנו חשיבה לגבי הדרך להתייחס למורכבות של תתי סיפורים והאופן שבו הם משתלבים עם תתי סיפורים אחרים. בנוסף למדנו לשים לב לדמות של הנבל הראשי והמשמעות שלו בסרט. לבסוף בעזרת האלגורית</w:t>
+      </w:r>
+      <w:r>
+        <w:rPr>
+          <w:rFonts w:hint="cs"/>
+          <w:rtl/>
+        </w:rPr>
+        <w:t>מי</w:t>
+      </w:r>
+      <w:r>
+        <w:rPr>
+          <w:rFonts w:hint="cs"/>
+          <w:rtl/>
+        </w:rPr>
+        <w:t>ם למדנו לזהות את הקונפליקט הראשי</w:t>
+      </w:r>
+      <w:r>
+        <w:rPr>
+          <w:rFonts w:hint="cs"/>
+          <w:rtl/>
+        </w:rPr>
+        <w:t xml:space="preserve"> בצורה ברורה יותר</w:t>
+      </w:r>
+      <w:r>
+        <w:rPr>
+          <w:rFonts w:hint="cs"/>
+          <w:rtl/>
+        </w:rPr>
+        <w:t>.</w:t>
       </w:r>
     </w:p>
     <w:sectPr>
@@ -5443,8 +6243,17 @@
           <w:rFonts w:hint="cs"/>
           <w:rtl/>
         </w:rPr>
-        <w:t>להוסיף קישור לגוגל קולאב</w:t>
-      </w:r>
+        <w:t xml:space="preserve">להוסיף קישור לגוגל </w:t>
+      </w:r>
+      <w:proofErr w:type="spellStart"/>
+      <w:r>
+        <w:rPr>
+          <w:rFonts w:hint="cs"/>
+          <w:rtl/>
+        </w:rPr>
+        <w:t>קולאב</w:t>
+      </w:r>
+      <w:proofErr w:type="spellEnd"/>
     </w:p>
   </w:comment>
 </w:comments>
@@ -5848,6 +6657,95 @@
     </w:lvl>
   </w:abstractNum>
   <w:abstractNum w:abstractNumId="4" w15:restartNumberingAfterBreak="0">
+    <w:nsid w:val="5BDF411A"/>
+    <w:multiLevelType w:val="hybridMultilevel"/>
+    <w:tmpl w:val="CD76D046"/>
+    <w:lvl w:ilvl="0" w:tplc="04090019">
+      <w:start w:val="1"/>
+      <w:numFmt w:val="lowerLetter"/>
+      <w:lvlText w:val="%1."/>
+      <w:lvlJc w:val="left"/>
+      <w:pPr>
+        <w:ind w:left="720" w:hanging="360"/>
+      </w:pPr>
+      <w:rPr>
+        <w:rFonts w:hint="default"/>
+      </w:rPr>
+    </w:lvl>
+    <w:lvl w:ilvl="1" w:tplc="04090019" w:tentative="1">
+      <w:start w:val="1"/>
+      <w:numFmt w:val="lowerLetter"/>
+      <w:lvlText w:val="%2."/>
+      <w:lvlJc w:val="left"/>
+      <w:pPr>
+        <w:ind w:left="1440" w:hanging="360"/>
+      </w:pPr>
+    </w:lvl>
+    <w:lvl w:ilvl="2" w:tplc="0409001B" w:tentative="1">
+      <w:start w:val="1"/>
+      <w:numFmt w:val="lowerRoman"/>
+      <w:lvlText w:val="%3."/>
+      <w:lvlJc w:val="right"/>
+      <w:pPr>
+        <w:ind w:left="2160" w:hanging="180"/>
+      </w:pPr>
+    </w:lvl>
+    <w:lvl w:ilvl="3" w:tplc="0409000F" w:tentative="1">
+      <w:start w:val="1"/>
+      <w:numFmt w:val="decimal"/>
+      <w:lvlText w:val="%4."/>
+      <w:lvlJc w:val="left"/>
+      <w:pPr>
+        <w:ind w:left="2880" w:hanging="360"/>
+      </w:pPr>
+    </w:lvl>
+    <w:lvl w:ilvl="4" w:tplc="04090019" w:tentative="1">
+      <w:start w:val="1"/>
+      <w:numFmt w:val="lowerLetter"/>
+      <w:lvlText w:val="%5."/>
+      <w:lvlJc w:val="left"/>
+      <w:pPr>
+        <w:ind w:left="3600" w:hanging="360"/>
+      </w:pPr>
+    </w:lvl>
+    <w:lvl w:ilvl="5" w:tplc="0409001B" w:tentative="1">
+      <w:start w:val="1"/>
+      <w:numFmt w:val="lowerRoman"/>
+      <w:lvlText w:val="%6."/>
+      <w:lvlJc w:val="right"/>
+      <w:pPr>
+        <w:ind w:left="4320" w:hanging="180"/>
+      </w:pPr>
+    </w:lvl>
+    <w:lvl w:ilvl="6" w:tplc="0409000F" w:tentative="1">
+      <w:start w:val="1"/>
+      <w:numFmt w:val="decimal"/>
+      <w:lvlText w:val="%7."/>
+      <w:lvlJc w:val="left"/>
+      <w:pPr>
+        <w:ind w:left="5040" w:hanging="360"/>
+      </w:pPr>
+    </w:lvl>
+    <w:lvl w:ilvl="7" w:tplc="04090019" w:tentative="1">
+      <w:start w:val="1"/>
+      <w:numFmt w:val="lowerLetter"/>
+      <w:lvlText w:val="%8."/>
+      <w:lvlJc w:val="left"/>
+      <w:pPr>
+        <w:ind w:left="5760" w:hanging="360"/>
+      </w:pPr>
+    </w:lvl>
+    <w:lvl w:ilvl="8" w:tplc="0409001B" w:tentative="1">
+      <w:start w:val="1"/>
+      <w:numFmt w:val="lowerRoman"/>
+      <w:lvlText w:val="%9."/>
+      <w:lvlJc w:val="right"/>
+      <w:pPr>
+        <w:ind w:left="6480" w:hanging="180"/>
+      </w:pPr>
+    </w:lvl>
+  </w:abstractNum>
+  <w:abstractNum w:abstractNumId="5" w15:restartNumberingAfterBreak="0">
     <w:nsid w:val="65C332C3"/>
     <w:multiLevelType w:val="hybridMultilevel"/>
     <w:tmpl w:val="2E2A703C"/>
@@ -5960,7 +6858,7 @@
       </w:rPr>
     </w:lvl>
   </w:abstractNum>
-  <w:abstractNum w:abstractNumId="5" w15:restartNumberingAfterBreak="0">
+  <w:abstractNum w:abstractNumId="6" w15:restartNumberingAfterBreak="0">
     <w:nsid w:val="7C21425F"/>
     <w:multiLevelType w:val="hybridMultilevel"/>
     <w:tmpl w:val="11D8DDA4"/>
@@ -6053,16 +6951,19 @@
     <w:abstractNumId w:val="0"/>
   </w:num>
   <w:num w:numId="3">
-    <w:abstractNumId w:val="4"/>
+    <w:abstractNumId w:val="5"/>
   </w:num>
   <w:num w:numId="4">
-    <w:abstractNumId w:val="5"/>
+    <w:abstractNumId w:val="6"/>
   </w:num>
   <w:num w:numId="5">
     <w:abstractNumId w:val="1"/>
   </w:num>
   <w:num w:numId="6">
     <w:abstractNumId w:val="2"/>
+  </w:num>
+  <w:num w:numId="7">
+    <w:abstractNumId w:val="4"/>
   </w:num>
 </w:numbering>
 </file>

</xml_diff>